<commit_message>
add new five exams
</commit_message>
<xml_diff>
--- a/Programming Fundamentals/Fundamentals Exams/Snow Exam/SnowExam.docx
+++ b/Programming Fundamentals/Fundamentals Exams/Snow Exam/SnowExam.docx
@@ -1,10 +1,10 @@
 
 <file path=word/document.xml><?xml version="1.0" encoding="utf-8"?>
-<w:document xmlns:wpc="http://schemas.microsoft.com/office/word/2010/wordprocessingCanvas" xmlns:cx="http://schemas.microsoft.com/office/drawing/2014/chartex" xmlns:cx1="http://schemas.microsoft.com/office/drawing/2015/9/8/chartex" xmlns:cx2="http://schemas.microsoft.com/office/drawing/2015/10/21/chartex" xmlns:cx3="http://schemas.microsoft.com/office/drawing/2016/5/9/chartex" xmlns:cx4="http://schemas.microsoft.com/office/drawing/2016/5/10/chartex" xmlns:cx5="http://schemas.microsoft.com/office/drawing/2016/5/11/chartex" xmlns:cx6="http://schemas.microsoft.com/office/drawing/2016/5/12/chartex" xmlns:cx7="http://schemas.microsoft.com/office/drawing/2016/5/13/chartex" xmlns:cx8="http://schemas.microsoft.com/office/drawing/2016/5/14/chartex" xmlns:mc="http://schemas.openxmlformats.org/markup-compatibility/2006" xmlns:aink="http://schemas.microsoft.com/office/drawing/2016/ink" xmlns:am3d="http://schemas.microsoft.com/office/drawing/2017/model3d" xmlns:o="urn:schemas-microsoft-com:office:office" xmlns:r="http://schemas.openxmlformats.org/officeDocument/2006/relationships" xmlns:m="http://schemas.openxmlformats.org/officeDocument/2006/math" xmlns:v="urn:schemas-microsoft-com:vml" xmlns:wp14="http://schemas.microsoft.com/office/word/2010/wordprocessingDrawing" xmlns:wp="http://schemas.openxmlformats.org/drawingml/2006/wordprocessingDrawing" xmlns:w10="urn:schemas-microsoft-com:office:word" xmlns:w="http://schemas.openxmlformats.org/wordprocessingml/2006/main" xmlns:w14="http://schemas.microsoft.com/office/word/2010/wordml" xmlns:w15="http://schemas.microsoft.com/office/word/2012/wordml" xmlns:w16cid="http://schemas.microsoft.com/office/word/2016/wordml/cid" xmlns:w16se="http://schemas.microsoft.com/office/word/2015/wordml/symex" xmlns:wpg="http://schemas.microsoft.com/office/word/2010/wordprocessingGroup" xmlns:wpi="http://schemas.microsoft.com/office/word/2010/wordprocessingInk" xmlns:wne="http://schemas.microsoft.com/office/word/2006/wordml" xmlns:wps="http://schemas.microsoft.com/office/word/2010/wordprocessingShape" mc:Ignorable="w14 w15 w16se w16cid wp14">
+<w:document xmlns:ve="http://schemas.openxmlformats.org/markup-compatibility/2006" xmlns:o="urn:schemas-microsoft-com:office:office" xmlns:r="http://schemas.openxmlformats.org/officeDocument/2006/relationships" xmlns:m="http://schemas.openxmlformats.org/officeDocument/2006/math" xmlns:v="urn:schemas-microsoft-com:vml" xmlns:wp="http://schemas.openxmlformats.org/drawingml/2006/wordprocessingDrawing" xmlns:w10="urn:schemas-microsoft-com:office:word" xmlns:w="http://schemas.openxmlformats.org/wordprocessingml/2006/main" xmlns:wne="http://schemas.microsoft.com/office/word/2006/wordml">
   <w:body>
     <w:p>
       <w:pPr>
-        <w:pStyle w:val="Heading1"/>
+        <w:pStyle w:val="1"/>
         <w:jc w:val="center"/>
         <w:rPr>
           <w:noProof/>
@@ -34,24 +34,10 @@
       <w:hyperlink r:id="rId8" w:history="1">
         <w:r>
           <w:rPr>
-            <w:rStyle w:val="Hyperlink"/>
+            <w:rStyle w:val="a9"/>
             <w:lang w:val="en-GB"/>
           </w:rPr>
-          <w:t>judge.softuni.bg/Conte</w:t>
-        </w:r>
-        <w:r>
-          <w:rPr>
-            <w:rStyle w:val="Hyperlink"/>
-            <w:lang w:val="en-GB"/>
-          </w:rPr>
-          <w:t>s</w:t>
-        </w:r>
-        <w:r>
-          <w:rPr>
-            <w:rStyle w:val="Hyperlink"/>
-            <w:lang w:val="en-GB"/>
-          </w:rPr>
-          <w:t>ts/906</w:t>
+          <w:t>judge.softuni.bg/Contests/906</w:t>
         </w:r>
       </w:hyperlink>
     </w:p>
@@ -70,7 +56,7 @@
       <w:hyperlink r:id="rId9" w:history="1">
         <w:r>
           <w:rPr>
-            <w:rStyle w:val="Hyperlink"/>
+            <w:rStyle w:val="a9"/>
             <w:lang w:val="en-GB"/>
           </w:rPr>
           <w:t>judge.softuni.bg/Contests/912</w:t>
@@ -79,7 +65,7 @@
     </w:p>
     <w:p>
       <w:pPr>
-        <w:pStyle w:val="Heading1"/>
+        <w:pStyle w:val="1"/>
         <w:jc w:val="center"/>
         <w:rPr>
           <w:noProof/>
@@ -170,7 +156,7 @@
     </w:p>
     <w:p>
       <w:pPr>
-        <w:pStyle w:val="ListParagraph"/>
+        <w:pStyle w:val="ac"/>
         <w:numPr>
           <w:ilvl w:val="0"/>
           <w:numId w:val="20"/>
@@ -209,7 +195,7 @@
     </w:p>
     <w:p>
       <w:pPr>
-        <w:pStyle w:val="ListParagraph"/>
+        <w:pStyle w:val="ac"/>
         <w:numPr>
           <w:ilvl w:val="0"/>
           <w:numId w:val="20"/>
@@ -248,7 +234,7 @@
     </w:p>
     <w:p>
       <w:pPr>
-        <w:pStyle w:val="ListParagraph"/>
+        <w:pStyle w:val="ac"/>
         <w:numPr>
           <w:ilvl w:val="0"/>
           <w:numId w:val="20"/>
@@ -302,9 +288,6 @@
         <w:t>calculate</w:t>
       </w:r>
       <w:r>
-        <w:t xml:space="preserve"> </w:t>
-      </w:r>
-      <w:r>
         <w:t xml:space="preserve">its </w:t>
       </w:r>
       <w:r>
@@ -344,9 +327,6 @@
           <w:b/>
         </w:rPr>
         <w:t>highest</w:t>
-      </w:r>
-      <w:r>
-        <w:t xml:space="preserve"> </w:t>
       </w:r>
       <w:r>
         <w:t xml:space="preserve">calculated </w:t>
@@ -377,7 +357,7 @@
     </w:p>
     <w:p>
       <w:pPr>
-        <w:pStyle w:val="Heading2"/>
+        <w:pStyle w:val="2"/>
         <w:rPr>
           <w:noProof/>
         </w:rPr>
@@ -391,7 +371,7 @@
     </w:p>
     <w:p>
       <w:pPr>
-        <w:pStyle w:val="ListParagraph"/>
+        <w:pStyle w:val="ac"/>
         <w:numPr>
           <w:ilvl w:val="0"/>
           <w:numId w:val="19"/>
@@ -461,7 +441,7 @@
     </w:p>
     <w:p>
       <w:pPr>
-        <w:pStyle w:val="ListParagraph"/>
+        <w:pStyle w:val="ac"/>
         <w:numPr>
           <w:ilvl w:val="0"/>
           <w:numId w:val="19"/>
@@ -536,7 +516,7 @@
     </w:p>
     <w:p>
       <w:pPr>
-        <w:pStyle w:val="Heading2"/>
+        <w:pStyle w:val="2"/>
         <w:rPr>
           <w:noProof/>
         </w:rPr>
@@ -550,7 +530,7 @@
     </w:p>
     <w:p>
       <w:pPr>
-        <w:pStyle w:val="ListParagraph"/>
+        <w:pStyle w:val="ac"/>
         <w:numPr>
           <w:ilvl w:val="0"/>
           <w:numId w:val="18"/>
@@ -603,16 +583,10 @@
         </w:rPr>
         <w:t>.</w:t>
       </w:r>
-      <w:r>
-        <w:rPr>
-          <w:noProof/>
-        </w:rPr>
-        <w:t xml:space="preserve"> </w:t>
-      </w:r>
     </w:p>
     <w:p>
       <w:pPr>
-        <w:pStyle w:val="ListParagraph"/>
+        <w:pStyle w:val="ac"/>
         <w:numPr>
           <w:ilvl w:val="0"/>
           <w:numId w:val="18"/>
@@ -666,7 +640,7 @@
     </w:p>
     <w:p>
       <w:pPr>
-        <w:pStyle w:val="Heading2"/>
+        <w:pStyle w:val="2"/>
         <w:rPr>
           <w:noProof/>
         </w:rPr>
@@ -680,7 +654,7 @@
     </w:p>
     <w:p>
       <w:pPr>
-        <w:pStyle w:val="ListParagraph"/>
+        <w:pStyle w:val="ac"/>
         <w:numPr>
           <w:ilvl w:val="0"/>
           <w:numId w:val="17"/>
@@ -762,7 +736,7 @@
     </w:p>
     <w:p>
       <w:pPr>
-        <w:pStyle w:val="ListParagraph"/>
+        <w:pStyle w:val="ac"/>
         <w:numPr>
           <w:ilvl w:val="0"/>
           <w:numId w:val="17"/>
@@ -818,7 +792,7 @@
     </w:p>
     <w:p>
       <w:pPr>
-        <w:pStyle w:val="ListParagraph"/>
+        <w:pStyle w:val="ac"/>
         <w:numPr>
           <w:ilvl w:val="0"/>
           <w:numId w:val="17"/>
@@ -903,7 +877,7 @@
     </w:p>
     <w:p>
       <w:pPr>
-        <w:pStyle w:val="ListParagraph"/>
+        <w:pStyle w:val="ac"/>
         <w:numPr>
           <w:ilvl w:val="0"/>
           <w:numId w:val="17"/>
@@ -959,7 +933,7 @@
     </w:p>
     <w:p>
       <w:pPr>
-        <w:pStyle w:val="ListParagraph"/>
+        <w:pStyle w:val="ac"/>
         <w:numPr>
           <w:ilvl w:val="0"/>
           <w:numId w:val="16"/>
@@ -1029,7 +1003,7 @@
     </w:p>
     <w:p>
       <w:pPr>
-        <w:pStyle w:val="Heading2"/>
+        <w:pStyle w:val="2"/>
         <w:rPr>
           <w:noProof/>
         </w:rPr>
@@ -1043,9 +1017,9 @@
     </w:p>
     <w:tbl>
       <w:tblPr>
-        <w:tblStyle w:val="TableGrid"/>
+        <w:tblStyle w:val="af"/>
         <w:tblW w:w="0" w:type="auto"/>
-        <w:tblLook w:val="04A0" w:firstRow="1" w:lastRow="0" w:firstColumn="1" w:lastColumn="0" w:noHBand="0" w:noVBand="1"/>
+        <w:tblLook w:val="04A0"/>
       </w:tblPr>
       <w:tblGrid>
         <w:gridCol w:w="1063"/>
@@ -1244,6 +1218,7 @@
               <w:rPr>
                 <w:b w:val="0"/>
               </w:rPr>
+              <w:lastRenderedPageBreak/>
               <w:t>3</w:t>
             </w:r>
           </w:p>
@@ -1404,7 +1379,7 @@
     </w:tbl>
     <w:p>
       <w:pPr>
-        <w:pStyle w:val="Heading1"/>
+        <w:pStyle w:val="1"/>
         <w:jc w:val="center"/>
         <w:rPr>
           <w:noProof/>
@@ -1837,7 +1812,7 @@
         <w:rPr>
           <w:noProof/>
         </w:rPr>
-        <w:t xml:space="preserve"> - &gt; </w:t>
+        <w:t xml:space="preserve"> - &gt;</w:t>
       </w:r>
       <w:r>
         <w:rPr>
@@ -1920,7 +1895,7 @@
     </w:p>
     <w:p>
       <w:pPr>
-        <w:pStyle w:val="ListParagraph"/>
+        <w:pStyle w:val="ac"/>
         <w:numPr>
           <w:ilvl w:val="0"/>
           <w:numId w:val="21"/>
@@ -1977,7 +1952,7 @@
     </w:p>
     <w:p>
       <w:pPr>
-        <w:pStyle w:val="ListParagraph"/>
+        <w:pStyle w:val="ac"/>
         <w:numPr>
           <w:ilvl w:val="0"/>
           <w:numId w:val="21"/>
@@ -2034,7 +2009,7 @@
     </w:p>
     <w:p>
       <w:pPr>
-        <w:pStyle w:val="ListParagraph"/>
+        <w:pStyle w:val="ac"/>
         <w:numPr>
           <w:ilvl w:val="0"/>
           <w:numId w:val="21"/>
@@ -2288,20 +2263,7 @@
           <w:b/>
           <w:noProof/>
         </w:rPr>
-        <w:t>1</w:t>
-      </w:r>
-      <w:r>
-        <w:rPr>
-          <w:noProof/>
-        </w:rPr>
-        <w:t xml:space="preserve"> </w:t>
-      </w:r>
-      <w:r>
-        <w:rPr>
-          <w:b/>
-          <w:noProof/>
-        </w:rPr>
-        <w:t xml:space="preserve">snowman left </w:t>
+        <w:t xml:space="preserve">1snowman left </w:t>
       </w:r>
       <w:r>
         <w:rPr>
@@ -2473,7 +2435,7 @@
     </w:p>
     <w:p>
       <w:pPr>
-        <w:pStyle w:val="Heading2"/>
+        <w:pStyle w:val="2"/>
         <w:rPr>
           <w:noProof/>
         </w:rPr>
@@ -2487,7 +2449,7 @@
     </w:p>
     <w:p>
       <w:pPr>
-        <w:pStyle w:val="ListParagraph"/>
+        <w:pStyle w:val="ac"/>
         <w:numPr>
           <w:ilvl w:val="0"/>
           <w:numId w:val="22"/>
@@ -2570,7 +2532,7 @@
     </w:p>
     <w:p>
       <w:pPr>
-        <w:pStyle w:val="Heading2"/>
+        <w:pStyle w:val="2"/>
         <w:rPr>
           <w:noProof/>
         </w:rPr>
@@ -2585,7 +2547,7 @@
     </w:p>
     <w:p>
       <w:pPr>
-        <w:pStyle w:val="ListParagraph"/>
+        <w:pStyle w:val="ac"/>
         <w:numPr>
           <w:ilvl w:val="0"/>
           <w:numId w:val="23"/>
@@ -2603,7 +2565,7 @@
     </w:p>
     <w:p>
       <w:pPr>
-        <w:pStyle w:val="Heading2"/>
+        <w:pStyle w:val="2"/>
         <w:rPr>
           <w:noProof/>
         </w:rPr>
@@ -2617,7 +2579,7 @@
     </w:p>
     <w:p>
       <w:pPr>
-        <w:pStyle w:val="ListParagraph"/>
+        <w:pStyle w:val="ac"/>
         <w:numPr>
           <w:ilvl w:val="0"/>
           <w:numId w:val="24"/>
@@ -2687,7 +2649,7 @@
     </w:p>
     <w:p>
       <w:pPr>
-        <w:pStyle w:val="ListParagraph"/>
+        <w:pStyle w:val="ac"/>
         <w:numPr>
           <w:ilvl w:val="0"/>
           <w:numId w:val="24"/>
@@ -2744,7 +2706,7 @@
     </w:p>
     <w:p>
       <w:pPr>
-        <w:pStyle w:val="ListParagraph"/>
+        <w:pStyle w:val="ac"/>
         <w:numPr>
           <w:ilvl w:val="0"/>
           <w:numId w:val="25"/>
@@ -2814,7 +2776,7 @@
     </w:p>
     <w:p>
       <w:pPr>
-        <w:pStyle w:val="Heading2"/>
+        <w:pStyle w:val="2"/>
         <w:rPr>
           <w:noProof/>
         </w:rPr>
@@ -2828,10 +2790,10 @@
     </w:p>
     <w:tbl>
       <w:tblPr>
-        <w:tblStyle w:val="TableGrid"/>
+        <w:tblStyle w:val="af"/>
         <w:tblW w:w="11057" w:type="dxa"/>
         <w:tblInd w:w="-289" w:type="dxa"/>
-        <w:tblLook w:val="04A0" w:firstRow="1" w:lastRow="0" w:firstColumn="1" w:lastColumn="0" w:noHBand="0" w:noVBand="1"/>
+        <w:tblLook w:val="04A0"/>
       </w:tblPr>
       <w:tblGrid>
         <w:gridCol w:w="2152"/>
@@ -3134,16 +3096,7 @@
               <w:t xml:space="preserve"> – </w:t>
             </w:r>
             <w:r>
-              <w:t>4</w:t>
-            </w:r>
-            <w:r>
-              <w:rPr>
-                <w:b w:val="0"/>
-              </w:rPr>
-              <w:t xml:space="preserve"> </w:t>
-            </w:r>
-            <w:r>
-              <w:t>3</w:t>
+              <w:t>43</w:t>
             </w:r>
             <w:r>
               <w:rPr>
@@ -3413,7 +3366,7 @@
     </w:p>
     <w:p>
       <w:pPr>
-        <w:pStyle w:val="Heading1"/>
+        <w:pStyle w:val="1"/>
         <w:jc w:val="center"/>
         <w:rPr>
           <w:noProof/>
@@ -3480,7 +3433,7 @@
     </w:p>
     <w:p>
       <w:pPr>
-        <w:pStyle w:val="ListParagraph"/>
+        <w:pStyle w:val="ac"/>
         <w:numPr>
           <w:ilvl w:val="0"/>
           <w:numId w:val="26"/>
@@ -3544,7 +3497,7 @@
     </w:p>
     <w:p>
       <w:pPr>
-        <w:pStyle w:val="ListParagraph"/>
+        <w:pStyle w:val="ac"/>
         <w:numPr>
           <w:ilvl w:val="0"/>
           <w:numId w:val="26"/>
@@ -3620,7 +3573,7 @@
     </w:p>
     <w:p>
       <w:pPr>
-        <w:pStyle w:val="ListParagraph"/>
+        <w:pStyle w:val="ac"/>
         <w:numPr>
           <w:ilvl w:val="0"/>
           <w:numId w:val="26"/>
@@ -3864,7 +3817,7 @@
     </w:p>
     <w:p>
       <w:pPr>
-        <w:pStyle w:val="Heading2"/>
+        <w:pStyle w:val="2"/>
         <w:rPr>
           <w:noProof/>
         </w:rPr>
@@ -3878,7 +3831,7 @@
     </w:p>
     <w:p>
       <w:pPr>
-        <w:pStyle w:val="ListParagraph"/>
+        <w:pStyle w:val="ac"/>
         <w:numPr>
           <w:ilvl w:val="0"/>
           <w:numId w:val="22"/>
@@ -3922,7 +3875,7 @@
     </w:p>
     <w:p>
       <w:pPr>
-        <w:pStyle w:val="Heading2"/>
+        <w:pStyle w:val="2"/>
         <w:rPr>
           <w:noProof/>
         </w:rPr>
@@ -3936,7 +3889,7 @@
     </w:p>
     <w:p>
       <w:pPr>
-        <w:pStyle w:val="ListParagraph"/>
+        <w:pStyle w:val="ac"/>
         <w:numPr>
           <w:ilvl w:val="0"/>
           <w:numId w:val="23"/>
@@ -4032,7 +3985,7 @@
     </w:p>
     <w:p>
       <w:pPr>
-        <w:pStyle w:val="ListParagraph"/>
+        <w:pStyle w:val="ac"/>
         <w:numPr>
           <w:ilvl w:val="0"/>
           <w:numId w:val="23"/>
@@ -4102,7 +4055,7 @@
     </w:p>
     <w:p>
       <w:pPr>
-        <w:pStyle w:val="Heading2"/>
+        <w:pStyle w:val="2"/>
         <w:rPr>
           <w:noProof/>
         </w:rPr>
@@ -4116,7 +4069,7 @@
     </w:p>
     <w:p>
       <w:pPr>
-        <w:pStyle w:val="ListParagraph"/>
+        <w:pStyle w:val="ac"/>
         <w:numPr>
           <w:ilvl w:val="0"/>
           <w:numId w:val="24"/>
@@ -4147,7 +4100,7 @@
     </w:p>
     <w:p>
       <w:pPr>
-        <w:pStyle w:val="ListParagraph"/>
+        <w:pStyle w:val="ac"/>
         <w:numPr>
           <w:ilvl w:val="0"/>
           <w:numId w:val="24"/>
@@ -4204,7 +4157,7 @@
     </w:p>
     <w:p>
       <w:pPr>
-        <w:pStyle w:val="ListParagraph"/>
+        <w:pStyle w:val="ac"/>
         <w:numPr>
           <w:ilvl w:val="0"/>
           <w:numId w:val="24"/>
@@ -4237,20 +4190,7 @@
           <w:b/>
           <w:noProof/>
         </w:rPr>
-        <w:t>valid snowflake</w:t>
-      </w:r>
-      <w:r>
-        <w:rPr>
-          <w:noProof/>
-        </w:rPr>
-        <w:t xml:space="preserve"> </w:t>
-      </w:r>
-      <w:r>
-        <w:rPr>
-          <w:b/>
-          <w:noProof/>
-        </w:rPr>
-        <w:t>format</w:t>
+        <w:t>valid snowflakeformat</w:t>
       </w:r>
       <w:r>
         <w:rPr>
@@ -4261,7 +4201,7 @@
     </w:p>
     <w:p>
       <w:pPr>
-        <w:pStyle w:val="ListParagraph"/>
+        <w:pStyle w:val="ac"/>
         <w:numPr>
           <w:ilvl w:val="0"/>
           <w:numId w:val="25"/>
@@ -4331,7 +4271,7 @@
     </w:p>
     <w:p>
       <w:pPr>
-        <w:pStyle w:val="Heading2"/>
+        <w:pStyle w:val="2"/>
         <w:rPr>
           <w:noProof/>
         </w:rPr>
@@ -4345,9 +4285,9 @@
     </w:p>
     <w:tbl>
       <w:tblPr>
-        <w:tblStyle w:val="TableGrid"/>
+        <w:tblStyle w:val="af"/>
         <w:tblW w:w="0" w:type="auto"/>
-        <w:tblLook w:val="04A0" w:firstRow="1" w:lastRow="0" w:firstColumn="1" w:lastColumn="0" w:noHBand="0" w:noVBand="1"/>
+        <w:tblLook w:val="04A0"/>
       </w:tblPr>
       <w:tblGrid>
         <w:gridCol w:w="5212"/>
@@ -4828,7 +4768,7 @@
     </w:p>
     <w:p>
       <w:pPr>
-        <w:pStyle w:val="Heading1"/>
+        <w:pStyle w:val="1"/>
         <w:jc w:val="center"/>
         <w:rPr>
           <w:noProof/>
@@ -5030,7 +4970,7 @@
     </w:p>
     <w:p>
       <w:pPr>
-        <w:pStyle w:val="ListParagraph"/>
+        <w:pStyle w:val="ac"/>
         <w:numPr>
           <w:ilvl w:val="0"/>
           <w:numId w:val="27"/>
@@ -5113,7 +5053,7 @@
     </w:p>
     <w:p>
       <w:pPr>
-        <w:pStyle w:val="ListParagraph"/>
+        <w:pStyle w:val="ac"/>
         <w:numPr>
           <w:ilvl w:val="0"/>
           <w:numId w:val="27"/>
@@ -5281,40 +5221,14 @@
         <w:rPr>
           <w:noProof/>
         </w:rPr>
-        <w:t xml:space="preserve"> and then</w:t>
-      </w:r>
-      <w:r>
-        <w:rPr>
-          <w:b/>
-          <w:noProof/>
-        </w:rPr>
-        <w:t xml:space="preserve"> </w:t>
-      </w:r>
-      <w:r>
-        <w:rPr>
-          <w:noProof/>
-        </w:rPr>
-        <w:t xml:space="preserve">by </w:t>
-      </w:r>
-      <w:r>
-        <w:rPr>
-          <w:b/>
-          <w:noProof/>
-        </w:rPr>
-        <w:t>total</w:t>
-      </w:r>
-      <w:r>
-        <w:rPr>
-          <w:noProof/>
-        </w:rPr>
-        <w:t xml:space="preserve"> </w:t>
-      </w:r>
-      <w:r>
-        <w:rPr>
-          <w:b/>
-          <w:noProof/>
-        </w:rPr>
-        <w:t xml:space="preserve">count </w:t>
+        <w:t xml:space="preserve"> and thenby </w:t>
+      </w:r>
+      <w:r>
+        <w:rPr>
+          <w:b/>
+          <w:noProof/>
+        </w:rPr>
+        <w:t xml:space="preserve">totalcount </w:t>
       </w:r>
       <w:r>
         <w:rPr>
@@ -5371,7 +5285,7 @@
     </w:p>
     <w:p>
       <w:pPr>
-        <w:pStyle w:val="Heading2"/>
+        <w:pStyle w:val="2"/>
         <w:rPr>
           <w:noProof/>
         </w:rPr>
@@ -5385,7 +5299,7 @@
     </w:p>
     <w:p>
       <w:pPr>
-        <w:pStyle w:val="ListParagraph"/>
+        <w:pStyle w:val="ac"/>
         <w:numPr>
           <w:ilvl w:val="0"/>
           <w:numId w:val="22"/>
@@ -5429,7 +5343,7 @@
     </w:p>
     <w:p>
       <w:pPr>
-        <w:pStyle w:val="ListParagraph"/>
+        <w:pStyle w:val="ac"/>
         <w:numPr>
           <w:ilvl w:val="0"/>
           <w:numId w:val="22"/>
@@ -5472,7 +5386,7 @@
     </w:p>
     <w:p>
       <w:pPr>
-        <w:pStyle w:val="Heading2"/>
+        <w:pStyle w:val="2"/>
         <w:rPr>
           <w:noProof/>
         </w:rPr>
@@ -5486,7 +5400,7 @@
     </w:p>
     <w:p>
       <w:pPr>
-        <w:pStyle w:val="ListParagraph"/>
+        <w:pStyle w:val="ac"/>
         <w:numPr>
           <w:ilvl w:val="0"/>
           <w:numId w:val="23"/>
@@ -5530,7 +5444,7 @@
     </w:p>
     <w:p>
       <w:pPr>
-        <w:pStyle w:val="ListParagraph"/>
+        <w:pStyle w:val="ac"/>
         <w:numPr>
           <w:ilvl w:val="0"/>
           <w:numId w:val="23"/>
@@ -5554,7 +5468,7 @@
     </w:p>
     <w:p>
       <w:pPr>
-        <w:pStyle w:val="Heading2"/>
+        <w:pStyle w:val="2"/>
         <w:rPr>
           <w:noProof/>
         </w:rPr>
@@ -5568,7 +5482,7 @@
     </w:p>
     <w:p>
       <w:pPr>
-        <w:pStyle w:val="ListParagraph"/>
+        <w:pStyle w:val="ac"/>
         <w:numPr>
           <w:ilvl w:val="0"/>
           <w:numId w:val="24"/>
@@ -5619,19 +5533,7 @@
         <w:rPr>
           <w:noProof/>
         </w:rPr>
-        <w:t xml:space="preserve"> character except ‘</w:t>
-      </w:r>
-      <w:r>
-        <w:rPr>
-          <w:rStyle w:val="CodeChar"/>
-        </w:rPr>
-        <w:t xml:space="preserve"> </w:t>
-      </w:r>
-      <w:r>
-        <w:rPr>
-          <w:noProof/>
-        </w:rPr>
-        <w:t>’ (</w:t>
+        <w:t xml:space="preserve"> character except ‘’ (</w:t>
       </w:r>
       <w:r>
         <w:rPr>
@@ -5684,7 +5586,7 @@
     </w:p>
     <w:p>
       <w:pPr>
-        <w:pStyle w:val="ListParagraph"/>
+        <w:pStyle w:val="ac"/>
         <w:numPr>
           <w:ilvl w:val="0"/>
           <w:numId w:val="24"/>
@@ -5735,19 +5637,7 @@
         <w:rPr>
           <w:noProof/>
         </w:rPr>
-        <w:t xml:space="preserve"> character except ‘</w:t>
-      </w:r>
-      <w:r>
-        <w:rPr>
-          <w:rStyle w:val="CodeChar"/>
-        </w:rPr>
-        <w:t xml:space="preserve"> </w:t>
-      </w:r>
-      <w:r>
-        <w:rPr>
-          <w:noProof/>
-        </w:rPr>
-        <w:t>’ (</w:t>
+        <w:t xml:space="preserve"> character except ‘’ (</w:t>
       </w:r>
       <w:r>
         <w:rPr>
@@ -5800,7 +5690,7 @@
     </w:p>
     <w:p>
       <w:pPr>
-        <w:pStyle w:val="ListParagraph"/>
+        <w:pStyle w:val="ac"/>
         <w:numPr>
           <w:ilvl w:val="0"/>
           <w:numId w:val="24"/>
@@ -5871,7 +5761,7 @@
     </w:p>
     <w:p>
       <w:pPr>
-        <w:pStyle w:val="ListParagraph"/>
+        <w:pStyle w:val="ac"/>
         <w:numPr>
           <w:ilvl w:val="0"/>
           <w:numId w:val="24"/>
@@ -5902,7 +5792,7 @@
     </w:p>
     <w:p>
       <w:pPr>
-        <w:pStyle w:val="ListParagraph"/>
+        <w:pStyle w:val="ac"/>
         <w:numPr>
           <w:ilvl w:val="0"/>
           <w:numId w:val="24"/>
@@ -5959,7 +5849,7 @@
     </w:p>
     <w:p>
       <w:pPr>
-        <w:pStyle w:val="ListParagraph"/>
+        <w:pStyle w:val="ac"/>
         <w:numPr>
           <w:ilvl w:val="0"/>
           <w:numId w:val="25"/>
@@ -6029,7 +5919,7 @@
     </w:p>
     <w:p>
       <w:pPr>
-        <w:pStyle w:val="Heading2"/>
+        <w:pStyle w:val="2"/>
         <w:rPr>
           <w:noProof/>
         </w:rPr>
@@ -6043,9 +5933,9 @@
     </w:p>
     <w:tbl>
       <w:tblPr>
-        <w:tblStyle w:val="TableGrid"/>
+        <w:tblStyle w:val="af"/>
         <w:tblW w:w="0" w:type="auto"/>
-        <w:tblLook w:val="04A0" w:firstRow="1" w:lastRow="0" w:firstColumn="1" w:lastColumn="0" w:noHBand="0" w:noVBand="1"/>
+        <w:tblLook w:val="04A0"/>
       </w:tblPr>
       <w:tblGrid>
         <w:gridCol w:w="5212"/>
@@ -6480,8 +6370,8 @@
 </file>
 
 <file path=word/endnotes.xml><?xml version="1.0" encoding="utf-8"?>
-<w:endnotes xmlns:wpc="http://schemas.microsoft.com/office/word/2010/wordprocessingCanvas" xmlns:cx="http://schemas.microsoft.com/office/drawing/2014/chartex" xmlns:cx1="http://schemas.microsoft.com/office/drawing/2015/9/8/chartex" xmlns:cx2="http://schemas.microsoft.com/office/drawing/2015/10/21/chartex" xmlns:cx3="http://schemas.microsoft.com/office/drawing/2016/5/9/chartex" xmlns:cx4="http://schemas.microsoft.com/office/drawing/2016/5/10/chartex" xmlns:cx5="http://schemas.microsoft.com/office/drawing/2016/5/11/chartex" xmlns:cx6="http://schemas.microsoft.com/office/drawing/2016/5/12/chartex" xmlns:cx7="http://schemas.microsoft.com/office/drawing/2016/5/13/chartex" xmlns:cx8="http://schemas.microsoft.com/office/drawing/2016/5/14/chartex" xmlns:mc="http://schemas.openxmlformats.org/markup-compatibility/2006" xmlns:aink="http://schemas.microsoft.com/office/drawing/2016/ink" xmlns:am3d="http://schemas.microsoft.com/office/drawing/2017/model3d" xmlns:o="urn:schemas-microsoft-com:office:office" xmlns:r="http://schemas.openxmlformats.org/officeDocument/2006/relationships" xmlns:m="http://schemas.openxmlformats.org/officeDocument/2006/math" xmlns:v="urn:schemas-microsoft-com:vml" xmlns:wp14="http://schemas.microsoft.com/office/word/2010/wordprocessingDrawing" xmlns:wp="http://schemas.openxmlformats.org/drawingml/2006/wordprocessingDrawing" xmlns:w10="urn:schemas-microsoft-com:office:word" xmlns:w="http://schemas.openxmlformats.org/wordprocessingml/2006/main" xmlns:w14="http://schemas.microsoft.com/office/word/2010/wordml" xmlns:w15="http://schemas.microsoft.com/office/word/2012/wordml" xmlns:w16cid="http://schemas.microsoft.com/office/word/2016/wordml/cid" xmlns:w16se="http://schemas.microsoft.com/office/word/2015/wordml/symex" xmlns:wpg="http://schemas.microsoft.com/office/word/2010/wordprocessingGroup" xmlns:wpi="http://schemas.microsoft.com/office/word/2010/wordprocessingInk" xmlns:wne="http://schemas.microsoft.com/office/word/2006/wordml" xmlns:wps="http://schemas.microsoft.com/office/word/2010/wordprocessingShape" mc:Ignorable="w14 w15 w16se w16cid wp14">
-  <w:endnote w:type="separator" w:id="-1">
+<w:endnotes xmlns:ve="http://schemas.openxmlformats.org/markup-compatibility/2006" xmlns:o="urn:schemas-microsoft-com:office:office" xmlns:r="http://schemas.openxmlformats.org/officeDocument/2006/relationships" xmlns:m="http://schemas.openxmlformats.org/officeDocument/2006/math" xmlns:v="urn:schemas-microsoft-com:vml" xmlns:wp="http://schemas.openxmlformats.org/drawingml/2006/wordprocessingDrawing" xmlns:w10="urn:schemas-microsoft-com:office:word" xmlns:w="http://schemas.openxmlformats.org/wordprocessingml/2006/main" xmlns:wne="http://schemas.microsoft.com/office/word/2006/wordml">
+  <w:endnote w:type="separator" w:id="0">
     <w:p>
       <w:pPr>
         <w:spacing w:after="0" w:line="240" w:lineRule="auto"/>
@@ -6491,7 +6381,7 @@
       </w:r>
     </w:p>
   </w:endnote>
-  <w:endnote w:type="continuationSeparator" w:id="0">
+  <w:endnote w:type="continuationSeparator" w:id="1">
     <w:p>
       <w:pPr>
         <w:spacing w:after="0" w:line="240" w:lineRule="auto"/>
@@ -6505,27 +6395,28 @@
 </file>
 
 <file path=word/footer1.xml><?xml version="1.0" encoding="utf-8"?>
-<w:ftr xmlns:wpc="http://schemas.microsoft.com/office/word/2010/wordprocessingCanvas" xmlns:cx="http://schemas.microsoft.com/office/drawing/2014/chartex" xmlns:cx1="http://schemas.microsoft.com/office/drawing/2015/9/8/chartex" xmlns:cx2="http://schemas.microsoft.com/office/drawing/2015/10/21/chartex" xmlns:cx3="http://schemas.microsoft.com/office/drawing/2016/5/9/chartex" xmlns:cx4="http://schemas.microsoft.com/office/drawing/2016/5/10/chartex" xmlns:cx5="http://schemas.microsoft.com/office/drawing/2016/5/11/chartex" xmlns:cx6="http://schemas.microsoft.com/office/drawing/2016/5/12/chartex" xmlns:cx7="http://schemas.microsoft.com/office/drawing/2016/5/13/chartex" xmlns:cx8="http://schemas.microsoft.com/office/drawing/2016/5/14/chartex" xmlns:mc="http://schemas.openxmlformats.org/markup-compatibility/2006" xmlns:aink="http://schemas.microsoft.com/office/drawing/2016/ink" xmlns:am3d="http://schemas.microsoft.com/office/drawing/2017/model3d" xmlns:o="urn:schemas-microsoft-com:office:office" xmlns:r="http://schemas.openxmlformats.org/officeDocument/2006/relationships" xmlns:m="http://schemas.openxmlformats.org/officeDocument/2006/math" xmlns:v="urn:schemas-microsoft-com:vml" xmlns:wp14="http://schemas.microsoft.com/office/word/2010/wordprocessingDrawing" xmlns:wp="http://schemas.openxmlformats.org/drawingml/2006/wordprocessingDrawing" xmlns:w10="urn:schemas-microsoft-com:office:word" xmlns:w="http://schemas.openxmlformats.org/wordprocessingml/2006/main" xmlns:w14="http://schemas.microsoft.com/office/word/2010/wordml" xmlns:w15="http://schemas.microsoft.com/office/word/2012/wordml" xmlns:w16cid="http://schemas.microsoft.com/office/word/2016/wordml/cid" xmlns:w16se="http://schemas.microsoft.com/office/word/2015/wordml/symex" xmlns:wpg="http://schemas.microsoft.com/office/word/2010/wordprocessingGroup" xmlns:wpi="http://schemas.microsoft.com/office/word/2010/wordprocessingInk" xmlns:wne="http://schemas.microsoft.com/office/word/2006/wordml" xmlns:wps="http://schemas.microsoft.com/office/word/2010/wordprocessingShape" mc:Ignorable="w14 w15 w16se w16cid wp14">
+<w:ftr xmlns:ve="http://schemas.openxmlformats.org/markup-compatibility/2006" xmlns:o="urn:schemas-microsoft-com:office:office" xmlns:r="http://schemas.openxmlformats.org/officeDocument/2006/relationships" xmlns:m="http://schemas.openxmlformats.org/officeDocument/2006/math" xmlns:v="urn:schemas-microsoft-com:vml" xmlns:wp="http://schemas.openxmlformats.org/drawingml/2006/wordprocessingDrawing" xmlns:w10="urn:schemas-microsoft-com:office:word" xmlns:w="http://schemas.openxmlformats.org/wordprocessingml/2006/main" xmlns:wne="http://schemas.microsoft.com/office/word/2006/wordml">
   <w:p>
     <w:pPr>
-      <w:pStyle w:val="Footer"/>
+      <w:pStyle w:val="a5"/>
     </w:pPr>
   </w:p>
 </w:ftr>
 </file>
 
 <file path=word/footer2.xml><?xml version="1.0" encoding="utf-8"?>
-<w:ftr xmlns:wpc="http://schemas.microsoft.com/office/word/2010/wordprocessingCanvas" xmlns:cx="http://schemas.microsoft.com/office/drawing/2014/chartex" xmlns:cx1="http://schemas.microsoft.com/office/drawing/2015/9/8/chartex" xmlns:cx2="http://schemas.microsoft.com/office/drawing/2015/10/21/chartex" xmlns:cx3="http://schemas.microsoft.com/office/drawing/2016/5/9/chartex" xmlns:cx4="http://schemas.microsoft.com/office/drawing/2016/5/10/chartex" xmlns:cx5="http://schemas.microsoft.com/office/drawing/2016/5/11/chartex" xmlns:cx6="http://schemas.microsoft.com/office/drawing/2016/5/12/chartex" xmlns:cx7="http://schemas.microsoft.com/office/drawing/2016/5/13/chartex" xmlns:cx8="http://schemas.microsoft.com/office/drawing/2016/5/14/chartex" xmlns:mc="http://schemas.openxmlformats.org/markup-compatibility/2006" xmlns:aink="http://schemas.microsoft.com/office/drawing/2016/ink" xmlns:am3d="http://schemas.microsoft.com/office/drawing/2017/model3d" xmlns:o="urn:schemas-microsoft-com:office:office" xmlns:r="http://schemas.openxmlformats.org/officeDocument/2006/relationships" xmlns:m="http://schemas.openxmlformats.org/officeDocument/2006/math" xmlns:v="urn:schemas-microsoft-com:vml" xmlns:wp14="http://schemas.microsoft.com/office/word/2010/wordprocessingDrawing" xmlns:wp="http://schemas.openxmlformats.org/drawingml/2006/wordprocessingDrawing" xmlns:w10="urn:schemas-microsoft-com:office:word" xmlns:w="http://schemas.openxmlformats.org/wordprocessingml/2006/main" xmlns:w14="http://schemas.microsoft.com/office/word/2010/wordml" xmlns:w15="http://schemas.microsoft.com/office/word/2012/wordml" xmlns:w16cid="http://schemas.microsoft.com/office/word/2016/wordml/cid" xmlns:w16se="http://schemas.microsoft.com/office/word/2015/wordml/symex" xmlns:wpg="http://schemas.microsoft.com/office/word/2010/wordprocessingGroup" xmlns:wpi="http://schemas.microsoft.com/office/word/2010/wordprocessingInk" xmlns:wne="http://schemas.microsoft.com/office/word/2006/wordml" xmlns:wps="http://schemas.microsoft.com/office/word/2010/wordprocessingShape" mc:Ignorable="w14 w15 w16se w16cid wp14">
+<w:ftr xmlns:ve="http://schemas.openxmlformats.org/markup-compatibility/2006" xmlns:o="urn:schemas-microsoft-com:office:office" xmlns:r="http://schemas.openxmlformats.org/officeDocument/2006/relationships" xmlns:m="http://schemas.openxmlformats.org/officeDocument/2006/math" xmlns:v="urn:schemas-microsoft-com:vml" xmlns:wp="http://schemas.openxmlformats.org/drawingml/2006/wordprocessingDrawing" xmlns:w10="urn:schemas-microsoft-com:office:word" xmlns:w="http://schemas.openxmlformats.org/wordprocessingml/2006/main" xmlns:wne="http://schemas.microsoft.com/office/word/2006/wordml">
   <w:p>
     <w:pPr>
-      <w:pStyle w:val="Footer"/>
+      <w:pStyle w:val="a5"/>
     </w:pPr>
     <w:r>
       <w:rPr>
         <w:noProof/>
+        <w:lang w:val="bg-BG" w:eastAsia="bg-BG"/>
       </w:rPr>
       <w:drawing>
-        <wp:anchor distT="0" distB="0" distL="114300" distR="114300" simplePos="0" relativeHeight="251659264" behindDoc="0" locked="0" layoutInCell="1" allowOverlap="1" wp14:anchorId="4AB41FED" wp14:editId="7B399BEA">
+        <wp:anchor distT="0" distB="0" distL="114300" distR="114300" simplePos="0" relativeHeight="251659264" behindDoc="0" locked="0" layoutInCell="1" allowOverlap="1">
           <wp:simplePos x="0" y="0"/>
           <wp:positionH relativeFrom="margin">
             <wp:align>left</wp:align>
@@ -6557,7 +6448,7 @@
                   <a:blip r:embed="rId2">
                     <a:extLst>
                       <a:ext uri="{28A0092B-C50C-407E-A947-70E740481C1C}">
-                        <a14:useLocalDpi xmlns:a14="http://schemas.microsoft.com/office/drawing/2010/main" val="0"/>
+                        <a14:useLocalDpi xmlns:a14="http://schemas.microsoft.com/office/drawing/2010/main" xmlns:wps="http://schemas.microsoft.com/office/word/2010/wordprocessingShape" xmlns:wpi="http://schemas.microsoft.com/office/word/2010/wordprocessingInk" xmlns:wpg="http://schemas.microsoft.com/office/word/2010/wordprocessingGroup" xmlns:w16se="http://schemas.microsoft.com/office/word/2015/wordml/symex" xmlns:w16cid="http://schemas.microsoft.com/office/word/2016/wordml/cid" xmlns:w15="http://schemas.microsoft.com/office/word/2012/wordml" xmlns:w14="http://schemas.microsoft.com/office/word/2010/wordml" xmlns:w="http://schemas.openxmlformats.org/wordprocessingml/2006/main" xmlns:w10="urn:schemas-microsoft-com:office:word" xmlns:wp14="http://schemas.microsoft.com/office/word/2010/wordprocessingDrawing" xmlns:v="urn:schemas-microsoft-com:vml" xmlns:o="urn:schemas-microsoft-com:office:office" xmlns:am3d="http://schemas.microsoft.com/office/drawing/2017/model3d" xmlns:aink="http://schemas.microsoft.com/office/drawing/2016/ink" xmlns:mc="http://schemas.openxmlformats.org/markup-compatibility/2006" xmlns:cx8="http://schemas.microsoft.com/office/drawing/2016/5/14/chartex" xmlns:cx7="http://schemas.microsoft.com/office/drawing/2016/5/13/chartex" xmlns:cx6="http://schemas.microsoft.com/office/drawing/2016/5/12/chartex" xmlns:cx5="http://schemas.microsoft.com/office/drawing/2016/5/11/chartex" xmlns:cx4="http://schemas.microsoft.com/office/drawing/2016/5/10/chartex" xmlns:cx3="http://schemas.microsoft.com/office/drawing/2016/5/9/chartex" xmlns:cx2="http://schemas.microsoft.com/office/drawing/2015/10/21/chartex" xmlns:cx1="http://schemas.microsoft.com/office/drawing/2015/9/8/chartex" xmlns:cx="http://schemas.microsoft.com/office/drawing/2014/chartex" xmlns:wpc="http://schemas.microsoft.com/office/word/2010/wordprocessingCanvas" xmlns="" val="0"/>
                       </a:ext>
                     </a:extLst>
                   </a:blip>
@@ -6582,12 +6473,6 @@
               </pic:pic>
             </a:graphicData>
           </a:graphic>
-          <wp14:sizeRelH relativeFrom="page">
-            <wp14:pctWidth>0</wp14:pctWidth>
-          </wp14:sizeRelH>
-          <wp14:sizeRelV relativeFrom="page">
-            <wp14:pctHeight>0</wp14:pctHeight>
-          </wp14:sizeRelV>
         </wp:anchor>
       </w:drawing>
     </w:r>
@@ -6595,1836 +6480,752 @@
       <w:rPr>
         <w:noProof/>
       </w:rPr>
-      <mc:AlternateContent>
-        <mc:Choice Requires="wps">
-          <w:drawing>
-            <wp:anchor distT="4294967295" distB="4294967295" distL="114300" distR="114300" simplePos="0" relativeHeight="251660288" behindDoc="0" locked="0" layoutInCell="1" allowOverlap="1" wp14:anchorId="0B569EF5" wp14:editId="151CC6D1">
-              <wp:simplePos x="0" y="0"/>
-              <wp:positionH relativeFrom="column">
-                <wp:posOffset>-1270</wp:posOffset>
-              </wp:positionH>
-              <wp:positionV relativeFrom="paragraph">
-                <wp:posOffset>66039</wp:posOffset>
-              </wp:positionV>
-              <wp:extent cx="6614160" cy="0"/>
-              <wp:effectExtent l="0" t="0" r="34290" b="19050"/>
-              <wp:wrapNone/>
-              <wp:docPr id="14" name="Straight Connector 14"/>
-              <wp:cNvGraphicFramePr>
-                <a:graphicFrameLocks xmlns:a="http://schemas.openxmlformats.org/drawingml/2006/main"/>
-              </wp:cNvGraphicFramePr>
-              <a:graphic xmlns:a="http://schemas.openxmlformats.org/drawingml/2006/main">
-                <a:graphicData uri="http://schemas.microsoft.com/office/word/2010/wordprocessingShape">
-                  <wps:wsp>
-                    <wps:cNvCnPr>
-                      <a:cxnSpLocks/>
-                    </wps:cNvCnPr>
-                    <wps:spPr>
-                      <a:xfrm flipV="1">
-                        <a:off x="0" y="0"/>
-                        <a:ext cx="6614160" cy="0"/>
-                      </a:xfrm>
-                      <a:prstGeom prst="line">
-                        <a:avLst/>
-                      </a:prstGeom>
-                      <a:noFill/>
-                      <a:ln w="12700" cap="rnd" cmpd="sng" algn="ctr">
-                        <a:solidFill>
-                          <a:srgbClr val="F37123"/>
-                        </a:solidFill>
-                        <a:prstDash val="solid"/>
-                      </a:ln>
-                      <a:effectLst/>
-                    </wps:spPr>
-                    <wps:bodyPr/>
-                  </wps:wsp>
-                </a:graphicData>
-              </a:graphic>
-              <wp14:sizeRelH relativeFrom="page">
-                <wp14:pctWidth>0</wp14:pctWidth>
-              </wp14:sizeRelH>
-              <wp14:sizeRelV relativeFrom="page">
-                <wp14:pctHeight>0</wp14:pctHeight>
-              </wp14:sizeRelV>
-            </wp:anchor>
-          </w:drawing>
-        </mc:Choice>
-        <mc:Fallback>
-          <w:pict>
-            <v:line w14:anchorId="70ABAC71" id="Straight Connector 14" o:spid="_x0000_s1026" style="position:absolute;flip:y;z-index:251660288;visibility:visible;mso-wrap-style:square;mso-width-percent:0;mso-height-percent:0;mso-wrap-distance-left:9pt;mso-wrap-distance-top:-3e-5mm;mso-wrap-distance-right:9pt;mso-wrap-distance-bottom:-3e-5mm;mso-position-horizontal:absolute;mso-position-horizontal-relative:text;mso-position-vertical:absolute;mso-position-vertical-relative:text;mso-width-percent:0;mso-height-percent:0;mso-width-relative:page;mso-height-relative:page" from="-.1pt,5.2pt" to="520.7pt,5.2pt" o:gfxdata="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" strokecolor="#f37123" strokeweight="1pt">
-              <v:stroke endcap="round"/>
-              <o:lock v:ext="edit" shapetype="f"/>
-            </v:line>
-          </w:pict>
-        </mc:Fallback>
-      </mc:AlternateContent>
+      <w:pict>
+        <v:line id="Straight Connector 14" o:spid="_x0000_s4100" style="position:absolute;flip:y;z-index:251660288;visibility:visible;mso-wrap-distance-top:-3e-5mm;mso-wrap-distance-bottom:-3e-5mm;mso-position-horizontal-relative:text;mso-position-vertical-relative:text" from="-.1pt,5.2pt" to="520.7pt,5.2pt" o:gfxdata="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" strokecolor="#f37123" strokeweight="1pt">
+          <v:stroke endcap="round"/>
+          <o:lock v:ext="edit" shapetype="f"/>
+        </v:line>
+      </w:pict>
     </w:r>
     <w:r>
       <w:rPr>
         <w:noProof/>
       </w:rPr>
-      <mc:AlternateContent>
-        <mc:Choice Requires="wps">
-          <w:drawing>
-            <wp:anchor distT="0" distB="0" distL="114300" distR="114300" simplePos="0" relativeHeight="251661312" behindDoc="0" locked="0" layoutInCell="1" allowOverlap="1" wp14:anchorId="0C04010B" wp14:editId="10A8B08E">
-              <wp:simplePos x="0" y="0"/>
-              <wp:positionH relativeFrom="column">
-                <wp:posOffset>5647055</wp:posOffset>
-              </wp:positionH>
-              <wp:positionV relativeFrom="paragraph">
-                <wp:posOffset>342265</wp:posOffset>
-              </wp:positionV>
-              <wp:extent cx="900430" cy="201930"/>
-              <wp:effectExtent l="0" t="0" r="13970" b="7620"/>
-              <wp:wrapNone/>
-              <wp:docPr id="13" name="Text Box 13"/>
-              <wp:cNvGraphicFramePr>
-                <a:graphicFrameLocks xmlns:a="http://schemas.openxmlformats.org/drawingml/2006/main"/>
-              </wp:cNvGraphicFramePr>
-              <a:graphic xmlns:a="http://schemas.openxmlformats.org/drawingml/2006/main">
-                <a:graphicData uri="http://schemas.microsoft.com/office/word/2010/wordprocessingShape">
-                  <wps:wsp>
-                    <wps:cNvSpPr txBox="1">
-                      <a:spLocks/>
-                    </wps:cNvSpPr>
-                    <wps:spPr>
-                      <a:xfrm>
-                        <a:off x="0" y="0"/>
-                        <a:ext cx="900430" cy="201930"/>
-                      </a:xfrm>
-                      <a:prstGeom prst="rect">
-                        <a:avLst/>
-                      </a:prstGeom>
-                      <a:noFill/>
-                      <a:ln w="6350">
-                        <a:noFill/>
-                      </a:ln>
-                      <a:effectLst/>
-                    </wps:spPr>
-                    <wps:txbx>
-                      <w:txbxContent>
-                        <w:p>
-                          <w:pPr>
-                            <w:spacing w:after="0" w:line="240" w:lineRule="auto"/>
-                            <w:jc w:val="right"/>
-                            <w:rPr>
-                              <w:sz w:val="18"/>
-                              <w:szCs w:val="18"/>
-                            </w:rPr>
-                          </w:pPr>
-                          <w:r>
-                            <w:rPr>
-                              <w:sz w:val="18"/>
-                              <w:szCs w:val="18"/>
-                            </w:rPr>
-                            <w:t xml:space="preserve">Page </w:t>
-                          </w:r>
-                          <w:r>
-                            <w:rPr>
-                              <w:sz w:val="18"/>
-                              <w:szCs w:val="18"/>
-                            </w:rPr>
-                            <w:fldChar w:fldCharType="begin"/>
-                          </w:r>
-                          <w:r>
-                            <w:rPr>
-                              <w:sz w:val="18"/>
-                              <w:szCs w:val="18"/>
-                            </w:rPr>
-                            <w:instrText xml:space="preserve"> PAGE   \* MERGEFORMAT </w:instrText>
-                          </w:r>
-                          <w:r>
-                            <w:rPr>
-                              <w:sz w:val="18"/>
-                              <w:szCs w:val="18"/>
-                            </w:rPr>
-                            <w:fldChar w:fldCharType="separate"/>
-                          </w:r>
-                          <w:r>
-                            <w:rPr>
-                              <w:noProof/>
-                              <w:sz w:val="18"/>
-                              <w:szCs w:val="18"/>
-                            </w:rPr>
-                            <w:t>1</w:t>
-                          </w:r>
-                          <w:r>
-                            <w:rPr>
-                              <w:sz w:val="18"/>
-                              <w:szCs w:val="18"/>
-                            </w:rPr>
-                            <w:fldChar w:fldCharType="end"/>
-                          </w:r>
-                          <w:r>
-                            <w:rPr>
-                              <w:sz w:val="18"/>
-                              <w:szCs w:val="18"/>
-                            </w:rPr>
-                            <w:t xml:space="preserve"> of </w:t>
-                          </w:r>
-                          <w:r>
-                            <w:rPr>
-                              <w:sz w:val="18"/>
-                              <w:szCs w:val="18"/>
-                            </w:rPr>
-                            <w:fldChar w:fldCharType="begin"/>
-                          </w:r>
-                          <w:r>
-                            <w:rPr>
-                              <w:sz w:val="18"/>
-                              <w:szCs w:val="18"/>
-                            </w:rPr>
-                            <w:instrText xml:space="preserve"> NUMPAGES   \* MERGEFORMAT </w:instrText>
-                          </w:r>
-                          <w:r>
-                            <w:rPr>
-                              <w:sz w:val="18"/>
-                              <w:szCs w:val="18"/>
-                            </w:rPr>
-                            <w:fldChar w:fldCharType="separate"/>
-                          </w:r>
-                          <w:r>
-                            <w:rPr>
-                              <w:noProof/>
-                              <w:sz w:val="18"/>
-                              <w:szCs w:val="18"/>
-                            </w:rPr>
-                            <w:t>6</w:t>
-                          </w:r>
-                          <w:r>
-                            <w:rPr>
-                              <w:sz w:val="18"/>
-                              <w:szCs w:val="18"/>
-                            </w:rPr>
-                            <w:fldChar w:fldCharType="end"/>
-                          </w:r>
-                        </w:p>
-                      </w:txbxContent>
-                    </wps:txbx>
-                    <wps:bodyPr rot="0" spcFirstLastPara="0" vertOverflow="overflow" horzOverflow="overflow" vert="horz" wrap="square" lIns="0" tIns="0" rIns="0" bIns="0" numCol="1" spcCol="0" rtlCol="0" fromWordArt="0" anchor="ctr" anchorCtr="0" forceAA="0" compatLnSpc="1">
-                      <a:prstTxWarp prst="textNoShape">
-                        <a:avLst/>
-                      </a:prstTxWarp>
-                      <a:noAutofit/>
-                    </wps:bodyPr>
-                  </wps:wsp>
-                </a:graphicData>
-              </a:graphic>
-              <wp14:sizeRelH relativeFrom="page">
-                <wp14:pctWidth>0</wp14:pctWidth>
-              </wp14:sizeRelH>
-              <wp14:sizeRelV relativeFrom="page">
-                <wp14:pctHeight>0</wp14:pctHeight>
-              </wp14:sizeRelV>
-            </wp:anchor>
-          </w:drawing>
-        </mc:Choice>
-        <mc:Fallback>
-          <w:pict>
-            <v:shapetype w14:anchorId="0C04010B" id="_x0000_t202" coordsize="21600,21600" o:spt="202" path="m,l,21600r21600,l21600,xe">
-              <v:stroke joinstyle="miter"/>
-              <v:path gradientshapeok="t" o:connecttype="rect"/>
-            </v:shapetype>
-            <v:shape id="Text Box 13" o:spid="_x0000_s1026" type="#_x0000_t202" style="position:absolute;margin-left:444.65pt;margin-top:26.95pt;width:70.9pt;height:15.9pt;z-index:251661312;visibility:visible;mso-wrap-style:square;mso-width-percent:0;mso-height-percent:0;mso-wrap-distance-left:9pt;mso-wrap-distance-top:0;mso-wrap-distance-right:9pt;mso-wrap-distance-bottom:0;mso-position-horizontal:absolute;mso-position-horizontal-relative:text;mso-position-vertical:absolute;mso-position-vertical-relative:text;mso-width-percent:0;mso-height-percent:0;mso-width-relative:page;mso-height-relative:page;v-text-anchor:middle" o:gfxdata="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" filled="f" stroked="f" strokeweight=".5pt">
-              <v:textbox inset="0,0,0,0">
-                <w:txbxContent>
-                  <w:p>
-                    <w:pPr>
-                      <w:spacing w:after="0" w:line="240" w:lineRule="auto"/>
-                      <w:jc w:val="right"/>
-                      <w:rPr>
-                        <w:sz w:val="18"/>
-                        <w:szCs w:val="18"/>
-                      </w:rPr>
-                    </w:pPr>
-                    <w:r>
-                      <w:rPr>
-                        <w:sz w:val="18"/>
-                        <w:szCs w:val="18"/>
-                      </w:rPr>
-                      <w:t xml:space="preserve">Page </w:t>
-                    </w:r>
-                    <w:r>
-                      <w:rPr>
-                        <w:sz w:val="18"/>
-                        <w:szCs w:val="18"/>
-                      </w:rPr>
-                      <w:fldChar w:fldCharType="begin"/>
-                    </w:r>
-                    <w:r>
-                      <w:rPr>
-                        <w:sz w:val="18"/>
-                        <w:szCs w:val="18"/>
-                      </w:rPr>
-                      <w:instrText xml:space="preserve"> PAGE   \* MERGEFORMAT </w:instrText>
-                    </w:r>
-                    <w:r>
-                      <w:rPr>
-                        <w:sz w:val="18"/>
-                        <w:szCs w:val="18"/>
-                      </w:rPr>
-                      <w:fldChar w:fldCharType="separate"/>
-                    </w:r>
-                    <w:r>
-                      <w:rPr>
-                        <w:noProof/>
-                        <w:sz w:val="18"/>
-                        <w:szCs w:val="18"/>
-                      </w:rPr>
-                      <w:t>1</w:t>
-                    </w:r>
-                    <w:r>
-                      <w:rPr>
-                        <w:sz w:val="18"/>
-                        <w:szCs w:val="18"/>
-                      </w:rPr>
-                      <w:fldChar w:fldCharType="end"/>
-                    </w:r>
-                    <w:r>
-                      <w:rPr>
-                        <w:sz w:val="18"/>
-                        <w:szCs w:val="18"/>
-                      </w:rPr>
-                      <w:t xml:space="preserve"> of </w:t>
-                    </w:r>
-                    <w:r>
-                      <w:rPr>
-                        <w:sz w:val="18"/>
-                        <w:szCs w:val="18"/>
-                      </w:rPr>
-                      <w:fldChar w:fldCharType="begin"/>
-                    </w:r>
-                    <w:r>
-                      <w:rPr>
-                        <w:sz w:val="18"/>
-                        <w:szCs w:val="18"/>
-                      </w:rPr>
-                      <w:instrText xml:space="preserve"> NUMPAGES   \* MERGEFORMAT </w:instrText>
-                    </w:r>
-                    <w:r>
-                      <w:rPr>
-                        <w:sz w:val="18"/>
-                        <w:szCs w:val="18"/>
-                      </w:rPr>
-                      <w:fldChar w:fldCharType="separate"/>
-                    </w:r>
-                    <w:r>
-                      <w:rPr>
-                        <w:noProof/>
-                        <w:sz w:val="18"/>
-                        <w:szCs w:val="18"/>
-                      </w:rPr>
-                      <w:t>6</w:t>
-                    </w:r>
-                    <w:r>
-                      <w:rPr>
-                        <w:sz w:val="18"/>
-                        <w:szCs w:val="18"/>
-                      </w:rPr>
-                      <w:fldChar w:fldCharType="end"/>
-                    </w:r>
-                  </w:p>
-                </w:txbxContent>
-              </v:textbox>
-            </v:shape>
-          </w:pict>
-        </mc:Fallback>
-      </mc:AlternateContent>
+      <w:pict>
+        <v:shapetype id="_x0000_t202" coordsize="21600,21600" o:spt="202" path="m,l,21600r21600,l21600,xe">
+          <v:stroke joinstyle="miter"/>
+          <v:path gradientshapeok="t" o:connecttype="rect"/>
+        </v:shapetype>
+        <v:shape id="Text Box 13" o:spid="_x0000_s4099" type="#_x0000_t202" style="position:absolute;margin-left:444.65pt;margin-top:26.95pt;width:70.9pt;height:15.9pt;z-index:251661312;visibility:visible;mso-position-horizontal-relative:text;mso-position-vertical-relative:text;v-text-anchor:middle" o:gfxdata="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" filled="f" stroked="f" strokeweight=".5pt">
+          <v:textbox inset="0,0,0,0">
+            <w:txbxContent>
+              <w:p>
+                <w:pPr>
+                  <w:spacing w:after="0" w:line="240" w:lineRule="auto"/>
+                  <w:jc w:val="right"/>
+                  <w:rPr>
+                    <w:sz w:val="18"/>
+                    <w:szCs w:val="18"/>
+                  </w:rPr>
+                </w:pPr>
+                <w:r>
+                  <w:rPr>
+                    <w:sz w:val="18"/>
+                    <w:szCs w:val="18"/>
+                  </w:rPr>
+                  <w:t xml:space="preserve">Page </w:t>
+                </w:r>
+                <w:r>
+                  <w:rPr>
+                    <w:sz w:val="18"/>
+                    <w:szCs w:val="18"/>
+                  </w:rPr>
+                  <w:fldChar w:fldCharType="begin"/>
+                </w:r>
+                <w:r>
+                  <w:rPr>
+                    <w:sz w:val="18"/>
+                    <w:szCs w:val="18"/>
+                  </w:rPr>
+                  <w:instrText xml:space="preserve"> PAGE   \* MERGEFORMAT </w:instrText>
+                </w:r>
+                <w:r>
+                  <w:rPr>
+                    <w:sz w:val="18"/>
+                    <w:szCs w:val="18"/>
+                  </w:rPr>
+                  <w:fldChar w:fldCharType="separate"/>
+                </w:r>
+                <w:r>
+                  <w:rPr>
+                    <w:noProof/>
+                    <w:sz w:val="18"/>
+                    <w:szCs w:val="18"/>
+                  </w:rPr>
+                  <w:t>1</w:t>
+                </w:r>
+                <w:r>
+                  <w:rPr>
+                    <w:sz w:val="18"/>
+                    <w:szCs w:val="18"/>
+                  </w:rPr>
+                  <w:fldChar w:fldCharType="end"/>
+                </w:r>
+                <w:r>
+                  <w:rPr>
+                    <w:sz w:val="18"/>
+                    <w:szCs w:val="18"/>
+                  </w:rPr>
+                  <w:t xml:space="preserve"> of </w:t>
+                </w:r>
+                <w:fldSimple w:instr=" NUMPAGES   \* MERGEFORMAT ">
+                  <w:r>
+                    <w:rPr>
+                      <w:noProof/>
+                      <w:sz w:val="18"/>
+                      <w:szCs w:val="18"/>
+                    </w:rPr>
+                    <w:t>6</w:t>
+                  </w:r>
+                </w:fldSimple>
+              </w:p>
+            </w:txbxContent>
+          </v:textbox>
+        </v:shape>
+      </w:pict>
     </w:r>
     <w:r>
       <w:rPr>
         <w:noProof/>
       </w:rPr>
-      <mc:AlternateContent>
-        <mc:Choice Requires="wps">
-          <w:drawing>
-            <wp:anchor distT="0" distB="0" distL="114300" distR="114300" simplePos="0" relativeHeight="251662336" behindDoc="0" locked="0" layoutInCell="1" allowOverlap="1" wp14:anchorId="3289FBD9" wp14:editId="728F7983">
-              <wp:simplePos x="0" y="0"/>
-              <wp:positionH relativeFrom="column">
-                <wp:posOffset>1589405</wp:posOffset>
-              </wp:positionH>
-              <wp:positionV relativeFrom="paragraph">
-                <wp:posOffset>342265</wp:posOffset>
-              </wp:positionV>
-              <wp:extent cx="569595" cy="200025"/>
-              <wp:effectExtent l="0" t="0" r="1905" b="9525"/>
-              <wp:wrapNone/>
-              <wp:docPr id="12" name="Text Box 12"/>
-              <wp:cNvGraphicFramePr>
-                <a:graphicFrameLocks xmlns:a="http://schemas.openxmlformats.org/drawingml/2006/main"/>
-              </wp:cNvGraphicFramePr>
-              <a:graphic xmlns:a="http://schemas.openxmlformats.org/drawingml/2006/main">
-                <a:graphicData uri="http://schemas.microsoft.com/office/word/2010/wordprocessingShape">
-                  <wps:wsp>
-                    <wps:cNvSpPr txBox="1">
-                      <a:spLocks/>
-                    </wps:cNvSpPr>
-                    <wps:spPr>
-                      <a:xfrm>
-                        <a:off x="0" y="0"/>
-                        <a:ext cx="569595" cy="200025"/>
-                      </a:xfrm>
-                      <a:prstGeom prst="rect">
-                        <a:avLst/>
-                      </a:prstGeom>
-                      <a:noFill/>
-                      <a:ln w="6350">
-                        <a:noFill/>
-                      </a:ln>
-                      <a:effectLst/>
-                    </wps:spPr>
-                    <wps:txbx>
-                      <w:txbxContent>
-                        <w:p>
-                          <w:pPr>
-                            <w:spacing w:after="0" w:line="240" w:lineRule="auto"/>
-                          </w:pPr>
-                          <w:r>
-                            <w:rPr>
-                              <w:sz w:val="19"/>
-                              <w:szCs w:val="19"/>
-                            </w:rPr>
-                            <w:t>Follow us:</w:t>
-                          </w:r>
-                        </w:p>
-                      </w:txbxContent>
-                    </wps:txbx>
-                    <wps:bodyPr rot="0" spcFirstLastPara="0" vertOverflow="overflow" horzOverflow="overflow" vert="horz" wrap="square" lIns="18000" tIns="0" rIns="0" bIns="0" numCol="1" spcCol="0" rtlCol="0" fromWordArt="0" anchor="ctr" anchorCtr="0" forceAA="0" compatLnSpc="1">
-                      <a:prstTxWarp prst="textNoShape">
-                        <a:avLst/>
-                      </a:prstTxWarp>
-                      <a:noAutofit/>
-                    </wps:bodyPr>
-                  </wps:wsp>
-                </a:graphicData>
-              </a:graphic>
-              <wp14:sizeRelH relativeFrom="page">
-                <wp14:pctWidth>0</wp14:pctWidth>
-              </wp14:sizeRelH>
-              <wp14:sizeRelV relativeFrom="page">
-                <wp14:pctHeight>0</wp14:pctHeight>
-              </wp14:sizeRelV>
-            </wp:anchor>
-          </w:drawing>
-        </mc:Choice>
-        <mc:Fallback>
-          <w:pict>
-            <v:shape w14:anchorId="3289FBD9" id="Text Box 12" o:spid="_x0000_s1027" type="#_x0000_t202" style="position:absolute;margin-left:125.15pt;margin-top:26.95pt;width:44.85pt;height:15.75pt;z-index:251662336;visibility:visible;mso-wrap-style:square;mso-width-percent:0;mso-height-percent:0;mso-wrap-distance-left:9pt;mso-wrap-distance-top:0;mso-wrap-distance-right:9pt;mso-wrap-distance-bottom:0;mso-position-horizontal:absolute;mso-position-horizontal-relative:text;mso-position-vertical:absolute;mso-position-vertical-relative:text;mso-width-percent:0;mso-height-percent:0;mso-width-relative:page;mso-height-relative:page;v-text-anchor:middle" o:gfxdata="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" filled="f" stroked="f" strokeweight=".5pt">
-              <v:textbox inset=".5mm,0,0,0">
-                <w:txbxContent>
-                  <w:p>
-                    <w:pPr>
-                      <w:spacing w:after="0" w:line="240" w:lineRule="auto"/>
-                    </w:pPr>
-                    <w:r>
-                      <w:rPr>
-                        <w:sz w:val="19"/>
-                        <w:szCs w:val="19"/>
-                      </w:rPr>
-                      <w:t>Follow us:</w:t>
-                    </w:r>
-                  </w:p>
-                </w:txbxContent>
-              </v:textbox>
-            </v:shape>
-          </w:pict>
-        </mc:Fallback>
-      </mc:AlternateContent>
+      <w:pict>
+        <v:shape id="Text Box 12" o:spid="_x0000_s4098" type="#_x0000_t202" style="position:absolute;margin-left:125.15pt;margin-top:26.95pt;width:44.85pt;height:15.75pt;z-index:251662336;visibility:visible;mso-position-horizontal-relative:text;mso-position-vertical-relative:text;v-text-anchor:middle" o:gfxdata="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" filled="f" stroked="f" strokeweight=".5pt">
+          <v:textbox inset=".5mm,0,0,0">
+            <w:txbxContent>
+              <w:p>
+                <w:pPr>
+                  <w:spacing w:after="0" w:line="240" w:lineRule="auto"/>
+                </w:pPr>
+                <w:r>
+                  <w:rPr>
+                    <w:sz w:val="19"/>
+                    <w:szCs w:val="19"/>
+                  </w:rPr>
+                  <w:t>Follow us:</w:t>
+                </w:r>
+              </w:p>
+            </w:txbxContent>
+          </v:textbox>
+        </v:shape>
+      </w:pict>
     </w:r>
     <w:r>
       <w:rPr>
         <w:noProof/>
       </w:rPr>
-      <mc:AlternateContent>
-        <mc:Choice Requires="wps">
-          <w:drawing>
-            <wp:anchor distT="0" distB="0" distL="114300" distR="114300" simplePos="0" relativeHeight="251663360" behindDoc="0" locked="0" layoutInCell="1" allowOverlap="1" wp14:anchorId="053593F3" wp14:editId="73798068">
-              <wp:simplePos x="0" y="0"/>
-              <wp:positionH relativeFrom="column">
-                <wp:posOffset>1579880</wp:posOffset>
-              </wp:positionH>
-              <wp:positionV relativeFrom="paragraph">
-                <wp:posOffset>85090</wp:posOffset>
-              </wp:positionV>
-              <wp:extent cx="5033010" cy="513715"/>
-              <wp:effectExtent l="0" t="0" r="0" b="635"/>
-              <wp:wrapNone/>
-              <wp:docPr id="11" name="Text Box 11"/>
-              <wp:cNvGraphicFramePr>
-                <a:graphicFrameLocks xmlns:a="http://schemas.openxmlformats.org/drawingml/2006/main"/>
-              </wp:cNvGraphicFramePr>
-              <a:graphic xmlns:a="http://schemas.openxmlformats.org/drawingml/2006/main">
-                <a:graphicData uri="http://schemas.microsoft.com/office/word/2010/wordprocessingShape">
-                  <wps:wsp>
-                    <wps:cNvSpPr txBox="1">
-                      <a:spLocks noChangeArrowheads="1"/>
-                    </wps:cNvSpPr>
-                    <wps:spPr bwMode="auto">
-                      <a:xfrm>
-                        <a:off x="0" y="0"/>
-                        <a:ext cx="5033010" cy="513715"/>
-                      </a:xfrm>
-                      <a:prstGeom prst="rect">
-                        <a:avLst/>
-                      </a:prstGeom>
-                      <a:noFill/>
-                      <a:ln w="9525">
-                        <a:noFill/>
-                        <a:miter lim="800000"/>
-                        <a:headEnd/>
-                        <a:tailEnd/>
-                      </a:ln>
-                    </wps:spPr>
-                    <wps:txbx>
-                      <w:txbxContent>
-                        <w:p>
-                          <w:pPr>
-                            <w:spacing w:before="40" w:after="50" w:line="240" w:lineRule="auto"/>
-                            <w:rPr>
-                              <w:sz w:val="19"/>
-                              <w:szCs w:val="19"/>
-                            </w:rPr>
-                          </w:pPr>
-                          <w:r>
-                            <w:rPr>
-                              <w:sz w:val="19"/>
-                              <w:szCs w:val="19"/>
-                            </w:rPr>
-                            <w:t xml:space="preserve">© </w:t>
-                          </w:r>
-                          <w:hyperlink r:id="rId3" w:history="1">
-                            <w:r>
-                              <w:rPr>
-                                <w:rStyle w:val="Hyperlink"/>
-                                <w:rFonts w:cs="Arial"/>
-                                <w:sz w:val="19"/>
-                                <w:szCs w:val="19"/>
-                              </w:rPr>
-                              <w:t>Software University Foundation</w:t>
-                            </w:r>
-                          </w:hyperlink>
-                          <w:r>
-                            <w:rPr>
-                              <w:sz w:val="19"/>
-                              <w:szCs w:val="19"/>
-                            </w:rPr>
-                            <w:t xml:space="preserve">. This work is licensed under the </w:t>
-                          </w:r>
-                          <w:hyperlink r:id="rId4" w:history="1">
-                            <w:r>
-                              <w:rPr>
-                                <w:rStyle w:val="Hyperlink"/>
-                                <w:rFonts w:cs="Arial"/>
-                                <w:sz w:val="19"/>
-                                <w:szCs w:val="19"/>
-                              </w:rPr>
-                              <w:t>CC-BY-NC-SA</w:t>
-                            </w:r>
-                          </w:hyperlink>
-                          <w:r>
-                            <w:rPr>
-                              <w:sz w:val="19"/>
-                              <w:szCs w:val="19"/>
-                            </w:rPr>
-                            <w:t xml:space="preserve"> license.</w:t>
-                          </w:r>
-                        </w:p>
-                        <w:p>
-                          <w:pPr>
-                            <w:spacing w:after="0" w:line="240" w:lineRule="auto"/>
-                            <w:ind w:left="567" w:firstLine="340"/>
-                            <w:rPr>
-                              <w:sz w:val="19"/>
-                              <w:szCs w:val="19"/>
-                            </w:rPr>
-                          </w:pPr>
-                          <w:r>
-                            <w:rPr>
-                              <w:noProof/>
-                              <w:sz w:val="20"/>
-                              <w:szCs w:val="20"/>
-                            </w:rPr>
-                            <w:drawing>
-                              <wp:inline distT="0" distB="0" distL="0" distR="0" wp14:anchorId="50CD98BE" wp14:editId="7A699E6A">
-                                <wp:extent cx="162996" cy="189865"/>
-                                <wp:effectExtent l="0" t="0" r="8890" b="635"/>
-                                <wp:docPr id="10" name="Picture 10">
-                                  <a:hlinkClick xmlns:a="http://schemas.openxmlformats.org/drawingml/2006/main" r:id="rId5"/>
-                                </wp:docPr>
-                                <wp:cNvGraphicFramePr>
-                                  <a:graphicFrameLocks xmlns:a="http://schemas.openxmlformats.org/drawingml/2006/main" noChangeAspect="1"/>
-                                </wp:cNvGraphicFramePr>
-                                <a:graphic xmlns:a="http://schemas.openxmlformats.org/drawingml/2006/main">
-                                  <a:graphicData uri="http://schemas.openxmlformats.org/drawingml/2006/picture">
-                                    <pic:pic xmlns:pic="http://schemas.openxmlformats.org/drawingml/2006/picture">
-                                      <pic:nvPicPr>
-                                        <pic:cNvPr id="0" name="Picture 16">
-                                          <a:hlinkClick r:id="rId5"/>
-                                        </pic:cNvPr>
-                                        <pic:cNvPicPr>
-                                          <a:picLocks noChangeAspect="1" noChangeArrowheads="1"/>
-                                        </pic:cNvPicPr>
-                                      </pic:nvPicPr>
-                                      <pic:blipFill>
-                                        <a:blip r:embed="rId6">
-                                          <a:extLst>
-                                            <a:ext uri="{28A0092B-C50C-407E-A947-70E740481C1C}">
-                                              <a14:useLocalDpi xmlns:a14="http://schemas.microsoft.com/office/drawing/2010/main" val="0"/>
-                                            </a:ext>
-                                          </a:extLst>
-                                        </a:blip>
-                                        <a:srcRect/>
-                                        <a:stretch>
-                                          <a:fillRect/>
-                                        </a:stretch>
-                                      </pic:blipFill>
-                                      <pic:spPr bwMode="auto">
-                                        <a:xfrm>
-                                          <a:off x="0" y="0"/>
-                                          <a:ext cx="169956" cy="197972"/>
-                                        </a:xfrm>
-                                        <a:prstGeom prst="rect">
-                                          <a:avLst/>
-                                        </a:prstGeom>
-                                        <a:noFill/>
-                                        <a:ln>
-                                          <a:noFill/>
-                                        </a:ln>
-                                      </pic:spPr>
-                                    </pic:pic>
-                                  </a:graphicData>
-                                </a:graphic>
-                              </wp:inline>
-                            </w:drawing>
-                          </w:r>
-                          <w:r>
-                            <w:rPr>
-                              <w:sz w:val="19"/>
-                              <w:szCs w:val="19"/>
-                            </w:rPr>
-                            <w:t xml:space="preserve">   </w:t>
-                          </w:r>
-                          <w:r>
-                            <w:rPr>
-                              <w:noProof/>
-                              <w:sz w:val="20"/>
-                              <w:szCs w:val="20"/>
-                            </w:rPr>
-                            <w:drawing>
-                              <wp:inline distT="0" distB="0" distL="0" distR="0" wp14:anchorId="40EF5034" wp14:editId="37E4B2EF">
-                                <wp:extent cx="168910" cy="201295"/>
-                                <wp:effectExtent l="0" t="0" r="2540" b="8255"/>
-                                <wp:docPr id="9" name="Picture 9">
-                                  <a:hlinkClick xmlns:a="http://schemas.openxmlformats.org/drawingml/2006/main" r:id="rId1"/>
-                                </wp:docPr>
-                                <wp:cNvGraphicFramePr>
-                                  <a:graphicFrameLocks xmlns:a="http://schemas.openxmlformats.org/drawingml/2006/main" noChangeAspect="1"/>
-                                </wp:cNvGraphicFramePr>
-                                <a:graphic xmlns:a="http://schemas.openxmlformats.org/drawingml/2006/main">
-                                  <a:graphicData uri="http://schemas.openxmlformats.org/drawingml/2006/picture">
-                                    <pic:pic xmlns:pic="http://schemas.openxmlformats.org/drawingml/2006/picture">
-                                      <pic:nvPicPr>
-                                        <pic:cNvPr id="0" name="Picture 14">
-                                          <a:hlinkClick r:id="rId3"/>
-                                        </pic:cNvPr>
-                                        <pic:cNvPicPr>
-                                          <a:picLocks noChangeAspect="1" noChangeArrowheads="1"/>
-                                        </pic:cNvPicPr>
-                                      </pic:nvPicPr>
-                                      <pic:blipFill>
-                                        <a:blip r:embed="rId7">
-                                          <a:extLst>
-                                            <a:ext uri="{28A0092B-C50C-407E-A947-70E740481C1C}">
-                                              <a14:useLocalDpi xmlns:a14="http://schemas.microsoft.com/office/drawing/2010/main" val="0"/>
-                                            </a:ext>
-                                          </a:extLst>
-                                        </a:blip>
-                                        <a:srcRect/>
-                                        <a:stretch>
-                                          <a:fillRect/>
-                                        </a:stretch>
-                                      </pic:blipFill>
-                                      <pic:spPr bwMode="auto">
-                                        <a:xfrm>
-                                          <a:off x="0" y="0"/>
-                                          <a:ext cx="168910" cy="201295"/>
-                                        </a:xfrm>
-                                        <a:prstGeom prst="rect">
-                                          <a:avLst/>
-                                        </a:prstGeom>
-                                        <a:noFill/>
-                                        <a:ln>
-                                          <a:noFill/>
-                                        </a:ln>
-                                      </pic:spPr>
-                                    </pic:pic>
-                                  </a:graphicData>
-                                </a:graphic>
-                              </wp:inline>
-                            </w:drawing>
-                          </w:r>
-                          <w:r>
-                            <w:rPr>
-                              <w:sz w:val="19"/>
-                              <w:szCs w:val="19"/>
-                              <w:lang w:val="bg-BG"/>
-                            </w:rPr>
-                            <w:t xml:space="preserve">   </w:t>
-                          </w:r>
-                          <w:r>
-                            <w:rPr>
-                              <w:noProof/>
-                              <w:sz w:val="20"/>
-                              <w:szCs w:val="20"/>
-                            </w:rPr>
-                            <w:drawing>
-                              <wp:inline distT="0" distB="0" distL="0" distR="0" wp14:anchorId="5BB13EB5" wp14:editId="39BF9553">
-                                <wp:extent cx="200152" cy="200152"/>
-                                <wp:effectExtent l="0" t="0" r="9525" b="9525"/>
-                                <wp:docPr id="25" name="Picture 25" title="Software University @ Facebook">
-                                  <a:hlinkClick xmlns:a="http://schemas.openxmlformats.org/drawingml/2006/main" r:id="rId8"/>
-                                </wp:docPr>
-                                <wp:cNvGraphicFramePr>
-                                  <a:graphicFrameLocks xmlns:a="http://schemas.openxmlformats.org/drawingml/2006/main"/>
-                                </wp:cNvGraphicFramePr>
-                                <a:graphic xmlns:a="http://schemas.openxmlformats.org/drawingml/2006/main">
-                                  <a:graphicData uri="http://schemas.openxmlformats.org/drawingml/2006/picture">
-                                    <pic:pic xmlns:pic="http://schemas.openxmlformats.org/drawingml/2006/picture">
-                                      <pic:nvPicPr>
-                                        <pic:cNvPr id="25" name="Picture 25" title="Software University @ Facebook">
-                                          <a:hlinkClick r:id="rId8"/>
-                                        </pic:cNvPr>
-                                        <pic:cNvPicPr/>
-                                      </pic:nvPicPr>
-                                      <pic:blipFill>
-                                        <a:blip r:embed="rId9"/>
-                                        <a:stretch>
-                                          <a:fillRect/>
-                                        </a:stretch>
-                                      </pic:blipFill>
-                                      <pic:spPr>
-                                        <a:xfrm>
-                                          <a:off x="0" y="0"/>
-                                          <a:ext cx="200025" cy="200025"/>
-                                        </a:xfrm>
-                                        <a:prstGeom prst="rect">
-                                          <a:avLst/>
-                                        </a:prstGeom>
-                                      </pic:spPr>
-                                    </pic:pic>
-                                  </a:graphicData>
-                                </a:graphic>
-                              </wp:inline>
-                            </w:drawing>
-                          </w:r>
-                          <w:r>
-                            <w:rPr>
-                              <w:sz w:val="19"/>
-                              <w:szCs w:val="19"/>
-                            </w:rPr>
-                            <w:t xml:space="preserve">   </w:t>
-                          </w:r>
-                          <w:r>
-                            <w:rPr>
-                              <w:noProof/>
-                              <w:sz w:val="20"/>
-                              <w:szCs w:val="20"/>
-                            </w:rPr>
-                            <w:drawing>
-                              <wp:inline distT="0" distB="0" distL="0" distR="0" wp14:anchorId="05D05664" wp14:editId="248EE783">
-                                <wp:extent cx="200152" cy="200152"/>
-                                <wp:effectExtent l="0" t="0" r="9525" b="9525"/>
-                                <wp:docPr id="26" name="Picture 26" title="Software University @ Twitter">
-                                  <a:hlinkClick xmlns:a="http://schemas.openxmlformats.org/drawingml/2006/main" r:id="rId10"/>
-                                </wp:docPr>
-                                <wp:cNvGraphicFramePr>
-                                  <a:graphicFrameLocks xmlns:a="http://schemas.openxmlformats.org/drawingml/2006/main"/>
-                                </wp:cNvGraphicFramePr>
-                                <a:graphic xmlns:a="http://schemas.openxmlformats.org/drawingml/2006/main">
-                                  <a:graphicData uri="http://schemas.openxmlformats.org/drawingml/2006/picture">
-                                    <pic:pic xmlns:pic="http://schemas.openxmlformats.org/drawingml/2006/picture">
-                                      <pic:nvPicPr>
-                                        <pic:cNvPr id="26" name="Picture 26" title="Software University @ Twitter">
-                                          <a:hlinkClick r:id="rId10"/>
-                                        </pic:cNvPr>
-                                        <pic:cNvPicPr/>
-                                      </pic:nvPicPr>
-                                      <pic:blipFill>
-                                        <a:blip r:embed="rId11"/>
-                                        <a:stretch>
-                                          <a:fillRect/>
-                                        </a:stretch>
-                                      </pic:blipFill>
-                                      <pic:spPr>
-                                        <a:xfrm>
-                                          <a:off x="0" y="0"/>
-                                          <a:ext cx="200025" cy="200025"/>
-                                        </a:xfrm>
-                                        <a:prstGeom prst="rect">
-                                          <a:avLst/>
-                                        </a:prstGeom>
-                                      </pic:spPr>
-                                    </pic:pic>
-                                  </a:graphicData>
-                                </a:graphic>
-                              </wp:inline>
-                            </w:drawing>
-                          </w:r>
-                          <w:r>
-                            <w:rPr>
-                              <w:sz w:val="19"/>
-                              <w:szCs w:val="19"/>
-                            </w:rPr>
-                            <w:t xml:space="preserve">   </w:t>
-                          </w:r>
-                          <w:r>
-                            <w:rPr>
-                              <w:noProof/>
-                              <w:sz w:val="20"/>
-                              <w:szCs w:val="20"/>
-                            </w:rPr>
-                            <w:drawing>
-                              <wp:inline distT="0" distB="0" distL="0" distR="0" wp14:anchorId="19545460" wp14:editId="53359ACD">
-                                <wp:extent cx="200152" cy="200152"/>
-                                <wp:effectExtent l="0" t="0" r="9525" b="9525"/>
-                                <wp:docPr id="27" name="Picture 27" title="Software University @ YouTube">
-                                  <a:hlinkClick xmlns:a="http://schemas.openxmlformats.org/drawingml/2006/main" r:id="rId12"/>
-                                </wp:docPr>
-                                <wp:cNvGraphicFramePr>
-                                  <a:graphicFrameLocks xmlns:a="http://schemas.openxmlformats.org/drawingml/2006/main"/>
-                                </wp:cNvGraphicFramePr>
-                                <a:graphic xmlns:a="http://schemas.openxmlformats.org/drawingml/2006/main">
-                                  <a:graphicData uri="http://schemas.openxmlformats.org/drawingml/2006/picture">
-                                    <pic:pic xmlns:pic="http://schemas.openxmlformats.org/drawingml/2006/picture">
-                                      <pic:nvPicPr>
-                                        <pic:cNvPr id="27" name="Picture 27" title="Software University @ YouTube">
-                                          <a:hlinkClick r:id="rId12"/>
-                                        </pic:cNvPr>
-                                        <pic:cNvPicPr/>
-                                      </pic:nvPicPr>
-                                      <pic:blipFill>
-                                        <a:blip r:embed="rId13"/>
-                                        <a:stretch>
-                                          <a:fillRect/>
-                                        </a:stretch>
-                                      </pic:blipFill>
-                                      <pic:spPr>
-                                        <a:xfrm>
-                                          <a:off x="0" y="0"/>
-                                          <a:ext cx="200025" cy="200025"/>
-                                        </a:xfrm>
-                                        <a:prstGeom prst="rect">
-                                          <a:avLst/>
-                                        </a:prstGeom>
-                                      </pic:spPr>
-                                    </pic:pic>
-                                  </a:graphicData>
-                                </a:graphic>
-                              </wp:inline>
-                            </w:drawing>
-                          </w:r>
-                          <w:r>
-                            <w:rPr>
-                              <w:sz w:val="19"/>
-                              <w:szCs w:val="19"/>
-                            </w:rPr>
-                            <w:t xml:space="preserve">   </w:t>
-                          </w:r>
-                          <w:r>
-                            <w:rPr>
-                              <w:noProof/>
-                              <w:sz w:val="20"/>
-                              <w:szCs w:val="20"/>
-                            </w:rPr>
-                            <w:drawing>
-                              <wp:inline distT="0" distB="0" distL="0" distR="0" wp14:anchorId="4A807F97" wp14:editId="3EABAAE2">
-                                <wp:extent cx="190500" cy="190500"/>
-                                <wp:effectExtent l="0" t="0" r="0" b="0"/>
-                                <wp:docPr id="8" name="Picture 8">
-                                  <a:hlinkClick xmlns:a="http://schemas.openxmlformats.org/drawingml/2006/main" r:id="rId14"/>
-                                </wp:docPr>
-                                <wp:cNvGraphicFramePr>
-                                  <a:graphicFrameLocks xmlns:a="http://schemas.openxmlformats.org/drawingml/2006/main" noChangeAspect="1"/>
-                                </wp:cNvGraphicFramePr>
-                                <a:graphic xmlns:a="http://schemas.openxmlformats.org/drawingml/2006/main">
-                                  <a:graphicData uri="http://schemas.openxmlformats.org/drawingml/2006/picture">
-                                    <pic:pic xmlns:pic="http://schemas.openxmlformats.org/drawingml/2006/picture">
-                                      <pic:nvPicPr>
-                                        <pic:cNvPr id="0" name="Picture 28">
-                                          <a:hlinkClick r:id="rId14"/>
-                                        </pic:cNvPr>
-                                        <pic:cNvPicPr>
-                                          <a:picLocks noChangeAspect="1" noChangeArrowheads="1"/>
-                                        </pic:cNvPicPr>
-                                      </pic:nvPicPr>
-                                      <pic:blipFill>
-                                        <a:blip r:embed="rId15">
-                                          <a:extLst>
-                                            <a:ext uri="{28A0092B-C50C-407E-A947-70E740481C1C}">
-                                              <a14:useLocalDpi xmlns:a14="http://schemas.microsoft.com/office/drawing/2010/main" val="0"/>
-                                            </a:ext>
-                                          </a:extLst>
-                                        </a:blip>
-                                        <a:srcRect/>
-                                        <a:stretch>
-                                          <a:fillRect/>
-                                        </a:stretch>
-                                      </pic:blipFill>
-                                      <pic:spPr bwMode="auto">
-                                        <a:xfrm>
-                                          <a:off x="0" y="0"/>
-                                          <a:ext cx="190500" cy="190500"/>
-                                        </a:xfrm>
-                                        <a:prstGeom prst="rect">
-                                          <a:avLst/>
-                                        </a:prstGeom>
-                                        <a:noFill/>
-                                        <a:ln>
-                                          <a:noFill/>
-                                        </a:ln>
-                                      </pic:spPr>
-                                    </pic:pic>
-                                  </a:graphicData>
-                                </a:graphic>
-                              </wp:inline>
-                            </w:drawing>
-                          </w:r>
-                          <w:r>
-                            <w:rPr>
-                              <w:sz w:val="19"/>
-                              <w:szCs w:val="19"/>
-                            </w:rPr>
-                            <w:t xml:space="preserve">   </w:t>
-                          </w:r>
-                          <w:r>
-                            <w:rPr>
-                              <w:noProof/>
-                              <w:sz w:val="20"/>
-                              <w:szCs w:val="20"/>
-                            </w:rPr>
-                            <w:drawing>
-                              <wp:inline distT="0" distB="0" distL="0" distR="0" wp14:anchorId="5AC77093" wp14:editId="30369464">
-                                <wp:extent cx="173990" cy="173990"/>
-                                <wp:effectExtent l="0" t="0" r="0" b="0"/>
-                                <wp:docPr id="7" name="Picture 7">
-                                  <a:hlinkClick xmlns:a="http://schemas.openxmlformats.org/drawingml/2006/main" r:id="rId16"/>
-                                </wp:docPr>
-                                <wp:cNvGraphicFramePr>
-                                  <a:graphicFrameLocks xmlns:a="http://schemas.openxmlformats.org/drawingml/2006/main" noChangeAspect="1"/>
-                                </wp:cNvGraphicFramePr>
-                                <a:graphic xmlns:a="http://schemas.openxmlformats.org/drawingml/2006/main">
-                                  <a:graphicData uri="http://schemas.openxmlformats.org/drawingml/2006/picture">
-                                    <pic:pic xmlns:pic="http://schemas.openxmlformats.org/drawingml/2006/picture">
-                                      <pic:nvPicPr>
-                                        <pic:cNvPr id="0" name="Picture 29">
-                                          <a:hlinkClick r:id="rId16"/>
-                                        </pic:cNvPr>
-                                        <pic:cNvPicPr>
-                                          <a:picLocks noChangeAspect="1" noChangeArrowheads="1"/>
-                                        </pic:cNvPicPr>
-                                      </pic:nvPicPr>
-                                      <pic:blipFill>
-                                        <a:blip r:embed="rId17">
-                                          <a:extLst>
-                                            <a:ext uri="{28A0092B-C50C-407E-A947-70E740481C1C}">
-                                              <a14:useLocalDpi xmlns:a14="http://schemas.microsoft.com/office/drawing/2010/main" val="0"/>
-                                            </a:ext>
-                                          </a:extLst>
-                                        </a:blip>
-                                        <a:srcRect/>
-                                        <a:stretch>
-                                          <a:fillRect/>
-                                        </a:stretch>
-                                      </pic:blipFill>
-                                      <pic:spPr bwMode="auto">
-                                        <a:xfrm>
-                                          <a:off x="0" y="0"/>
-                                          <a:ext cx="173990" cy="173990"/>
-                                        </a:xfrm>
-                                        <a:prstGeom prst="rect">
-                                          <a:avLst/>
-                                        </a:prstGeom>
-                                        <a:noFill/>
-                                        <a:ln>
-                                          <a:noFill/>
-                                        </a:ln>
-                                      </pic:spPr>
-                                    </pic:pic>
-                                  </a:graphicData>
-                                </a:graphic>
-                              </wp:inline>
-                            </w:drawing>
-                          </w:r>
-                          <w:r>
-                            <w:rPr>
-                              <w:sz w:val="19"/>
-                              <w:szCs w:val="19"/>
-                            </w:rPr>
-                            <w:t xml:space="preserve">   </w:t>
-                          </w:r>
-                          <w:r>
-                            <w:rPr>
-                              <w:noProof/>
-                              <w:sz w:val="20"/>
-                              <w:szCs w:val="20"/>
-                            </w:rPr>
-                            <w:drawing>
-                              <wp:inline distT="0" distB="0" distL="0" distR="0" wp14:anchorId="38E783C4" wp14:editId="24B6BBF7">
-                                <wp:extent cx="200152" cy="200152"/>
-                                <wp:effectExtent l="0" t="0" r="9525" b="9525"/>
-                                <wp:docPr id="30" name="Picture 30" title="Software University @ SlideShare">
-                                  <a:hlinkClick xmlns:a="http://schemas.openxmlformats.org/drawingml/2006/main" r:id="rId18"/>
-                                </wp:docPr>
-                                <wp:cNvGraphicFramePr>
-                                  <a:graphicFrameLocks xmlns:a="http://schemas.openxmlformats.org/drawingml/2006/main"/>
-                                </wp:cNvGraphicFramePr>
-                                <a:graphic xmlns:a="http://schemas.openxmlformats.org/drawingml/2006/main">
-                                  <a:graphicData uri="http://schemas.openxmlformats.org/drawingml/2006/picture">
-                                    <pic:pic xmlns:pic="http://schemas.openxmlformats.org/drawingml/2006/picture">
-                                      <pic:nvPicPr>
-                                        <pic:cNvPr id="30" name="Picture 30" title="Software University @ SlideShare">
-                                          <a:hlinkClick r:id="rId18"/>
-                                        </pic:cNvPr>
-                                        <pic:cNvPicPr/>
-                                      </pic:nvPicPr>
-                                      <pic:blipFill>
-                                        <a:blip r:embed="rId19"/>
-                                        <a:stretch>
-                                          <a:fillRect/>
-                                        </a:stretch>
-                                      </pic:blipFill>
-                                      <pic:spPr>
-                                        <a:xfrm>
-                                          <a:off x="0" y="0"/>
-                                          <a:ext cx="200025" cy="200025"/>
-                                        </a:xfrm>
-                                        <a:prstGeom prst="rect">
-                                          <a:avLst/>
-                                        </a:prstGeom>
-                                      </pic:spPr>
-                                    </pic:pic>
-                                  </a:graphicData>
-                                </a:graphic>
-                              </wp:inline>
-                            </w:drawing>
-                          </w:r>
-                          <w:r>
-                            <w:rPr>
-                              <w:sz w:val="19"/>
-                              <w:szCs w:val="19"/>
-                            </w:rPr>
-                            <w:t xml:space="preserve">   </w:t>
-                          </w:r>
-                          <w:r>
-                            <w:rPr>
-                              <w:noProof/>
-                              <w:sz w:val="20"/>
-                              <w:szCs w:val="20"/>
-                            </w:rPr>
-                            <w:drawing>
-                              <wp:inline distT="0" distB="0" distL="0" distR="0" wp14:anchorId="1155AA55" wp14:editId="1E7429D1">
-                                <wp:extent cx="158115" cy="152400"/>
-                                <wp:effectExtent l="0" t="0" r="0" b="0"/>
-                                <wp:docPr id="6" name="Picture 6">
-                                  <a:hlinkClick xmlns:a="http://schemas.openxmlformats.org/drawingml/2006/main" r:id="rId20"/>
-                                </wp:docPr>
-                                <wp:cNvGraphicFramePr>
-                                  <a:graphicFrameLocks xmlns:a="http://schemas.openxmlformats.org/drawingml/2006/main" noChangeAspect="1"/>
-                                </wp:cNvGraphicFramePr>
-                                <a:graphic xmlns:a="http://schemas.openxmlformats.org/drawingml/2006/main">
-                                  <a:graphicData uri="http://schemas.openxmlformats.org/drawingml/2006/picture">
-                                    <pic:pic xmlns:pic="http://schemas.openxmlformats.org/drawingml/2006/picture">
-                                      <pic:nvPicPr>
-                                        <pic:cNvPr id="0" name="Picture 31">
-                                          <a:hlinkClick r:id="rId20"/>
-                                        </pic:cNvPr>
-                                        <pic:cNvPicPr>
-                                          <a:picLocks noChangeAspect="1" noChangeArrowheads="1"/>
-                                        </pic:cNvPicPr>
-                                      </pic:nvPicPr>
-                                      <pic:blipFill>
-                                        <a:blip r:embed="rId21">
-                                          <a:extLst>
-                                            <a:ext uri="{28A0092B-C50C-407E-A947-70E740481C1C}">
-                                              <a14:useLocalDpi xmlns:a14="http://schemas.microsoft.com/office/drawing/2010/main" val="0"/>
-                                            </a:ext>
-                                          </a:extLst>
-                                        </a:blip>
-                                        <a:srcRect/>
-                                        <a:stretch>
-                                          <a:fillRect/>
-                                        </a:stretch>
-                                      </pic:blipFill>
-                                      <pic:spPr bwMode="auto">
-                                        <a:xfrm>
-                                          <a:off x="0" y="0"/>
-                                          <a:ext cx="158115" cy="152400"/>
-                                        </a:xfrm>
-                                        <a:prstGeom prst="rect">
-                                          <a:avLst/>
-                                        </a:prstGeom>
-                                        <a:noFill/>
-                                        <a:ln>
-                                          <a:noFill/>
-                                        </a:ln>
-                                      </pic:spPr>
-                                    </pic:pic>
-                                  </a:graphicData>
-                                </a:graphic>
-                              </wp:inline>
-                            </w:drawing>
-                          </w:r>
-                          <w:r>
-                            <w:rPr>
-                              <w:sz w:val="19"/>
-                              <w:szCs w:val="19"/>
-                            </w:rPr>
-                            <w:t xml:space="preserve">   </w:t>
-                          </w:r>
-                          <w:r>
-                            <w:rPr>
-                              <w:noProof/>
-                              <w:sz w:val="20"/>
-                              <w:szCs w:val="20"/>
-                            </w:rPr>
-                            <w:drawing>
-                              <wp:inline distT="0" distB="0" distL="0" distR="0" wp14:anchorId="6974ED79" wp14:editId="45C71DCA">
-                                <wp:extent cx="200152" cy="200152"/>
-                                <wp:effectExtent l="0" t="0" r="9525" b="9525"/>
-                                <wp:docPr id="32" name="Picture 32" title="Software University: Email Us">
-                                  <a:hlinkClick xmlns:a="http://schemas.openxmlformats.org/drawingml/2006/main" r:id="rId22"/>
-                                </wp:docPr>
-                                <wp:cNvGraphicFramePr>
-                                  <a:graphicFrameLocks xmlns:a="http://schemas.openxmlformats.org/drawingml/2006/main"/>
-                                </wp:cNvGraphicFramePr>
-                                <a:graphic xmlns:a="http://schemas.openxmlformats.org/drawingml/2006/main">
-                                  <a:graphicData uri="http://schemas.openxmlformats.org/drawingml/2006/picture">
-                                    <pic:pic xmlns:pic="http://schemas.openxmlformats.org/drawingml/2006/picture">
-                                      <pic:nvPicPr>
-                                        <pic:cNvPr id="32" name="Picture 32" title="Software University: Email Us">
-                                          <a:hlinkClick r:id="rId22"/>
-                                        </pic:cNvPr>
-                                        <pic:cNvPicPr/>
-                                      </pic:nvPicPr>
-                                      <pic:blipFill>
-                                        <a:blip r:embed="rId23"/>
-                                        <a:stretch>
-                                          <a:fillRect/>
-                                        </a:stretch>
-                                      </pic:blipFill>
-                                      <pic:spPr>
-                                        <a:xfrm>
-                                          <a:off x="0" y="0"/>
-                                          <a:ext cx="200025" cy="200025"/>
-                                        </a:xfrm>
-                                        <a:prstGeom prst="rect">
-                                          <a:avLst/>
-                                        </a:prstGeom>
-                                      </pic:spPr>
-                                    </pic:pic>
-                                  </a:graphicData>
-                                </a:graphic>
-                              </wp:inline>
-                            </w:drawing>
-                          </w:r>
-                        </w:p>
-                      </w:txbxContent>
-                    </wps:txbx>
-                    <wps:bodyPr rot="0" vert="horz" wrap="square" lIns="18000" tIns="43200" rIns="18000" bIns="18000" anchor="t" anchorCtr="0">
-                      <a:noAutofit/>
-                    </wps:bodyPr>
-                  </wps:wsp>
-                </a:graphicData>
-              </a:graphic>
-              <wp14:sizeRelH relativeFrom="page">
-                <wp14:pctWidth>0</wp14:pctWidth>
-              </wp14:sizeRelH>
-              <wp14:sizeRelV relativeFrom="page">
-                <wp14:pctHeight>0</wp14:pctHeight>
-              </wp14:sizeRelV>
-            </wp:anchor>
-          </w:drawing>
-        </mc:Choice>
-        <mc:Fallback>
-          <w:pict>
-            <v:shape w14:anchorId="053593F3" id="Text Box 11" o:spid="_x0000_s1028" type="#_x0000_t202" style="position:absolute;margin-left:124.4pt;margin-top:6.7pt;width:396.3pt;height:40.45pt;z-index:251663360;visibility:visible;mso-wrap-style:square;mso-width-percent:0;mso-height-percent:0;mso-wrap-distance-left:9pt;mso-wrap-distance-top:0;mso-wrap-distance-right:9pt;mso-wrap-distance-bottom:0;mso-position-horizontal:absolute;mso-position-horizontal-relative:text;mso-position-vertical:absolute;mso-position-vertical-relative:text;mso-width-percent:0;mso-height-percent:0;mso-width-relative:page;mso-height-relative:page;v-text-anchor:top" o:gfxdata="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" filled="f" stroked="f">
-              <v:textbox inset=".5mm,1.2mm,.5mm,.5mm">
-                <w:txbxContent>
-                  <w:p>
-                    <w:pPr>
-                      <w:spacing w:before="40" w:after="50" w:line="240" w:lineRule="auto"/>
-                      <w:rPr>
-                        <w:sz w:val="19"/>
-                        <w:szCs w:val="19"/>
-                      </w:rPr>
-                    </w:pPr>
-                    <w:r>
-                      <w:rPr>
-                        <w:sz w:val="19"/>
-                        <w:szCs w:val="19"/>
-                      </w:rPr>
-                      <w:t xml:space="preserve">© </w:t>
-                    </w:r>
-                    <w:hyperlink r:id="rId24" w:history="1">
-                      <w:r>
-                        <w:rPr>
-                          <w:rStyle w:val="Hyperlink"/>
-                          <w:rFonts w:cs="Arial"/>
-                          <w:sz w:val="19"/>
-                          <w:szCs w:val="19"/>
-                        </w:rPr>
-                        <w:t>Software University Foundation</w:t>
-                      </w:r>
-                    </w:hyperlink>
-                    <w:r>
-                      <w:rPr>
-                        <w:sz w:val="19"/>
-                        <w:szCs w:val="19"/>
-                      </w:rPr>
-                      <w:t xml:space="preserve">. This work is licensed under the </w:t>
-                    </w:r>
-                    <w:hyperlink r:id="rId25" w:history="1">
-                      <w:r>
-                        <w:rPr>
-                          <w:rStyle w:val="Hyperlink"/>
-                          <w:rFonts w:cs="Arial"/>
-                          <w:sz w:val="19"/>
-                          <w:szCs w:val="19"/>
-                        </w:rPr>
-                        <w:t>CC-BY-NC-SA</w:t>
-                      </w:r>
-                    </w:hyperlink>
-                    <w:r>
-                      <w:rPr>
-                        <w:sz w:val="19"/>
-                        <w:szCs w:val="19"/>
-                      </w:rPr>
-                      <w:t xml:space="preserve"> license.</w:t>
-                    </w:r>
-                  </w:p>
-                  <w:p>
-                    <w:pPr>
-                      <w:spacing w:after="0" w:line="240" w:lineRule="auto"/>
-                      <w:ind w:left="567" w:firstLine="340"/>
-                      <w:rPr>
-                        <w:sz w:val="19"/>
-                        <w:szCs w:val="19"/>
-                      </w:rPr>
-                    </w:pPr>
-                    <w:r>
-                      <w:rPr>
-                        <w:noProof/>
-                        <w:sz w:val="20"/>
-                        <w:szCs w:val="20"/>
-                      </w:rPr>
-                      <w:drawing>
-                        <wp:inline distT="0" distB="0" distL="0" distR="0" wp14:anchorId="50CD98BE" wp14:editId="7A699E6A">
-                          <wp:extent cx="162996" cy="189865"/>
-                          <wp:effectExtent l="0" t="0" r="8890" b="635"/>
-                          <wp:docPr id="10" name="Picture 10">
-                            <a:hlinkClick xmlns:a="http://schemas.openxmlformats.org/drawingml/2006/main" r:id="rId5"/>
-                          </wp:docPr>
-                          <wp:cNvGraphicFramePr>
-                            <a:graphicFrameLocks xmlns:a="http://schemas.openxmlformats.org/drawingml/2006/main" noChangeAspect="1"/>
-                          </wp:cNvGraphicFramePr>
-                          <a:graphic xmlns:a="http://schemas.openxmlformats.org/drawingml/2006/main">
-                            <a:graphicData uri="http://schemas.openxmlformats.org/drawingml/2006/picture">
-                              <pic:pic xmlns:pic="http://schemas.openxmlformats.org/drawingml/2006/picture">
-                                <pic:nvPicPr>
-                                  <pic:cNvPr id="0" name="Picture 16">
-                                    <a:hlinkClick r:id="rId5"/>
-                                  </pic:cNvPr>
-                                  <pic:cNvPicPr>
-                                    <a:picLocks noChangeAspect="1" noChangeArrowheads="1"/>
-                                  </pic:cNvPicPr>
-                                </pic:nvPicPr>
-                                <pic:blipFill>
-                                  <a:blip r:embed="rId6">
-                                    <a:extLst>
-                                      <a:ext uri="{28A0092B-C50C-407E-A947-70E740481C1C}">
-                                        <a14:useLocalDpi xmlns:a14="http://schemas.microsoft.com/office/drawing/2010/main" val="0"/>
-                                      </a:ext>
-                                    </a:extLst>
-                                  </a:blip>
-                                  <a:srcRect/>
-                                  <a:stretch>
-                                    <a:fillRect/>
-                                  </a:stretch>
-                                </pic:blipFill>
-                                <pic:spPr bwMode="auto">
-                                  <a:xfrm>
-                                    <a:off x="0" y="0"/>
-                                    <a:ext cx="169956" cy="197972"/>
-                                  </a:xfrm>
-                                  <a:prstGeom prst="rect">
-                                    <a:avLst/>
-                                  </a:prstGeom>
-                                  <a:noFill/>
-                                  <a:ln>
-                                    <a:noFill/>
-                                  </a:ln>
-                                </pic:spPr>
-                              </pic:pic>
-                            </a:graphicData>
-                          </a:graphic>
-                        </wp:inline>
-                      </w:drawing>
-                    </w:r>
-                    <w:r>
-                      <w:rPr>
-                        <w:sz w:val="19"/>
-                        <w:szCs w:val="19"/>
-                      </w:rPr>
-                      <w:t xml:space="preserve">   </w:t>
-                    </w:r>
-                    <w:r>
-                      <w:rPr>
-                        <w:noProof/>
-                        <w:sz w:val="20"/>
-                        <w:szCs w:val="20"/>
-                      </w:rPr>
-                      <w:drawing>
-                        <wp:inline distT="0" distB="0" distL="0" distR="0" wp14:anchorId="40EF5034" wp14:editId="37E4B2EF">
-                          <wp:extent cx="168910" cy="201295"/>
-                          <wp:effectExtent l="0" t="0" r="2540" b="8255"/>
-                          <wp:docPr id="9" name="Picture 9">
-                            <a:hlinkClick xmlns:a="http://schemas.openxmlformats.org/drawingml/2006/main" r:id="rId1"/>
-                          </wp:docPr>
-                          <wp:cNvGraphicFramePr>
-                            <a:graphicFrameLocks xmlns:a="http://schemas.openxmlformats.org/drawingml/2006/main" noChangeAspect="1"/>
-                          </wp:cNvGraphicFramePr>
-                          <a:graphic xmlns:a="http://schemas.openxmlformats.org/drawingml/2006/main">
-                            <a:graphicData uri="http://schemas.openxmlformats.org/drawingml/2006/picture">
-                              <pic:pic xmlns:pic="http://schemas.openxmlformats.org/drawingml/2006/picture">
-                                <pic:nvPicPr>
-                                  <pic:cNvPr id="0" name="Picture 14">
-                                    <a:hlinkClick r:id="rId1"/>
-                                  </pic:cNvPr>
-                                  <pic:cNvPicPr>
-                                    <a:picLocks noChangeAspect="1" noChangeArrowheads="1"/>
-                                  </pic:cNvPicPr>
-                                </pic:nvPicPr>
-                                <pic:blipFill>
-                                  <a:blip r:embed="rId7">
-                                    <a:extLst>
-                                      <a:ext uri="{28A0092B-C50C-407E-A947-70E740481C1C}">
-                                        <a14:useLocalDpi xmlns:a14="http://schemas.microsoft.com/office/drawing/2010/main" val="0"/>
-                                      </a:ext>
-                                    </a:extLst>
-                                  </a:blip>
-                                  <a:srcRect/>
-                                  <a:stretch>
-                                    <a:fillRect/>
-                                  </a:stretch>
-                                </pic:blipFill>
-                                <pic:spPr bwMode="auto">
-                                  <a:xfrm>
-                                    <a:off x="0" y="0"/>
-                                    <a:ext cx="168910" cy="201295"/>
-                                  </a:xfrm>
-                                  <a:prstGeom prst="rect">
-                                    <a:avLst/>
-                                  </a:prstGeom>
-                                  <a:noFill/>
-                                  <a:ln>
-                                    <a:noFill/>
-                                  </a:ln>
-                                </pic:spPr>
-                              </pic:pic>
-                            </a:graphicData>
-                          </a:graphic>
-                        </wp:inline>
-                      </w:drawing>
-                    </w:r>
-                    <w:r>
-                      <w:rPr>
-                        <w:sz w:val="19"/>
-                        <w:szCs w:val="19"/>
-                        <w:lang w:val="bg-BG"/>
-                      </w:rPr>
-                      <w:t xml:space="preserve">   </w:t>
-                    </w:r>
-                    <w:r>
-                      <w:rPr>
-                        <w:noProof/>
-                        <w:sz w:val="20"/>
-                        <w:szCs w:val="20"/>
-                      </w:rPr>
-                      <w:drawing>
-                        <wp:inline distT="0" distB="0" distL="0" distR="0" wp14:anchorId="5BB13EB5" wp14:editId="39BF9553">
-                          <wp:extent cx="200152" cy="200152"/>
-                          <wp:effectExtent l="0" t="0" r="9525" b="9525"/>
-                          <wp:docPr id="25" name="Picture 25" title="Software University @ Facebook">
-                            <a:hlinkClick xmlns:a="http://schemas.openxmlformats.org/drawingml/2006/main" r:id="rId8"/>
-                          </wp:docPr>
-                          <wp:cNvGraphicFramePr>
-                            <a:graphicFrameLocks xmlns:a="http://schemas.openxmlformats.org/drawingml/2006/main"/>
-                          </wp:cNvGraphicFramePr>
-                          <a:graphic xmlns:a="http://schemas.openxmlformats.org/drawingml/2006/main">
-                            <a:graphicData uri="http://schemas.openxmlformats.org/drawingml/2006/picture">
-                              <pic:pic xmlns:pic="http://schemas.openxmlformats.org/drawingml/2006/picture">
-                                <pic:nvPicPr>
-                                  <pic:cNvPr id="25" name="Picture 25" title="Software University @ Facebook">
-                                    <a:hlinkClick r:id="rId8"/>
-                                  </pic:cNvPr>
-                                  <pic:cNvPicPr/>
-                                </pic:nvPicPr>
-                                <pic:blipFill>
-                                  <a:blip r:embed="rId9"/>
-                                  <a:stretch>
-                                    <a:fillRect/>
-                                  </a:stretch>
-                                </pic:blipFill>
-                                <pic:spPr>
-                                  <a:xfrm>
-                                    <a:off x="0" y="0"/>
-                                    <a:ext cx="200025" cy="200025"/>
-                                  </a:xfrm>
-                                  <a:prstGeom prst="rect">
-                                    <a:avLst/>
-                                  </a:prstGeom>
-                                </pic:spPr>
-                              </pic:pic>
-                            </a:graphicData>
-                          </a:graphic>
-                        </wp:inline>
-                      </w:drawing>
-                    </w:r>
-                    <w:r>
-                      <w:rPr>
-                        <w:sz w:val="19"/>
-                        <w:szCs w:val="19"/>
-                      </w:rPr>
-                      <w:t xml:space="preserve">   </w:t>
-                    </w:r>
-                    <w:r>
-                      <w:rPr>
-                        <w:noProof/>
-                        <w:sz w:val="20"/>
-                        <w:szCs w:val="20"/>
-                      </w:rPr>
-                      <w:drawing>
-                        <wp:inline distT="0" distB="0" distL="0" distR="0" wp14:anchorId="05D05664" wp14:editId="248EE783">
-                          <wp:extent cx="200152" cy="200152"/>
-                          <wp:effectExtent l="0" t="0" r="9525" b="9525"/>
-                          <wp:docPr id="26" name="Picture 26" title="Software University @ Twitter">
-                            <a:hlinkClick xmlns:a="http://schemas.openxmlformats.org/drawingml/2006/main" r:id="rId10"/>
-                          </wp:docPr>
-                          <wp:cNvGraphicFramePr>
-                            <a:graphicFrameLocks xmlns:a="http://schemas.openxmlformats.org/drawingml/2006/main"/>
-                          </wp:cNvGraphicFramePr>
-                          <a:graphic xmlns:a="http://schemas.openxmlformats.org/drawingml/2006/main">
-                            <a:graphicData uri="http://schemas.openxmlformats.org/drawingml/2006/picture">
-                              <pic:pic xmlns:pic="http://schemas.openxmlformats.org/drawingml/2006/picture">
-                                <pic:nvPicPr>
-                                  <pic:cNvPr id="26" name="Picture 26" title="Software University @ Twitter">
-                                    <a:hlinkClick r:id="rId10"/>
-                                  </pic:cNvPr>
-                                  <pic:cNvPicPr/>
-                                </pic:nvPicPr>
-                                <pic:blipFill>
-                                  <a:blip r:embed="rId11"/>
-                                  <a:stretch>
-                                    <a:fillRect/>
-                                  </a:stretch>
-                                </pic:blipFill>
-                                <pic:spPr>
-                                  <a:xfrm>
-                                    <a:off x="0" y="0"/>
-                                    <a:ext cx="200025" cy="200025"/>
-                                  </a:xfrm>
-                                  <a:prstGeom prst="rect">
-                                    <a:avLst/>
-                                  </a:prstGeom>
-                                </pic:spPr>
-                              </pic:pic>
-                            </a:graphicData>
-                          </a:graphic>
-                        </wp:inline>
-                      </w:drawing>
-                    </w:r>
-                    <w:r>
-                      <w:rPr>
-                        <w:sz w:val="19"/>
-                        <w:szCs w:val="19"/>
-                      </w:rPr>
-                      <w:t xml:space="preserve">   </w:t>
-                    </w:r>
-                    <w:r>
-                      <w:rPr>
-                        <w:noProof/>
-                        <w:sz w:val="20"/>
-                        <w:szCs w:val="20"/>
-                      </w:rPr>
-                      <w:drawing>
-                        <wp:inline distT="0" distB="0" distL="0" distR="0" wp14:anchorId="19545460" wp14:editId="53359ACD">
-                          <wp:extent cx="200152" cy="200152"/>
-                          <wp:effectExtent l="0" t="0" r="9525" b="9525"/>
-                          <wp:docPr id="27" name="Picture 27" title="Software University @ YouTube">
-                            <a:hlinkClick xmlns:a="http://schemas.openxmlformats.org/drawingml/2006/main" r:id="rId12"/>
-                          </wp:docPr>
-                          <wp:cNvGraphicFramePr>
-                            <a:graphicFrameLocks xmlns:a="http://schemas.openxmlformats.org/drawingml/2006/main"/>
-                          </wp:cNvGraphicFramePr>
-                          <a:graphic xmlns:a="http://schemas.openxmlformats.org/drawingml/2006/main">
-                            <a:graphicData uri="http://schemas.openxmlformats.org/drawingml/2006/picture">
-                              <pic:pic xmlns:pic="http://schemas.openxmlformats.org/drawingml/2006/picture">
-                                <pic:nvPicPr>
-                                  <pic:cNvPr id="27" name="Picture 27" title="Software University @ YouTube">
-                                    <a:hlinkClick r:id="rId12"/>
-                                  </pic:cNvPr>
-                                  <pic:cNvPicPr/>
-                                </pic:nvPicPr>
-                                <pic:blipFill>
-                                  <a:blip r:embed="rId13"/>
-                                  <a:stretch>
-                                    <a:fillRect/>
-                                  </a:stretch>
-                                </pic:blipFill>
-                                <pic:spPr>
-                                  <a:xfrm>
-                                    <a:off x="0" y="0"/>
-                                    <a:ext cx="200025" cy="200025"/>
-                                  </a:xfrm>
-                                  <a:prstGeom prst="rect">
-                                    <a:avLst/>
-                                  </a:prstGeom>
-                                </pic:spPr>
-                              </pic:pic>
-                            </a:graphicData>
-                          </a:graphic>
-                        </wp:inline>
-                      </w:drawing>
-                    </w:r>
-                    <w:r>
-                      <w:rPr>
-                        <w:sz w:val="19"/>
-                        <w:szCs w:val="19"/>
-                      </w:rPr>
-                      <w:t xml:space="preserve">   </w:t>
-                    </w:r>
-                    <w:r>
-                      <w:rPr>
-                        <w:noProof/>
-                        <w:sz w:val="20"/>
-                        <w:szCs w:val="20"/>
-                      </w:rPr>
-                      <w:drawing>
-                        <wp:inline distT="0" distB="0" distL="0" distR="0" wp14:anchorId="4A807F97" wp14:editId="3EABAAE2">
-                          <wp:extent cx="190500" cy="190500"/>
-                          <wp:effectExtent l="0" t="0" r="0" b="0"/>
-                          <wp:docPr id="8" name="Picture 8">
-                            <a:hlinkClick xmlns:a="http://schemas.openxmlformats.org/drawingml/2006/main" r:id="rId14"/>
-                          </wp:docPr>
-                          <wp:cNvGraphicFramePr>
-                            <a:graphicFrameLocks xmlns:a="http://schemas.openxmlformats.org/drawingml/2006/main" noChangeAspect="1"/>
-                          </wp:cNvGraphicFramePr>
-                          <a:graphic xmlns:a="http://schemas.openxmlformats.org/drawingml/2006/main">
-                            <a:graphicData uri="http://schemas.openxmlformats.org/drawingml/2006/picture">
-                              <pic:pic xmlns:pic="http://schemas.openxmlformats.org/drawingml/2006/picture">
-                                <pic:nvPicPr>
-                                  <pic:cNvPr id="0" name="Picture 28">
-                                    <a:hlinkClick r:id="rId14"/>
-                                  </pic:cNvPr>
-                                  <pic:cNvPicPr>
-                                    <a:picLocks noChangeAspect="1" noChangeArrowheads="1"/>
-                                  </pic:cNvPicPr>
-                                </pic:nvPicPr>
-                                <pic:blipFill>
-                                  <a:blip r:embed="rId15">
-                                    <a:extLst>
-                                      <a:ext uri="{28A0092B-C50C-407E-A947-70E740481C1C}">
-                                        <a14:useLocalDpi xmlns:a14="http://schemas.microsoft.com/office/drawing/2010/main" val="0"/>
-                                      </a:ext>
-                                    </a:extLst>
-                                  </a:blip>
-                                  <a:srcRect/>
-                                  <a:stretch>
-                                    <a:fillRect/>
-                                  </a:stretch>
-                                </pic:blipFill>
-                                <pic:spPr bwMode="auto">
-                                  <a:xfrm>
-                                    <a:off x="0" y="0"/>
-                                    <a:ext cx="190500" cy="190500"/>
-                                  </a:xfrm>
-                                  <a:prstGeom prst="rect">
-                                    <a:avLst/>
-                                  </a:prstGeom>
-                                  <a:noFill/>
-                                  <a:ln>
-                                    <a:noFill/>
-                                  </a:ln>
-                                </pic:spPr>
-                              </pic:pic>
-                            </a:graphicData>
-                          </a:graphic>
-                        </wp:inline>
-                      </w:drawing>
-                    </w:r>
-                    <w:r>
-                      <w:rPr>
-                        <w:sz w:val="19"/>
-                        <w:szCs w:val="19"/>
-                      </w:rPr>
-                      <w:t xml:space="preserve">   </w:t>
-                    </w:r>
-                    <w:r>
-                      <w:rPr>
-                        <w:noProof/>
-                        <w:sz w:val="20"/>
-                        <w:szCs w:val="20"/>
-                      </w:rPr>
-                      <w:drawing>
-                        <wp:inline distT="0" distB="0" distL="0" distR="0" wp14:anchorId="5AC77093" wp14:editId="30369464">
-                          <wp:extent cx="173990" cy="173990"/>
-                          <wp:effectExtent l="0" t="0" r="0" b="0"/>
-                          <wp:docPr id="7" name="Picture 7">
-                            <a:hlinkClick xmlns:a="http://schemas.openxmlformats.org/drawingml/2006/main" r:id="rId16"/>
-                          </wp:docPr>
-                          <wp:cNvGraphicFramePr>
-                            <a:graphicFrameLocks xmlns:a="http://schemas.openxmlformats.org/drawingml/2006/main" noChangeAspect="1"/>
-                          </wp:cNvGraphicFramePr>
-                          <a:graphic xmlns:a="http://schemas.openxmlformats.org/drawingml/2006/main">
-                            <a:graphicData uri="http://schemas.openxmlformats.org/drawingml/2006/picture">
-                              <pic:pic xmlns:pic="http://schemas.openxmlformats.org/drawingml/2006/picture">
-                                <pic:nvPicPr>
-                                  <pic:cNvPr id="0" name="Picture 29">
-                                    <a:hlinkClick r:id="rId16"/>
-                                  </pic:cNvPr>
-                                  <pic:cNvPicPr>
-                                    <a:picLocks noChangeAspect="1" noChangeArrowheads="1"/>
-                                  </pic:cNvPicPr>
-                                </pic:nvPicPr>
-                                <pic:blipFill>
-                                  <a:blip r:embed="rId17">
-                                    <a:extLst>
-                                      <a:ext uri="{28A0092B-C50C-407E-A947-70E740481C1C}">
-                                        <a14:useLocalDpi xmlns:a14="http://schemas.microsoft.com/office/drawing/2010/main" val="0"/>
-                                      </a:ext>
-                                    </a:extLst>
-                                  </a:blip>
-                                  <a:srcRect/>
-                                  <a:stretch>
-                                    <a:fillRect/>
-                                  </a:stretch>
-                                </pic:blipFill>
-                                <pic:spPr bwMode="auto">
-                                  <a:xfrm>
-                                    <a:off x="0" y="0"/>
-                                    <a:ext cx="173990" cy="173990"/>
-                                  </a:xfrm>
-                                  <a:prstGeom prst="rect">
-                                    <a:avLst/>
-                                  </a:prstGeom>
-                                  <a:noFill/>
-                                  <a:ln>
-                                    <a:noFill/>
-                                  </a:ln>
-                                </pic:spPr>
-                              </pic:pic>
-                            </a:graphicData>
-                          </a:graphic>
-                        </wp:inline>
-                      </w:drawing>
-                    </w:r>
-                    <w:r>
-                      <w:rPr>
-                        <w:sz w:val="19"/>
-                        <w:szCs w:val="19"/>
-                      </w:rPr>
-                      <w:t xml:space="preserve">   </w:t>
-                    </w:r>
-                    <w:r>
-                      <w:rPr>
-                        <w:noProof/>
-                        <w:sz w:val="20"/>
-                        <w:szCs w:val="20"/>
-                      </w:rPr>
-                      <w:drawing>
-                        <wp:inline distT="0" distB="0" distL="0" distR="0" wp14:anchorId="38E783C4" wp14:editId="24B6BBF7">
-                          <wp:extent cx="200152" cy="200152"/>
-                          <wp:effectExtent l="0" t="0" r="9525" b="9525"/>
-                          <wp:docPr id="30" name="Picture 30" title="Software University @ SlideShare">
-                            <a:hlinkClick xmlns:a="http://schemas.openxmlformats.org/drawingml/2006/main" r:id="rId18"/>
-                          </wp:docPr>
-                          <wp:cNvGraphicFramePr>
-                            <a:graphicFrameLocks xmlns:a="http://schemas.openxmlformats.org/drawingml/2006/main"/>
-                          </wp:cNvGraphicFramePr>
-                          <a:graphic xmlns:a="http://schemas.openxmlformats.org/drawingml/2006/main">
-                            <a:graphicData uri="http://schemas.openxmlformats.org/drawingml/2006/picture">
-                              <pic:pic xmlns:pic="http://schemas.openxmlformats.org/drawingml/2006/picture">
-                                <pic:nvPicPr>
-                                  <pic:cNvPr id="30" name="Picture 30" title="Software University @ SlideShare">
-                                    <a:hlinkClick r:id="rId18"/>
-                                  </pic:cNvPr>
-                                  <pic:cNvPicPr/>
-                                </pic:nvPicPr>
-                                <pic:blipFill>
-                                  <a:blip r:embed="rId19"/>
-                                  <a:stretch>
-                                    <a:fillRect/>
-                                  </a:stretch>
-                                </pic:blipFill>
-                                <pic:spPr>
-                                  <a:xfrm>
-                                    <a:off x="0" y="0"/>
-                                    <a:ext cx="200025" cy="200025"/>
-                                  </a:xfrm>
-                                  <a:prstGeom prst="rect">
-                                    <a:avLst/>
-                                  </a:prstGeom>
-                                </pic:spPr>
-                              </pic:pic>
-                            </a:graphicData>
-                          </a:graphic>
-                        </wp:inline>
-                      </w:drawing>
-                    </w:r>
-                    <w:r>
-                      <w:rPr>
-                        <w:sz w:val="19"/>
-                        <w:szCs w:val="19"/>
-                      </w:rPr>
-                      <w:t xml:space="preserve">   </w:t>
-                    </w:r>
-                    <w:r>
-                      <w:rPr>
-                        <w:noProof/>
-                        <w:sz w:val="20"/>
-                        <w:szCs w:val="20"/>
-                      </w:rPr>
-                      <w:drawing>
-                        <wp:inline distT="0" distB="0" distL="0" distR="0" wp14:anchorId="1155AA55" wp14:editId="1E7429D1">
-                          <wp:extent cx="158115" cy="152400"/>
-                          <wp:effectExtent l="0" t="0" r="0" b="0"/>
-                          <wp:docPr id="6" name="Picture 6">
-                            <a:hlinkClick xmlns:a="http://schemas.openxmlformats.org/drawingml/2006/main" r:id="rId20"/>
-                          </wp:docPr>
-                          <wp:cNvGraphicFramePr>
-                            <a:graphicFrameLocks xmlns:a="http://schemas.openxmlformats.org/drawingml/2006/main" noChangeAspect="1"/>
-                          </wp:cNvGraphicFramePr>
-                          <a:graphic xmlns:a="http://schemas.openxmlformats.org/drawingml/2006/main">
-                            <a:graphicData uri="http://schemas.openxmlformats.org/drawingml/2006/picture">
-                              <pic:pic xmlns:pic="http://schemas.openxmlformats.org/drawingml/2006/picture">
-                                <pic:nvPicPr>
-                                  <pic:cNvPr id="0" name="Picture 31">
-                                    <a:hlinkClick r:id="rId20"/>
-                                  </pic:cNvPr>
-                                  <pic:cNvPicPr>
-                                    <a:picLocks noChangeAspect="1" noChangeArrowheads="1"/>
-                                  </pic:cNvPicPr>
-                                </pic:nvPicPr>
-                                <pic:blipFill>
-                                  <a:blip r:embed="rId21">
-                                    <a:extLst>
-                                      <a:ext uri="{28A0092B-C50C-407E-A947-70E740481C1C}">
-                                        <a14:useLocalDpi xmlns:a14="http://schemas.microsoft.com/office/drawing/2010/main" val="0"/>
-                                      </a:ext>
-                                    </a:extLst>
-                                  </a:blip>
-                                  <a:srcRect/>
-                                  <a:stretch>
-                                    <a:fillRect/>
-                                  </a:stretch>
-                                </pic:blipFill>
-                                <pic:spPr bwMode="auto">
-                                  <a:xfrm>
-                                    <a:off x="0" y="0"/>
-                                    <a:ext cx="158115" cy="152400"/>
-                                  </a:xfrm>
-                                  <a:prstGeom prst="rect">
-                                    <a:avLst/>
-                                  </a:prstGeom>
-                                  <a:noFill/>
-                                  <a:ln>
-                                    <a:noFill/>
-                                  </a:ln>
-                                </pic:spPr>
-                              </pic:pic>
-                            </a:graphicData>
-                          </a:graphic>
-                        </wp:inline>
-                      </w:drawing>
-                    </w:r>
-                    <w:r>
-                      <w:rPr>
-                        <w:sz w:val="19"/>
-                        <w:szCs w:val="19"/>
-                      </w:rPr>
-                      <w:t xml:space="preserve">   </w:t>
-                    </w:r>
-                    <w:r>
-                      <w:rPr>
-                        <w:noProof/>
-                        <w:sz w:val="20"/>
-                        <w:szCs w:val="20"/>
-                      </w:rPr>
-                      <w:drawing>
-                        <wp:inline distT="0" distB="0" distL="0" distR="0" wp14:anchorId="6974ED79" wp14:editId="45C71DCA">
-                          <wp:extent cx="200152" cy="200152"/>
-                          <wp:effectExtent l="0" t="0" r="9525" b="9525"/>
-                          <wp:docPr id="32" name="Picture 32" title="Software University: Email Us">
-                            <a:hlinkClick xmlns:a="http://schemas.openxmlformats.org/drawingml/2006/main" r:id="rId22"/>
-                          </wp:docPr>
-                          <wp:cNvGraphicFramePr>
-                            <a:graphicFrameLocks xmlns:a="http://schemas.openxmlformats.org/drawingml/2006/main"/>
-                          </wp:cNvGraphicFramePr>
-                          <a:graphic xmlns:a="http://schemas.openxmlformats.org/drawingml/2006/main">
-                            <a:graphicData uri="http://schemas.openxmlformats.org/drawingml/2006/picture">
-                              <pic:pic xmlns:pic="http://schemas.openxmlformats.org/drawingml/2006/picture">
-                                <pic:nvPicPr>
-                                  <pic:cNvPr id="32" name="Picture 32" title="Software University: Email Us">
-                                    <a:hlinkClick r:id="rId22"/>
-                                  </pic:cNvPr>
-                                  <pic:cNvPicPr/>
-                                </pic:nvPicPr>
-                                <pic:blipFill>
-                                  <a:blip r:embed="rId23"/>
-                                  <a:stretch>
-                                    <a:fillRect/>
-                                  </a:stretch>
-                                </pic:blipFill>
-                                <pic:spPr>
-                                  <a:xfrm>
-                                    <a:off x="0" y="0"/>
-                                    <a:ext cx="200025" cy="200025"/>
-                                  </a:xfrm>
-                                  <a:prstGeom prst="rect">
-                                    <a:avLst/>
-                                  </a:prstGeom>
-                                </pic:spPr>
-                              </pic:pic>
-                            </a:graphicData>
-                          </a:graphic>
-                        </wp:inline>
-                      </w:drawing>
-                    </w:r>
-                  </w:p>
-                </w:txbxContent>
-              </v:textbox>
-            </v:shape>
-          </w:pict>
-        </mc:Fallback>
-      </mc:AlternateContent>
+      <w:pict>
+        <v:shape id="Text Box 11" o:spid="_x0000_s4097" type="#_x0000_t202" style="position:absolute;margin-left:124.4pt;margin-top:6.7pt;width:396.3pt;height:40.45pt;z-index:251663360;visibility:visible;mso-position-horizontal-relative:text;mso-position-vertical-relative:text" o:gfxdata="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" filled="f" stroked="f">
+          <v:textbox inset=".5mm,1.2mm,.5mm,.5mm">
+            <w:txbxContent>
+              <w:p>
+                <w:pPr>
+                  <w:spacing w:before="40" w:after="50" w:line="240" w:lineRule="auto"/>
+                  <w:rPr>
+                    <w:sz w:val="19"/>
+                    <w:szCs w:val="19"/>
+                  </w:rPr>
+                </w:pPr>
+                <w:r>
+                  <w:rPr>
+                    <w:sz w:val="19"/>
+                    <w:szCs w:val="19"/>
+                  </w:rPr>
+                  <w:t xml:space="preserve">© </w:t>
+                </w:r>
+                <w:hyperlink r:id="rId3" w:history="1">
+                  <w:r>
+                    <w:rPr>
+                      <w:rStyle w:val="a9"/>
+                      <w:rFonts w:cs="Arial"/>
+                      <w:sz w:val="19"/>
+                      <w:szCs w:val="19"/>
+                    </w:rPr>
+                    <w:t>Software University Foundation</w:t>
+                  </w:r>
+                </w:hyperlink>
+                <w:r>
+                  <w:rPr>
+                    <w:sz w:val="19"/>
+                    <w:szCs w:val="19"/>
+                  </w:rPr>
+                  <w:t xml:space="preserve">. This work is licensed under the </w:t>
+                </w:r>
+                <w:hyperlink r:id="rId4" w:history="1">
+                  <w:r>
+                    <w:rPr>
+                      <w:rStyle w:val="a9"/>
+                      <w:rFonts w:cs="Arial"/>
+                      <w:sz w:val="19"/>
+                      <w:szCs w:val="19"/>
+                    </w:rPr>
+                    <w:t>CC-BY-NC-SA</w:t>
+                  </w:r>
+                </w:hyperlink>
+                <w:r>
+                  <w:rPr>
+                    <w:sz w:val="19"/>
+                    <w:szCs w:val="19"/>
+                  </w:rPr>
+                  <w:t xml:space="preserve"> license.</w:t>
+                </w:r>
+              </w:p>
+              <w:p>
+                <w:pPr>
+                  <w:spacing w:after="0" w:line="240" w:lineRule="auto"/>
+                  <w:ind w:left="567" w:firstLine="340"/>
+                  <w:rPr>
+                    <w:sz w:val="19"/>
+                    <w:szCs w:val="19"/>
+                  </w:rPr>
+                </w:pPr>
+                <w:r>
+                  <w:rPr>
+                    <w:noProof/>
+                    <w:sz w:val="20"/>
+                    <w:szCs w:val="20"/>
+                    <w:lang w:val="bg-BG" w:eastAsia="bg-BG"/>
+                  </w:rPr>
+                  <w:drawing>
+                    <wp:inline distT="0" distB="0" distL="0" distR="0">
+                      <wp:extent cx="162996" cy="189865"/>
+                      <wp:effectExtent l="0" t="0" r="8890" b="635"/>
+                      <wp:docPr id="10" name="Picture 10">
+                        <a:hlinkClick xmlns:a="http://schemas.openxmlformats.org/drawingml/2006/main" r:id="rId5"/>
+                      </wp:docPr>
+                      <wp:cNvGraphicFramePr>
+                        <a:graphicFrameLocks xmlns:a="http://schemas.openxmlformats.org/drawingml/2006/main" noChangeAspect="1"/>
+                      </wp:cNvGraphicFramePr>
+                      <a:graphic xmlns:a="http://schemas.openxmlformats.org/drawingml/2006/main">
+                        <a:graphicData uri="http://schemas.openxmlformats.org/drawingml/2006/picture">
+                          <pic:pic xmlns:pic="http://schemas.openxmlformats.org/drawingml/2006/picture">
+                            <pic:nvPicPr>
+                              <pic:cNvPr id="0" name="Picture 16">
+                                <a:hlinkClick r:id="rId5"/>
+                              </pic:cNvPr>
+                              <pic:cNvPicPr>
+                                <a:picLocks noChangeAspect="1" noChangeArrowheads="1"/>
+                              </pic:cNvPicPr>
+                            </pic:nvPicPr>
+                            <pic:blipFill>
+                              <a:blip r:embed="rId6">
+                                <a:extLst>
+                                  <a:ext uri="{28A0092B-C50C-407E-A947-70E740481C1C}">
+                                    <a14:useLocalDpi xmlns:a14="http://schemas.microsoft.com/office/drawing/2010/main" xmlns:wps="http://schemas.microsoft.com/office/word/2010/wordprocessingShape" xmlns:wpi="http://schemas.microsoft.com/office/word/2010/wordprocessingInk" xmlns:wpg="http://schemas.microsoft.com/office/word/2010/wordprocessingGroup" xmlns:w16se="http://schemas.microsoft.com/office/word/2015/wordml/symex" xmlns:w16cid="http://schemas.microsoft.com/office/word/2016/wordml/cid" xmlns:w15="http://schemas.microsoft.com/office/word/2012/wordml" xmlns:w14="http://schemas.microsoft.com/office/word/2010/wordml" xmlns:w="http://schemas.openxmlformats.org/wordprocessingml/2006/main" xmlns:w10="urn:schemas-microsoft-com:office:word" xmlns:wp14="http://schemas.microsoft.com/office/word/2010/wordprocessingDrawing" xmlns:v="urn:schemas-microsoft-com:vml" xmlns:o="urn:schemas-microsoft-com:office:office" xmlns:am3d="http://schemas.microsoft.com/office/drawing/2017/model3d" xmlns:aink="http://schemas.microsoft.com/office/drawing/2016/ink" xmlns:mc="http://schemas.openxmlformats.org/markup-compatibility/2006" xmlns:cx8="http://schemas.microsoft.com/office/drawing/2016/5/14/chartex" xmlns:cx7="http://schemas.microsoft.com/office/drawing/2016/5/13/chartex" xmlns:cx6="http://schemas.microsoft.com/office/drawing/2016/5/12/chartex" xmlns:cx5="http://schemas.microsoft.com/office/drawing/2016/5/11/chartex" xmlns:cx4="http://schemas.microsoft.com/office/drawing/2016/5/10/chartex" xmlns:cx3="http://schemas.microsoft.com/office/drawing/2016/5/9/chartex" xmlns:cx2="http://schemas.microsoft.com/office/drawing/2015/10/21/chartex" xmlns:cx1="http://schemas.microsoft.com/office/drawing/2015/9/8/chartex" xmlns:cx="http://schemas.microsoft.com/office/drawing/2014/chartex" xmlns:wpc="http://schemas.microsoft.com/office/word/2010/wordprocessingCanvas" xmlns="" val="0"/>
+                                  </a:ext>
+                                </a:extLst>
+                              </a:blip>
+                              <a:srcRect/>
+                              <a:stretch>
+                                <a:fillRect/>
+                              </a:stretch>
+                            </pic:blipFill>
+                            <pic:spPr bwMode="auto">
+                              <a:xfrm>
+                                <a:off x="0" y="0"/>
+                                <a:ext cx="169956" cy="197972"/>
+                              </a:xfrm>
+                              <a:prstGeom prst="rect">
+                                <a:avLst/>
+                              </a:prstGeom>
+                              <a:noFill/>
+                              <a:ln>
+                                <a:noFill/>
+                              </a:ln>
+                            </pic:spPr>
+                          </pic:pic>
+                        </a:graphicData>
+                      </a:graphic>
+                    </wp:inline>
+                  </w:drawing>
+                </w:r>
+                <w:r>
+                  <w:rPr>
+                    <w:noProof/>
+                    <w:sz w:val="20"/>
+                    <w:szCs w:val="20"/>
+                    <w:lang w:val="bg-BG" w:eastAsia="bg-BG"/>
+                  </w:rPr>
+                  <w:drawing>
+                    <wp:inline distT="0" distB="0" distL="0" distR="0">
+                      <wp:extent cx="168910" cy="201295"/>
+                      <wp:effectExtent l="0" t="0" r="2540" b="8255"/>
+                      <wp:docPr id="9" name="Picture 9">
+                        <a:hlinkClick xmlns:a="http://schemas.openxmlformats.org/drawingml/2006/main" r:id="rId3"/>
+                      </wp:docPr>
+                      <wp:cNvGraphicFramePr>
+                        <a:graphicFrameLocks xmlns:a="http://schemas.openxmlformats.org/drawingml/2006/main" noChangeAspect="1"/>
+                      </wp:cNvGraphicFramePr>
+                      <a:graphic xmlns:a="http://schemas.openxmlformats.org/drawingml/2006/main">
+                        <a:graphicData uri="http://schemas.openxmlformats.org/drawingml/2006/picture">
+                          <pic:pic xmlns:pic="http://schemas.openxmlformats.org/drawingml/2006/picture">
+                            <pic:nvPicPr>
+                              <pic:cNvPr id="0" name="Picture 14">
+                                <a:hlinkClick r:id="rId3"/>
+                              </pic:cNvPr>
+                              <pic:cNvPicPr>
+                                <a:picLocks noChangeAspect="1" noChangeArrowheads="1"/>
+                              </pic:cNvPicPr>
+                            </pic:nvPicPr>
+                            <pic:blipFill>
+                              <a:blip r:embed="rId7">
+                                <a:extLst>
+                                  <a:ext uri="{28A0092B-C50C-407E-A947-70E740481C1C}">
+                                    <a14:useLocalDpi xmlns:a14="http://schemas.microsoft.com/office/drawing/2010/main" xmlns:wps="http://schemas.microsoft.com/office/word/2010/wordprocessingShape" xmlns:wpi="http://schemas.microsoft.com/office/word/2010/wordprocessingInk" xmlns:wpg="http://schemas.microsoft.com/office/word/2010/wordprocessingGroup" xmlns:w16se="http://schemas.microsoft.com/office/word/2015/wordml/symex" xmlns:w16cid="http://schemas.microsoft.com/office/word/2016/wordml/cid" xmlns:w15="http://schemas.microsoft.com/office/word/2012/wordml" xmlns:w14="http://schemas.microsoft.com/office/word/2010/wordml" xmlns:w="http://schemas.openxmlformats.org/wordprocessingml/2006/main" xmlns:w10="urn:schemas-microsoft-com:office:word" xmlns:wp14="http://schemas.microsoft.com/office/word/2010/wordprocessingDrawing" xmlns:v="urn:schemas-microsoft-com:vml" xmlns:o="urn:schemas-microsoft-com:office:office" xmlns:am3d="http://schemas.microsoft.com/office/drawing/2017/model3d" xmlns:aink="http://schemas.microsoft.com/office/drawing/2016/ink" xmlns:mc="http://schemas.openxmlformats.org/markup-compatibility/2006" xmlns:cx8="http://schemas.microsoft.com/office/drawing/2016/5/14/chartex" xmlns:cx7="http://schemas.microsoft.com/office/drawing/2016/5/13/chartex" xmlns:cx6="http://schemas.microsoft.com/office/drawing/2016/5/12/chartex" xmlns:cx5="http://schemas.microsoft.com/office/drawing/2016/5/11/chartex" xmlns:cx4="http://schemas.microsoft.com/office/drawing/2016/5/10/chartex" xmlns:cx3="http://schemas.microsoft.com/office/drawing/2016/5/9/chartex" xmlns:cx2="http://schemas.microsoft.com/office/drawing/2015/10/21/chartex" xmlns:cx1="http://schemas.microsoft.com/office/drawing/2015/9/8/chartex" xmlns:cx="http://schemas.microsoft.com/office/drawing/2014/chartex" xmlns:wpc="http://schemas.microsoft.com/office/word/2010/wordprocessingCanvas" xmlns="" val="0"/>
+                                  </a:ext>
+                                </a:extLst>
+                              </a:blip>
+                              <a:srcRect/>
+                              <a:stretch>
+                                <a:fillRect/>
+                              </a:stretch>
+                            </pic:blipFill>
+                            <pic:spPr bwMode="auto">
+                              <a:xfrm>
+                                <a:off x="0" y="0"/>
+                                <a:ext cx="168910" cy="201295"/>
+                              </a:xfrm>
+                              <a:prstGeom prst="rect">
+                                <a:avLst/>
+                              </a:prstGeom>
+                              <a:noFill/>
+                              <a:ln>
+                                <a:noFill/>
+                              </a:ln>
+                            </pic:spPr>
+                          </pic:pic>
+                        </a:graphicData>
+                      </a:graphic>
+                    </wp:inline>
+                  </w:drawing>
+                </w:r>
+                <w:r>
+                  <w:rPr>
+                    <w:noProof/>
+                    <w:sz w:val="20"/>
+                    <w:szCs w:val="20"/>
+                    <w:lang w:val="bg-BG" w:eastAsia="bg-BG"/>
+                  </w:rPr>
+                  <w:drawing>
+                    <wp:inline distT="0" distB="0" distL="0" distR="0">
+                      <wp:extent cx="200152" cy="200152"/>
+                      <wp:effectExtent l="0" t="0" r="9525" b="9525"/>
+                      <wp:docPr id="25" name="Picture 25">
+                        <a:hlinkClick xmlns:a="http://schemas.openxmlformats.org/drawingml/2006/main" r:id="rId8"/>
+                      </wp:docPr>
+                      <wp:cNvGraphicFramePr>
+                        <a:graphicFrameLocks xmlns:a="http://schemas.openxmlformats.org/drawingml/2006/main"/>
+                      </wp:cNvGraphicFramePr>
+                      <a:graphic xmlns:a="http://schemas.openxmlformats.org/drawingml/2006/main">
+                        <a:graphicData uri="http://schemas.openxmlformats.org/drawingml/2006/picture">
+                          <pic:pic xmlns:pic="http://schemas.openxmlformats.org/drawingml/2006/picture">
+                            <pic:nvPicPr>
+                              <pic:cNvPr id="25" name="Picture 25">
+                                <a:hlinkClick r:id="rId8"/>
+                              </pic:cNvPr>
+                              <pic:cNvPicPr/>
+                            </pic:nvPicPr>
+                            <pic:blipFill>
+                              <a:blip r:embed="rId9"/>
+                              <a:stretch>
+                                <a:fillRect/>
+                              </a:stretch>
+                            </pic:blipFill>
+                            <pic:spPr>
+                              <a:xfrm>
+                                <a:off x="0" y="0"/>
+                                <a:ext cx="200025" cy="200025"/>
+                              </a:xfrm>
+                              <a:prstGeom prst="rect">
+                                <a:avLst/>
+                              </a:prstGeom>
+                            </pic:spPr>
+                          </pic:pic>
+                        </a:graphicData>
+                      </a:graphic>
+                    </wp:inline>
+                  </w:drawing>
+                </w:r>
+                <w:r>
+                  <w:rPr>
+                    <w:noProof/>
+                    <w:sz w:val="20"/>
+                    <w:szCs w:val="20"/>
+                    <w:lang w:val="bg-BG" w:eastAsia="bg-BG"/>
+                  </w:rPr>
+                  <w:drawing>
+                    <wp:inline distT="0" distB="0" distL="0" distR="0">
+                      <wp:extent cx="200152" cy="200152"/>
+                      <wp:effectExtent l="0" t="0" r="9525" b="9525"/>
+                      <wp:docPr id="26" name="Picture 26">
+                        <a:hlinkClick xmlns:a="http://schemas.openxmlformats.org/drawingml/2006/main" r:id="rId10"/>
+                      </wp:docPr>
+                      <wp:cNvGraphicFramePr>
+                        <a:graphicFrameLocks xmlns:a="http://schemas.openxmlformats.org/drawingml/2006/main"/>
+                      </wp:cNvGraphicFramePr>
+                      <a:graphic xmlns:a="http://schemas.openxmlformats.org/drawingml/2006/main">
+                        <a:graphicData uri="http://schemas.openxmlformats.org/drawingml/2006/picture">
+                          <pic:pic xmlns:pic="http://schemas.openxmlformats.org/drawingml/2006/picture">
+                            <pic:nvPicPr>
+                              <pic:cNvPr id="26" name="Picture 26">
+                                <a:hlinkClick r:id="rId10"/>
+                              </pic:cNvPr>
+                              <pic:cNvPicPr/>
+                            </pic:nvPicPr>
+                            <pic:blipFill>
+                              <a:blip r:embed="rId11"/>
+                              <a:stretch>
+                                <a:fillRect/>
+                              </a:stretch>
+                            </pic:blipFill>
+                            <pic:spPr>
+                              <a:xfrm>
+                                <a:off x="0" y="0"/>
+                                <a:ext cx="200025" cy="200025"/>
+                              </a:xfrm>
+                              <a:prstGeom prst="rect">
+                                <a:avLst/>
+                              </a:prstGeom>
+                            </pic:spPr>
+                          </pic:pic>
+                        </a:graphicData>
+                      </a:graphic>
+                    </wp:inline>
+                  </w:drawing>
+                </w:r>
+                <w:r>
+                  <w:rPr>
+                    <w:noProof/>
+                    <w:sz w:val="20"/>
+                    <w:szCs w:val="20"/>
+                    <w:lang w:val="bg-BG" w:eastAsia="bg-BG"/>
+                  </w:rPr>
+                  <w:drawing>
+                    <wp:inline distT="0" distB="0" distL="0" distR="0">
+                      <wp:extent cx="200152" cy="200152"/>
+                      <wp:effectExtent l="0" t="0" r="9525" b="9525"/>
+                      <wp:docPr id="27" name="Picture 27">
+                        <a:hlinkClick xmlns:a="http://schemas.openxmlformats.org/drawingml/2006/main" r:id="rId12"/>
+                      </wp:docPr>
+                      <wp:cNvGraphicFramePr>
+                        <a:graphicFrameLocks xmlns:a="http://schemas.openxmlformats.org/drawingml/2006/main"/>
+                      </wp:cNvGraphicFramePr>
+                      <a:graphic xmlns:a="http://schemas.openxmlformats.org/drawingml/2006/main">
+                        <a:graphicData uri="http://schemas.openxmlformats.org/drawingml/2006/picture">
+                          <pic:pic xmlns:pic="http://schemas.openxmlformats.org/drawingml/2006/picture">
+                            <pic:nvPicPr>
+                              <pic:cNvPr id="27" name="Picture 27">
+                                <a:hlinkClick r:id="rId12"/>
+                              </pic:cNvPr>
+                              <pic:cNvPicPr/>
+                            </pic:nvPicPr>
+                            <pic:blipFill>
+                              <a:blip r:embed="rId13"/>
+                              <a:stretch>
+                                <a:fillRect/>
+                              </a:stretch>
+                            </pic:blipFill>
+                            <pic:spPr>
+                              <a:xfrm>
+                                <a:off x="0" y="0"/>
+                                <a:ext cx="200025" cy="200025"/>
+                              </a:xfrm>
+                              <a:prstGeom prst="rect">
+                                <a:avLst/>
+                              </a:prstGeom>
+                            </pic:spPr>
+                          </pic:pic>
+                        </a:graphicData>
+                      </a:graphic>
+                    </wp:inline>
+                  </w:drawing>
+                </w:r>
+                <w:r>
+                  <w:rPr>
+                    <w:noProof/>
+                    <w:sz w:val="20"/>
+                    <w:szCs w:val="20"/>
+                    <w:lang w:val="bg-BG" w:eastAsia="bg-BG"/>
+                  </w:rPr>
+                  <w:drawing>
+                    <wp:inline distT="0" distB="0" distL="0" distR="0">
+                      <wp:extent cx="190500" cy="190500"/>
+                      <wp:effectExtent l="0" t="0" r="0" b="0"/>
+                      <wp:docPr id="8" name="Picture 8">
+                        <a:hlinkClick xmlns:a="http://schemas.openxmlformats.org/drawingml/2006/main" r:id="rId14"/>
+                      </wp:docPr>
+                      <wp:cNvGraphicFramePr>
+                        <a:graphicFrameLocks xmlns:a="http://schemas.openxmlformats.org/drawingml/2006/main" noChangeAspect="1"/>
+                      </wp:cNvGraphicFramePr>
+                      <a:graphic xmlns:a="http://schemas.openxmlformats.org/drawingml/2006/main">
+                        <a:graphicData uri="http://schemas.openxmlformats.org/drawingml/2006/picture">
+                          <pic:pic xmlns:pic="http://schemas.openxmlformats.org/drawingml/2006/picture">
+                            <pic:nvPicPr>
+                              <pic:cNvPr id="0" name="Picture 28">
+                                <a:hlinkClick r:id="rId14"/>
+                              </pic:cNvPr>
+                              <pic:cNvPicPr>
+                                <a:picLocks noChangeAspect="1" noChangeArrowheads="1"/>
+                              </pic:cNvPicPr>
+                            </pic:nvPicPr>
+                            <pic:blipFill>
+                              <a:blip r:embed="rId15">
+                                <a:extLst>
+                                  <a:ext uri="{28A0092B-C50C-407E-A947-70E740481C1C}">
+                                    <a14:useLocalDpi xmlns:a14="http://schemas.microsoft.com/office/drawing/2010/main" xmlns:wps="http://schemas.microsoft.com/office/word/2010/wordprocessingShape" xmlns:wpi="http://schemas.microsoft.com/office/word/2010/wordprocessingInk" xmlns:wpg="http://schemas.microsoft.com/office/word/2010/wordprocessingGroup" xmlns:w16se="http://schemas.microsoft.com/office/word/2015/wordml/symex" xmlns:w16cid="http://schemas.microsoft.com/office/word/2016/wordml/cid" xmlns:w15="http://schemas.microsoft.com/office/word/2012/wordml" xmlns:w14="http://schemas.microsoft.com/office/word/2010/wordml" xmlns:w="http://schemas.openxmlformats.org/wordprocessingml/2006/main" xmlns:w10="urn:schemas-microsoft-com:office:word" xmlns:wp14="http://schemas.microsoft.com/office/word/2010/wordprocessingDrawing" xmlns:v="urn:schemas-microsoft-com:vml" xmlns:o="urn:schemas-microsoft-com:office:office" xmlns:am3d="http://schemas.microsoft.com/office/drawing/2017/model3d" xmlns:aink="http://schemas.microsoft.com/office/drawing/2016/ink" xmlns:mc="http://schemas.openxmlformats.org/markup-compatibility/2006" xmlns:cx8="http://schemas.microsoft.com/office/drawing/2016/5/14/chartex" xmlns:cx7="http://schemas.microsoft.com/office/drawing/2016/5/13/chartex" xmlns:cx6="http://schemas.microsoft.com/office/drawing/2016/5/12/chartex" xmlns:cx5="http://schemas.microsoft.com/office/drawing/2016/5/11/chartex" xmlns:cx4="http://schemas.microsoft.com/office/drawing/2016/5/10/chartex" xmlns:cx3="http://schemas.microsoft.com/office/drawing/2016/5/9/chartex" xmlns:cx2="http://schemas.microsoft.com/office/drawing/2015/10/21/chartex" xmlns:cx1="http://schemas.microsoft.com/office/drawing/2015/9/8/chartex" xmlns:cx="http://schemas.microsoft.com/office/drawing/2014/chartex" xmlns:wpc="http://schemas.microsoft.com/office/word/2010/wordprocessingCanvas" xmlns="" val="0"/>
+                                  </a:ext>
+                                </a:extLst>
+                              </a:blip>
+                              <a:srcRect/>
+                              <a:stretch>
+                                <a:fillRect/>
+                              </a:stretch>
+                            </pic:blipFill>
+                            <pic:spPr bwMode="auto">
+                              <a:xfrm>
+                                <a:off x="0" y="0"/>
+                                <a:ext cx="190500" cy="190500"/>
+                              </a:xfrm>
+                              <a:prstGeom prst="rect">
+                                <a:avLst/>
+                              </a:prstGeom>
+                              <a:noFill/>
+                              <a:ln>
+                                <a:noFill/>
+                              </a:ln>
+                            </pic:spPr>
+                          </pic:pic>
+                        </a:graphicData>
+                      </a:graphic>
+                    </wp:inline>
+                  </w:drawing>
+                </w:r>
+                <w:r>
+                  <w:rPr>
+                    <w:noProof/>
+                    <w:sz w:val="20"/>
+                    <w:szCs w:val="20"/>
+                    <w:lang w:val="bg-BG" w:eastAsia="bg-BG"/>
+                  </w:rPr>
+                  <w:drawing>
+                    <wp:inline distT="0" distB="0" distL="0" distR="0">
+                      <wp:extent cx="173990" cy="173990"/>
+                      <wp:effectExtent l="0" t="0" r="0" b="0"/>
+                      <wp:docPr id="7" name="Picture 7">
+                        <a:hlinkClick xmlns:a="http://schemas.openxmlformats.org/drawingml/2006/main" r:id="rId16"/>
+                      </wp:docPr>
+                      <wp:cNvGraphicFramePr>
+                        <a:graphicFrameLocks xmlns:a="http://schemas.openxmlformats.org/drawingml/2006/main" noChangeAspect="1"/>
+                      </wp:cNvGraphicFramePr>
+                      <a:graphic xmlns:a="http://schemas.openxmlformats.org/drawingml/2006/main">
+                        <a:graphicData uri="http://schemas.openxmlformats.org/drawingml/2006/picture">
+                          <pic:pic xmlns:pic="http://schemas.openxmlformats.org/drawingml/2006/picture">
+                            <pic:nvPicPr>
+                              <pic:cNvPr id="0" name="Picture 29">
+                                <a:hlinkClick r:id="rId16"/>
+                              </pic:cNvPr>
+                              <pic:cNvPicPr>
+                                <a:picLocks noChangeAspect="1" noChangeArrowheads="1"/>
+                              </pic:cNvPicPr>
+                            </pic:nvPicPr>
+                            <pic:blipFill>
+                              <a:blip r:embed="rId17">
+                                <a:extLst>
+                                  <a:ext uri="{28A0092B-C50C-407E-A947-70E740481C1C}">
+                                    <a14:useLocalDpi xmlns:a14="http://schemas.microsoft.com/office/drawing/2010/main" xmlns:wps="http://schemas.microsoft.com/office/word/2010/wordprocessingShape" xmlns:wpi="http://schemas.microsoft.com/office/word/2010/wordprocessingInk" xmlns:wpg="http://schemas.microsoft.com/office/word/2010/wordprocessingGroup" xmlns:w16se="http://schemas.microsoft.com/office/word/2015/wordml/symex" xmlns:w16cid="http://schemas.microsoft.com/office/word/2016/wordml/cid" xmlns:w15="http://schemas.microsoft.com/office/word/2012/wordml" xmlns:w14="http://schemas.microsoft.com/office/word/2010/wordml" xmlns:w="http://schemas.openxmlformats.org/wordprocessingml/2006/main" xmlns:w10="urn:schemas-microsoft-com:office:word" xmlns:wp14="http://schemas.microsoft.com/office/word/2010/wordprocessingDrawing" xmlns:v="urn:schemas-microsoft-com:vml" xmlns:o="urn:schemas-microsoft-com:office:office" xmlns:am3d="http://schemas.microsoft.com/office/drawing/2017/model3d" xmlns:aink="http://schemas.microsoft.com/office/drawing/2016/ink" xmlns:mc="http://schemas.openxmlformats.org/markup-compatibility/2006" xmlns:cx8="http://schemas.microsoft.com/office/drawing/2016/5/14/chartex" xmlns:cx7="http://schemas.microsoft.com/office/drawing/2016/5/13/chartex" xmlns:cx6="http://schemas.microsoft.com/office/drawing/2016/5/12/chartex" xmlns:cx5="http://schemas.microsoft.com/office/drawing/2016/5/11/chartex" xmlns:cx4="http://schemas.microsoft.com/office/drawing/2016/5/10/chartex" xmlns:cx3="http://schemas.microsoft.com/office/drawing/2016/5/9/chartex" xmlns:cx2="http://schemas.microsoft.com/office/drawing/2015/10/21/chartex" xmlns:cx1="http://schemas.microsoft.com/office/drawing/2015/9/8/chartex" xmlns:cx="http://schemas.microsoft.com/office/drawing/2014/chartex" xmlns:wpc="http://schemas.microsoft.com/office/word/2010/wordprocessingCanvas" xmlns="" val="0"/>
+                                  </a:ext>
+                                </a:extLst>
+                              </a:blip>
+                              <a:srcRect/>
+                              <a:stretch>
+                                <a:fillRect/>
+                              </a:stretch>
+                            </pic:blipFill>
+                            <pic:spPr bwMode="auto">
+                              <a:xfrm>
+                                <a:off x="0" y="0"/>
+                                <a:ext cx="173990" cy="173990"/>
+                              </a:xfrm>
+                              <a:prstGeom prst="rect">
+                                <a:avLst/>
+                              </a:prstGeom>
+                              <a:noFill/>
+                              <a:ln>
+                                <a:noFill/>
+                              </a:ln>
+                            </pic:spPr>
+                          </pic:pic>
+                        </a:graphicData>
+                      </a:graphic>
+                    </wp:inline>
+                  </w:drawing>
+                </w:r>
+                <w:r>
+                  <w:rPr>
+                    <w:noProof/>
+                    <w:sz w:val="20"/>
+                    <w:szCs w:val="20"/>
+                    <w:lang w:val="bg-BG" w:eastAsia="bg-BG"/>
+                  </w:rPr>
+                  <w:drawing>
+                    <wp:inline distT="0" distB="0" distL="0" distR="0">
+                      <wp:extent cx="200152" cy="200152"/>
+                      <wp:effectExtent l="0" t="0" r="9525" b="9525"/>
+                      <wp:docPr id="30" name="Picture 30">
+                        <a:hlinkClick xmlns:a="http://schemas.openxmlformats.org/drawingml/2006/main" r:id="rId18"/>
+                      </wp:docPr>
+                      <wp:cNvGraphicFramePr>
+                        <a:graphicFrameLocks xmlns:a="http://schemas.openxmlformats.org/drawingml/2006/main"/>
+                      </wp:cNvGraphicFramePr>
+                      <a:graphic xmlns:a="http://schemas.openxmlformats.org/drawingml/2006/main">
+                        <a:graphicData uri="http://schemas.openxmlformats.org/drawingml/2006/picture">
+                          <pic:pic xmlns:pic="http://schemas.openxmlformats.org/drawingml/2006/picture">
+                            <pic:nvPicPr>
+                              <pic:cNvPr id="30" name="Picture 30">
+                                <a:hlinkClick r:id="rId18"/>
+                              </pic:cNvPr>
+                              <pic:cNvPicPr/>
+                            </pic:nvPicPr>
+                            <pic:blipFill>
+                              <a:blip r:embed="rId19"/>
+                              <a:stretch>
+                                <a:fillRect/>
+                              </a:stretch>
+                            </pic:blipFill>
+                            <pic:spPr>
+                              <a:xfrm>
+                                <a:off x="0" y="0"/>
+                                <a:ext cx="200025" cy="200025"/>
+                              </a:xfrm>
+                              <a:prstGeom prst="rect">
+                                <a:avLst/>
+                              </a:prstGeom>
+                            </pic:spPr>
+                          </pic:pic>
+                        </a:graphicData>
+                      </a:graphic>
+                    </wp:inline>
+                  </w:drawing>
+                </w:r>
+                <w:r>
+                  <w:rPr>
+                    <w:noProof/>
+                    <w:sz w:val="20"/>
+                    <w:szCs w:val="20"/>
+                    <w:lang w:val="bg-BG" w:eastAsia="bg-BG"/>
+                  </w:rPr>
+                  <w:drawing>
+                    <wp:inline distT="0" distB="0" distL="0" distR="0">
+                      <wp:extent cx="158115" cy="152400"/>
+                      <wp:effectExtent l="0" t="0" r="0" b="0"/>
+                      <wp:docPr id="6" name="Picture 6">
+                        <a:hlinkClick xmlns:a="http://schemas.openxmlformats.org/drawingml/2006/main" r:id="rId20"/>
+                      </wp:docPr>
+                      <wp:cNvGraphicFramePr>
+                        <a:graphicFrameLocks xmlns:a="http://schemas.openxmlformats.org/drawingml/2006/main" noChangeAspect="1"/>
+                      </wp:cNvGraphicFramePr>
+                      <a:graphic xmlns:a="http://schemas.openxmlformats.org/drawingml/2006/main">
+                        <a:graphicData uri="http://schemas.openxmlformats.org/drawingml/2006/picture">
+                          <pic:pic xmlns:pic="http://schemas.openxmlformats.org/drawingml/2006/picture">
+                            <pic:nvPicPr>
+                              <pic:cNvPr id="0" name="Picture 31">
+                                <a:hlinkClick r:id="rId20"/>
+                              </pic:cNvPr>
+                              <pic:cNvPicPr>
+                                <a:picLocks noChangeAspect="1" noChangeArrowheads="1"/>
+                              </pic:cNvPicPr>
+                            </pic:nvPicPr>
+                            <pic:blipFill>
+                              <a:blip r:embed="rId21">
+                                <a:extLst>
+                                  <a:ext uri="{28A0092B-C50C-407E-A947-70E740481C1C}">
+                                    <a14:useLocalDpi xmlns:a14="http://schemas.microsoft.com/office/drawing/2010/main" xmlns:wps="http://schemas.microsoft.com/office/word/2010/wordprocessingShape" xmlns:wpi="http://schemas.microsoft.com/office/word/2010/wordprocessingInk" xmlns:wpg="http://schemas.microsoft.com/office/word/2010/wordprocessingGroup" xmlns:w16se="http://schemas.microsoft.com/office/word/2015/wordml/symex" xmlns:w16cid="http://schemas.microsoft.com/office/word/2016/wordml/cid" xmlns:w15="http://schemas.microsoft.com/office/word/2012/wordml" xmlns:w14="http://schemas.microsoft.com/office/word/2010/wordml" xmlns:w="http://schemas.openxmlformats.org/wordprocessingml/2006/main" xmlns:w10="urn:schemas-microsoft-com:office:word" xmlns:wp14="http://schemas.microsoft.com/office/word/2010/wordprocessingDrawing" xmlns:v="urn:schemas-microsoft-com:vml" xmlns:o="urn:schemas-microsoft-com:office:office" xmlns:am3d="http://schemas.microsoft.com/office/drawing/2017/model3d" xmlns:aink="http://schemas.microsoft.com/office/drawing/2016/ink" xmlns:mc="http://schemas.openxmlformats.org/markup-compatibility/2006" xmlns:cx8="http://schemas.microsoft.com/office/drawing/2016/5/14/chartex" xmlns:cx7="http://schemas.microsoft.com/office/drawing/2016/5/13/chartex" xmlns:cx6="http://schemas.microsoft.com/office/drawing/2016/5/12/chartex" xmlns:cx5="http://schemas.microsoft.com/office/drawing/2016/5/11/chartex" xmlns:cx4="http://schemas.microsoft.com/office/drawing/2016/5/10/chartex" xmlns:cx3="http://schemas.microsoft.com/office/drawing/2016/5/9/chartex" xmlns:cx2="http://schemas.microsoft.com/office/drawing/2015/10/21/chartex" xmlns:cx1="http://schemas.microsoft.com/office/drawing/2015/9/8/chartex" xmlns:cx="http://schemas.microsoft.com/office/drawing/2014/chartex" xmlns:wpc="http://schemas.microsoft.com/office/word/2010/wordprocessingCanvas" xmlns="" val="0"/>
+                                  </a:ext>
+                                </a:extLst>
+                              </a:blip>
+                              <a:srcRect/>
+                              <a:stretch>
+                                <a:fillRect/>
+                              </a:stretch>
+                            </pic:blipFill>
+                            <pic:spPr bwMode="auto">
+                              <a:xfrm>
+                                <a:off x="0" y="0"/>
+                                <a:ext cx="158115" cy="152400"/>
+                              </a:xfrm>
+                              <a:prstGeom prst="rect">
+                                <a:avLst/>
+                              </a:prstGeom>
+                              <a:noFill/>
+                              <a:ln>
+                                <a:noFill/>
+                              </a:ln>
+                            </pic:spPr>
+                          </pic:pic>
+                        </a:graphicData>
+                      </a:graphic>
+                    </wp:inline>
+                  </w:drawing>
+                </w:r>
+                <w:r>
+                  <w:rPr>
+                    <w:noProof/>
+                    <w:sz w:val="20"/>
+                    <w:szCs w:val="20"/>
+                    <w:lang w:val="bg-BG" w:eastAsia="bg-BG"/>
+                  </w:rPr>
+                  <w:drawing>
+                    <wp:inline distT="0" distB="0" distL="0" distR="0">
+                      <wp:extent cx="200152" cy="200152"/>
+                      <wp:effectExtent l="0" t="0" r="9525" b="9525"/>
+                      <wp:docPr id="32" name="Picture 32">
+                        <a:hlinkClick xmlns:a="http://schemas.openxmlformats.org/drawingml/2006/main" r:id="rId22"/>
+                      </wp:docPr>
+                      <wp:cNvGraphicFramePr>
+                        <a:graphicFrameLocks xmlns:a="http://schemas.openxmlformats.org/drawingml/2006/main"/>
+                      </wp:cNvGraphicFramePr>
+                      <a:graphic xmlns:a="http://schemas.openxmlformats.org/drawingml/2006/main">
+                        <a:graphicData uri="http://schemas.openxmlformats.org/drawingml/2006/picture">
+                          <pic:pic xmlns:pic="http://schemas.openxmlformats.org/drawingml/2006/picture">
+                            <pic:nvPicPr>
+                              <pic:cNvPr id="32" name="Picture 32">
+                                <a:hlinkClick r:id="rId22"/>
+                              </pic:cNvPr>
+                              <pic:cNvPicPr/>
+                            </pic:nvPicPr>
+                            <pic:blipFill>
+                              <a:blip r:embed="rId23"/>
+                              <a:stretch>
+                                <a:fillRect/>
+                              </a:stretch>
+                            </pic:blipFill>
+                            <pic:spPr>
+                              <a:xfrm>
+                                <a:off x="0" y="0"/>
+                                <a:ext cx="200025" cy="200025"/>
+                              </a:xfrm>
+                              <a:prstGeom prst="rect">
+                                <a:avLst/>
+                              </a:prstGeom>
+                            </pic:spPr>
+                          </pic:pic>
+                        </a:graphicData>
+                      </a:graphic>
+                    </wp:inline>
+                  </w:drawing>
+                </w:r>
+              </w:p>
+            </w:txbxContent>
+          </v:textbox>
+        </v:shape>
+      </w:pict>
     </w:r>
   </w:p>
 </w:ftr>
 </file>
 
 <file path=word/footer3.xml><?xml version="1.0" encoding="utf-8"?>
-<w:ftr xmlns:wpc="http://schemas.microsoft.com/office/word/2010/wordprocessingCanvas" xmlns:cx="http://schemas.microsoft.com/office/drawing/2014/chartex" xmlns:cx1="http://schemas.microsoft.com/office/drawing/2015/9/8/chartex" xmlns:cx2="http://schemas.microsoft.com/office/drawing/2015/10/21/chartex" xmlns:cx3="http://schemas.microsoft.com/office/drawing/2016/5/9/chartex" xmlns:cx4="http://schemas.microsoft.com/office/drawing/2016/5/10/chartex" xmlns:cx5="http://schemas.microsoft.com/office/drawing/2016/5/11/chartex" xmlns:cx6="http://schemas.microsoft.com/office/drawing/2016/5/12/chartex" xmlns:cx7="http://schemas.microsoft.com/office/drawing/2016/5/13/chartex" xmlns:cx8="http://schemas.microsoft.com/office/drawing/2016/5/14/chartex" xmlns:mc="http://schemas.openxmlformats.org/markup-compatibility/2006" xmlns:aink="http://schemas.microsoft.com/office/drawing/2016/ink" xmlns:am3d="http://schemas.microsoft.com/office/drawing/2017/model3d" xmlns:o="urn:schemas-microsoft-com:office:office" xmlns:r="http://schemas.openxmlformats.org/officeDocument/2006/relationships" xmlns:m="http://schemas.openxmlformats.org/officeDocument/2006/math" xmlns:v="urn:schemas-microsoft-com:vml" xmlns:wp14="http://schemas.microsoft.com/office/word/2010/wordprocessingDrawing" xmlns:wp="http://schemas.openxmlformats.org/drawingml/2006/wordprocessingDrawing" xmlns:w10="urn:schemas-microsoft-com:office:word" xmlns:w="http://schemas.openxmlformats.org/wordprocessingml/2006/main" xmlns:w14="http://schemas.microsoft.com/office/word/2010/wordml" xmlns:w15="http://schemas.microsoft.com/office/word/2012/wordml" xmlns:w16cid="http://schemas.microsoft.com/office/word/2016/wordml/cid" xmlns:w16se="http://schemas.microsoft.com/office/word/2015/wordml/symex" xmlns:wpg="http://schemas.microsoft.com/office/word/2010/wordprocessingGroup" xmlns:wpi="http://schemas.microsoft.com/office/word/2010/wordprocessingInk" xmlns:wne="http://schemas.microsoft.com/office/word/2006/wordml" xmlns:wps="http://schemas.microsoft.com/office/word/2010/wordprocessingShape" mc:Ignorable="w14 w15 w16se w16cid wp14">
+<w:ftr xmlns:ve="http://schemas.openxmlformats.org/markup-compatibility/2006" xmlns:o="urn:schemas-microsoft-com:office:office" xmlns:r="http://schemas.openxmlformats.org/officeDocument/2006/relationships" xmlns:m="http://schemas.openxmlformats.org/officeDocument/2006/math" xmlns:v="urn:schemas-microsoft-com:vml" xmlns:wp="http://schemas.openxmlformats.org/drawingml/2006/wordprocessingDrawing" xmlns:w10="urn:schemas-microsoft-com:office:word" xmlns:w="http://schemas.openxmlformats.org/wordprocessingml/2006/main" xmlns:wne="http://schemas.microsoft.com/office/word/2006/wordml">
   <w:p>
     <w:pPr>
-      <w:pStyle w:val="Footer"/>
+      <w:pStyle w:val="a5"/>
     </w:pPr>
   </w:p>
 </w:ftr>
 </file>
 
 <file path=word/footnotes.xml><?xml version="1.0" encoding="utf-8"?>
-<w:footnotes xmlns:wpc="http://schemas.microsoft.com/office/word/2010/wordprocessingCanvas" xmlns:cx="http://schemas.microsoft.com/office/drawing/2014/chartex" xmlns:cx1="http://schemas.microsoft.com/office/drawing/2015/9/8/chartex" xmlns:cx2="http://schemas.microsoft.com/office/drawing/2015/10/21/chartex" xmlns:cx3="http://schemas.microsoft.com/office/drawing/2016/5/9/chartex" xmlns:cx4="http://schemas.microsoft.com/office/drawing/2016/5/10/chartex" xmlns:cx5="http://schemas.microsoft.com/office/drawing/2016/5/11/chartex" xmlns:cx6="http://schemas.microsoft.com/office/drawing/2016/5/12/chartex" xmlns:cx7="http://schemas.microsoft.com/office/drawing/2016/5/13/chartex" xmlns:cx8="http://schemas.microsoft.com/office/drawing/2016/5/14/chartex" xmlns:mc="http://schemas.openxmlformats.org/markup-compatibility/2006" xmlns:aink="http://schemas.microsoft.com/office/drawing/2016/ink" xmlns:am3d="http://schemas.microsoft.com/office/drawing/2017/model3d" xmlns:o="urn:schemas-microsoft-com:office:office" xmlns:r="http://schemas.openxmlformats.org/officeDocument/2006/relationships" xmlns:m="http://schemas.openxmlformats.org/officeDocument/2006/math" xmlns:v="urn:schemas-microsoft-com:vml" xmlns:wp14="http://schemas.microsoft.com/office/word/2010/wordprocessingDrawing" xmlns:wp="http://schemas.openxmlformats.org/drawingml/2006/wordprocessingDrawing" xmlns:w10="urn:schemas-microsoft-com:office:word" xmlns:w="http://schemas.openxmlformats.org/wordprocessingml/2006/main" xmlns:w14="http://schemas.microsoft.com/office/word/2010/wordml" xmlns:w15="http://schemas.microsoft.com/office/word/2012/wordml" xmlns:w16cid="http://schemas.microsoft.com/office/word/2016/wordml/cid" xmlns:w16se="http://schemas.microsoft.com/office/word/2015/wordml/symex" xmlns:wpg="http://schemas.microsoft.com/office/word/2010/wordprocessingGroup" xmlns:wpi="http://schemas.microsoft.com/office/word/2010/wordprocessingInk" xmlns:wne="http://schemas.microsoft.com/office/word/2006/wordml" xmlns:wps="http://schemas.microsoft.com/office/word/2010/wordprocessingShape" mc:Ignorable="w14 w15 w16se w16cid wp14">
-  <w:footnote w:type="separator" w:id="-1">
+<w:footnotes xmlns:ve="http://schemas.openxmlformats.org/markup-compatibility/2006" xmlns:o="urn:schemas-microsoft-com:office:office" xmlns:r="http://schemas.openxmlformats.org/officeDocument/2006/relationships" xmlns:m="http://schemas.openxmlformats.org/officeDocument/2006/math" xmlns:v="urn:schemas-microsoft-com:vml" xmlns:wp="http://schemas.openxmlformats.org/drawingml/2006/wordprocessingDrawing" xmlns:w10="urn:schemas-microsoft-com:office:word" xmlns:w="http://schemas.openxmlformats.org/wordprocessingml/2006/main" xmlns:wne="http://schemas.microsoft.com/office/word/2006/wordml">
+  <w:footnote w:type="separator" w:id="0">
     <w:p>
       <w:pPr>
         <w:spacing w:after="0" w:line="240" w:lineRule="auto"/>
@@ -8434,7 +7235,7 @@
       </w:r>
     </w:p>
   </w:footnote>
-  <w:footnote w:type="continuationSeparator" w:id="0">
+  <w:footnote w:type="continuationSeparator" w:id="1">
     <w:p>
       <w:pPr>
         <w:spacing w:after="0" w:line="240" w:lineRule="auto"/>
@@ -8448,20 +7249,20 @@
 </file>
 
 <file path=word/header1.xml><?xml version="1.0" encoding="utf-8"?>
-<w:hdr xmlns:wpc="http://schemas.microsoft.com/office/word/2010/wordprocessingCanvas" xmlns:cx="http://schemas.microsoft.com/office/drawing/2014/chartex" xmlns:cx1="http://schemas.microsoft.com/office/drawing/2015/9/8/chartex" xmlns:cx2="http://schemas.microsoft.com/office/drawing/2015/10/21/chartex" xmlns:cx3="http://schemas.microsoft.com/office/drawing/2016/5/9/chartex" xmlns:cx4="http://schemas.microsoft.com/office/drawing/2016/5/10/chartex" xmlns:cx5="http://schemas.microsoft.com/office/drawing/2016/5/11/chartex" xmlns:cx6="http://schemas.microsoft.com/office/drawing/2016/5/12/chartex" xmlns:cx7="http://schemas.microsoft.com/office/drawing/2016/5/13/chartex" xmlns:cx8="http://schemas.microsoft.com/office/drawing/2016/5/14/chartex" xmlns:mc="http://schemas.openxmlformats.org/markup-compatibility/2006" xmlns:aink="http://schemas.microsoft.com/office/drawing/2016/ink" xmlns:am3d="http://schemas.microsoft.com/office/drawing/2017/model3d" xmlns:o="urn:schemas-microsoft-com:office:office" xmlns:r="http://schemas.openxmlformats.org/officeDocument/2006/relationships" xmlns:m="http://schemas.openxmlformats.org/officeDocument/2006/math" xmlns:v="urn:schemas-microsoft-com:vml" xmlns:wp14="http://schemas.microsoft.com/office/word/2010/wordprocessingDrawing" xmlns:wp="http://schemas.openxmlformats.org/drawingml/2006/wordprocessingDrawing" xmlns:w10="urn:schemas-microsoft-com:office:word" xmlns:w="http://schemas.openxmlformats.org/wordprocessingml/2006/main" xmlns:w14="http://schemas.microsoft.com/office/word/2010/wordml" xmlns:w15="http://schemas.microsoft.com/office/word/2012/wordml" xmlns:w16cid="http://schemas.microsoft.com/office/word/2016/wordml/cid" xmlns:w16se="http://schemas.microsoft.com/office/word/2015/wordml/symex" xmlns:wpg="http://schemas.microsoft.com/office/word/2010/wordprocessingGroup" xmlns:wpi="http://schemas.microsoft.com/office/word/2010/wordprocessingInk" xmlns:wne="http://schemas.microsoft.com/office/word/2006/wordml" xmlns:wps="http://schemas.microsoft.com/office/word/2010/wordprocessingShape" mc:Ignorable="w14 w15 w16se w16cid wp14">
+<w:hdr xmlns:ve="http://schemas.openxmlformats.org/markup-compatibility/2006" xmlns:o="urn:schemas-microsoft-com:office:office" xmlns:r="http://schemas.openxmlformats.org/officeDocument/2006/relationships" xmlns:m="http://schemas.openxmlformats.org/officeDocument/2006/math" xmlns:v="urn:schemas-microsoft-com:vml" xmlns:wp="http://schemas.openxmlformats.org/drawingml/2006/wordprocessingDrawing" xmlns:w10="urn:schemas-microsoft-com:office:word" xmlns:w="http://schemas.openxmlformats.org/wordprocessingml/2006/main" xmlns:wne="http://schemas.microsoft.com/office/word/2006/wordml">
   <w:p>
     <w:pPr>
-      <w:pStyle w:val="Header"/>
+      <w:pStyle w:val="a3"/>
     </w:pPr>
   </w:p>
 </w:hdr>
 </file>
 
 <file path=word/header2.xml><?xml version="1.0" encoding="utf-8"?>
-<w:hdr xmlns:wpc="http://schemas.microsoft.com/office/word/2010/wordprocessingCanvas" xmlns:cx="http://schemas.microsoft.com/office/drawing/2014/chartex" xmlns:cx1="http://schemas.microsoft.com/office/drawing/2015/9/8/chartex" xmlns:cx2="http://schemas.microsoft.com/office/drawing/2015/10/21/chartex" xmlns:cx3="http://schemas.microsoft.com/office/drawing/2016/5/9/chartex" xmlns:cx4="http://schemas.microsoft.com/office/drawing/2016/5/10/chartex" xmlns:cx5="http://schemas.microsoft.com/office/drawing/2016/5/11/chartex" xmlns:cx6="http://schemas.microsoft.com/office/drawing/2016/5/12/chartex" xmlns:cx7="http://schemas.microsoft.com/office/drawing/2016/5/13/chartex" xmlns:cx8="http://schemas.microsoft.com/office/drawing/2016/5/14/chartex" xmlns:mc="http://schemas.openxmlformats.org/markup-compatibility/2006" xmlns:aink="http://schemas.microsoft.com/office/drawing/2016/ink" xmlns:am3d="http://schemas.microsoft.com/office/drawing/2017/model3d" xmlns:o="urn:schemas-microsoft-com:office:office" xmlns:r="http://schemas.openxmlformats.org/officeDocument/2006/relationships" xmlns:m="http://schemas.openxmlformats.org/officeDocument/2006/math" xmlns:v="urn:schemas-microsoft-com:vml" xmlns:wp14="http://schemas.microsoft.com/office/word/2010/wordprocessingDrawing" xmlns:wp="http://schemas.openxmlformats.org/drawingml/2006/wordprocessingDrawing" xmlns:w10="urn:schemas-microsoft-com:office:word" xmlns:w="http://schemas.openxmlformats.org/wordprocessingml/2006/main" xmlns:w14="http://schemas.microsoft.com/office/word/2010/wordml" xmlns:w15="http://schemas.microsoft.com/office/word/2012/wordml" xmlns:w16cid="http://schemas.microsoft.com/office/word/2016/wordml/cid" xmlns:w16se="http://schemas.microsoft.com/office/word/2015/wordml/symex" xmlns:wpg="http://schemas.microsoft.com/office/word/2010/wordprocessingGroup" xmlns:wpi="http://schemas.microsoft.com/office/word/2010/wordprocessingInk" xmlns:wne="http://schemas.microsoft.com/office/word/2006/wordml" xmlns:wps="http://schemas.microsoft.com/office/word/2010/wordprocessingShape" mc:Ignorable="w14 w15 w16se w16cid wp14">
+<w:hdr xmlns:ve="http://schemas.openxmlformats.org/markup-compatibility/2006" xmlns:o="urn:schemas-microsoft-com:office:office" xmlns:r="http://schemas.openxmlformats.org/officeDocument/2006/relationships" xmlns:m="http://schemas.openxmlformats.org/officeDocument/2006/math" xmlns:v="urn:schemas-microsoft-com:vml" xmlns:wp="http://schemas.openxmlformats.org/drawingml/2006/wordprocessingDrawing" xmlns:w10="urn:schemas-microsoft-com:office:word" xmlns:w="http://schemas.openxmlformats.org/wordprocessingml/2006/main" xmlns:wne="http://schemas.microsoft.com/office/word/2006/wordml">
   <w:p>
     <w:pPr>
-      <w:pStyle w:val="Header"/>
+      <w:pStyle w:val="a3"/>
       <w:ind w:hanging="1134"/>
     </w:pPr>
   </w:p>
@@ -8469,18 +7270,18 @@
 </file>
 
 <file path=word/header3.xml><?xml version="1.0" encoding="utf-8"?>
-<w:hdr xmlns:wpc="http://schemas.microsoft.com/office/word/2010/wordprocessingCanvas" xmlns:cx="http://schemas.microsoft.com/office/drawing/2014/chartex" xmlns:cx1="http://schemas.microsoft.com/office/drawing/2015/9/8/chartex" xmlns:cx2="http://schemas.microsoft.com/office/drawing/2015/10/21/chartex" xmlns:cx3="http://schemas.microsoft.com/office/drawing/2016/5/9/chartex" xmlns:cx4="http://schemas.microsoft.com/office/drawing/2016/5/10/chartex" xmlns:cx5="http://schemas.microsoft.com/office/drawing/2016/5/11/chartex" xmlns:cx6="http://schemas.microsoft.com/office/drawing/2016/5/12/chartex" xmlns:cx7="http://schemas.microsoft.com/office/drawing/2016/5/13/chartex" xmlns:cx8="http://schemas.microsoft.com/office/drawing/2016/5/14/chartex" xmlns:mc="http://schemas.openxmlformats.org/markup-compatibility/2006" xmlns:aink="http://schemas.microsoft.com/office/drawing/2016/ink" xmlns:am3d="http://schemas.microsoft.com/office/drawing/2017/model3d" xmlns:o="urn:schemas-microsoft-com:office:office" xmlns:r="http://schemas.openxmlformats.org/officeDocument/2006/relationships" xmlns:m="http://schemas.openxmlformats.org/officeDocument/2006/math" xmlns:v="urn:schemas-microsoft-com:vml" xmlns:wp14="http://schemas.microsoft.com/office/word/2010/wordprocessingDrawing" xmlns:wp="http://schemas.openxmlformats.org/drawingml/2006/wordprocessingDrawing" xmlns:w10="urn:schemas-microsoft-com:office:word" xmlns:w="http://schemas.openxmlformats.org/wordprocessingml/2006/main" xmlns:w14="http://schemas.microsoft.com/office/word/2010/wordml" xmlns:w15="http://schemas.microsoft.com/office/word/2012/wordml" xmlns:w16cid="http://schemas.microsoft.com/office/word/2016/wordml/cid" xmlns:w16se="http://schemas.microsoft.com/office/word/2015/wordml/symex" xmlns:wpg="http://schemas.microsoft.com/office/word/2010/wordprocessingGroup" xmlns:wpi="http://schemas.microsoft.com/office/word/2010/wordprocessingInk" xmlns:wne="http://schemas.microsoft.com/office/word/2006/wordml" xmlns:wps="http://schemas.microsoft.com/office/word/2010/wordprocessingShape" mc:Ignorable="w14 w15 w16se w16cid wp14">
+<w:hdr xmlns:ve="http://schemas.openxmlformats.org/markup-compatibility/2006" xmlns:o="urn:schemas-microsoft-com:office:office" xmlns:r="http://schemas.openxmlformats.org/officeDocument/2006/relationships" xmlns:m="http://schemas.openxmlformats.org/officeDocument/2006/math" xmlns:v="urn:schemas-microsoft-com:vml" xmlns:wp="http://schemas.openxmlformats.org/drawingml/2006/wordprocessingDrawing" xmlns:w10="urn:schemas-microsoft-com:office:word" xmlns:w="http://schemas.openxmlformats.org/wordprocessingml/2006/main" xmlns:wne="http://schemas.microsoft.com/office/word/2006/wordml">
   <w:p>
     <w:pPr>
-      <w:pStyle w:val="Header"/>
+      <w:pStyle w:val="a3"/>
     </w:pPr>
   </w:p>
 </w:hdr>
 </file>
 
 <file path=word/numbering.xml><?xml version="1.0" encoding="utf-8"?>
-<w:numbering xmlns:wpc="http://schemas.microsoft.com/office/word/2010/wordprocessingCanvas" xmlns:cx="http://schemas.microsoft.com/office/drawing/2014/chartex" xmlns:cx1="http://schemas.microsoft.com/office/drawing/2015/9/8/chartex" xmlns:cx2="http://schemas.microsoft.com/office/drawing/2015/10/21/chartex" xmlns:cx3="http://schemas.microsoft.com/office/drawing/2016/5/9/chartex" xmlns:cx4="http://schemas.microsoft.com/office/drawing/2016/5/10/chartex" xmlns:cx5="http://schemas.microsoft.com/office/drawing/2016/5/11/chartex" xmlns:cx6="http://schemas.microsoft.com/office/drawing/2016/5/12/chartex" xmlns:cx7="http://schemas.microsoft.com/office/drawing/2016/5/13/chartex" xmlns:cx8="http://schemas.microsoft.com/office/drawing/2016/5/14/chartex" xmlns:mc="http://schemas.openxmlformats.org/markup-compatibility/2006" xmlns:aink="http://schemas.microsoft.com/office/drawing/2016/ink" xmlns:am3d="http://schemas.microsoft.com/office/drawing/2017/model3d" xmlns:o="urn:schemas-microsoft-com:office:office" xmlns:r="http://schemas.openxmlformats.org/officeDocument/2006/relationships" xmlns:m="http://schemas.openxmlformats.org/officeDocument/2006/math" xmlns:v="urn:schemas-microsoft-com:vml" xmlns:wp14="http://schemas.microsoft.com/office/word/2010/wordprocessingDrawing" xmlns:wp="http://schemas.openxmlformats.org/drawingml/2006/wordprocessingDrawing" xmlns:w10="urn:schemas-microsoft-com:office:word" xmlns:w="http://schemas.openxmlformats.org/wordprocessingml/2006/main" xmlns:w14="http://schemas.microsoft.com/office/word/2010/wordml" xmlns:w15="http://schemas.microsoft.com/office/word/2012/wordml" xmlns:w16cid="http://schemas.microsoft.com/office/word/2016/wordml/cid" xmlns:w16se="http://schemas.microsoft.com/office/word/2015/wordml/symex" xmlns:wpg="http://schemas.microsoft.com/office/word/2010/wordprocessingGroup" xmlns:wpi="http://schemas.microsoft.com/office/word/2010/wordprocessingInk" xmlns:wne="http://schemas.microsoft.com/office/word/2006/wordml" xmlns:wps="http://schemas.microsoft.com/office/word/2010/wordprocessingShape" mc:Ignorable="w14 w15 w16se w16cid wp14">
-  <w:abstractNum w:abstractNumId="0" w15:restartNumberingAfterBreak="0">
+<w:numbering xmlns:ve="http://schemas.openxmlformats.org/markup-compatibility/2006" xmlns:o="urn:schemas-microsoft-com:office:office" xmlns:r="http://schemas.openxmlformats.org/officeDocument/2006/relationships" xmlns:m="http://schemas.openxmlformats.org/officeDocument/2006/math" xmlns:v="urn:schemas-microsoft-com:vml" xmlns:wp="http://schemas.openxmlformats.org/drawingml/2006/wordprocessingDrawing" xmlns:w10="urn:schemas-microsoft-com:office:word" xmlns:w="http://schemas.openxmlformats.org/wordprocessingml/2006/main" xmlns:wne="http://schemas.microsoft.com/office/word/2006/wordml">
+  <w:abstractNum w:abstractNumId="0">
     <w:nsid w:val="009D2C7E"/>
     <w:multiLevelType w:val="hybridMultilevel"/>
     <w:tmpl w:val="4C164682"/>
@@ -8593,7 +7394,7 @@
       </w:rPr>
     </w:lvl>
   </w:abstractNum>
-  <w:abstractNum w:abstractNumId="1" w15:restartNumberingAfterBreak="0">
+  <w:abstractNum w:abstractNumId="1">
     <w:nsid w:val="04A85120"/>
     <w:multiLevelType w:val="hybridMultilevel"/>
     <w:tmpl w:val="C1068FE2"/>
@@ -8706,7 +7507,7 @@
       </w:rPr>
     </w:lvl>
   </w:abstractNum>
-  <w:abstractNum w:abstractNumId="2" w15:restartNumberingAfterBreak="0">
+  <w:abstractNum w:abstractNumId="2">
     <w:nsid w:val="06175927"/>
     <w:multiLevelType w:val="hybridMultilevel"/>
     <w:tmpl w:val="FF8646BC"/>
@@ -8819,7 +7620,7 @@
       </w:rPr>
     </w:lvl>
   </w:abstractNum>
-  <w:abstractNum w:abstractNumId="3" w15:restartNumberingAfterBreak="0">
+  <w:abstractNum w:abstractNumId="3">
     <w:nsid w:val="080307E3"/>
     <w:multiLevelType w:val="hybridMultilevel"/>
     <w:tmpl w:val="71C06E96"/>
@@ -8932,7 +7733,7 @@
       </w:rPr>
     </w:lvl>
   </w:abstractNum>
-  <w:abstractNum w:abstractNumId="4" w15:restartNumberingAfterBreak="0">
+  <w:abstractNum w:abstractNumId="4">
     <w:nsid w:val="0DCE4A21"/>
     <w:multiLevelType w:val="hybridMultilevel"/>
     <w:tmpl w:val="300EECF2"/>
@@ -9045,7 +7846,7 @@
       </w:rPr>
     </w:lvl>
   </w:abstractNum>
-  <w:abstractNum w:abstractNumId="5" w15:restartNumberingAfterBreak="0">
+  <w:abstractNum w:abstractNumId="5">
     <w:nsid w:val="0EC9683F"/>
     <w:multiLevelType w:val="hybridMultilevel"/>
     <w:tmpl w:val="209AFB82"/>
@@ -9158,7 +7959,7 @@
       </w:rPr>
     </w:lvl>
   </w:abstractNum>
-  <w:abstractNum w:abstractNumId="6" w15:restartNumberingAfterBreak="0">
+  <w:abstractNum w:abstractNumId="6">
     <w:nsid w:val="10EA18E5"/>
     <w:multiLevelType w:val="hybridMultilevel"/>
     <w:tmpl w:val="9F227A42"/>
@@ -9271,7 +8072,7 @@
       </w:rPr>
     </w:lvl>
   </w:abstractNum>
-  <w:abstractNum w:abstractNumId="7" w15:restartNumberingAfterBreak="0">
+  <w:abstractNum w:abstractNumId="7">
     <w:nsid w:val="13C23422"/>
     <w:multiLevelType w:val="hybridMultilevel"/>
     <w:tmpl w:val="896087F6"/>
@@ -9384,7 +8185,7 @@
       </w:rPr>
     </w:lvl>
   </w:abstractNum>
-  <w:abstractNum w:abstractNumId="8" w15:restartNumberingAfterBreak="0">
+  <w:abstractNum w:abstractNumId="8">
     <w:nsid w:val="2D776E58"/>
     <w:multiLevelType w:val="hybridMultilevel"/>
     <w:tmpl w:val="D6D0AC9A"/>
@@ -9497,7 +8298,7 @@
       </w:rPr>
     </w:lvl>
   </w:abstractNum>
-  <w:abstractNum w:abstractNumId="9" w15:restartNumberingAfterBreak="0">
+  <w:abstractNum w:abstractNumId="9">
     <w:nsid w:val="2F5D4B72"/>
     <w:multiLevelType w:val="hybridMultilevel"/>
     <w:tmpl w:val="2ABE08FE"/>
@@ -9610,7 +8411,7 @@
       </w:rPr>
     </w:lvl>
   </w:abstractNum>
-  <w:abstractNum w:abstractNumId="10" w15:restartNumberingAfterBreak="0">
+  <w:abstractNum w:abstractNumId="10">
     <w:nsid w:val="2FC978D7"/>
     <w:multiLevelType w:val="hybridMultilevel"/>
     <w:tmpl w:val="402AF75E"/>
@@ -9723,7 +8524,7 @@
       </w:rPr>
     </w:lvl>
   </w:abstractNum>
-  <w:abstractNum w:abstractNumId="11" w15:restartNumberingAfterBreak="0">
+  <w:abstractNum w:abstractNumId="11">
     <w:nsid w:val="4D4D58ED"/>
     <w:multiLevelType w:val="hybridMultilevel"/>
     <w:tmpl w:val="7E367FA2"/>
@@ -9836,7 +8637,7 @@
       </w:rPr>
     </w:lvl>
   </w:abstractNum>
-  <w:abstractNum w:abstractNumId="12" w15:restartNumberingAfterBreak="0">
+  <w:abstractNum w:abstractNumId="12">
     <w:nsid w:val="500B69EE"/>
     <w:multiLevelType w:val="hybridMultilevel"/>
     <w:tmpl w:val="2C1EDC38"/>
@@ -9949,7 +8750,7 @@
       </w:rPr>
     </w:lvl>
   </w:abstractNum>
-  <w:abstractNum w:abstractNumId="13" w15:restartNumberingAfterBreak="0">
+  <w:abstractNum w:abstractNumId="13">
     <w:nsid w:val="5BC72366"/>
     <w:multiLevelType w:val="hybridMultilevel"/>
     <w:tmpl w:val="69D20924"/>
@@ -10038,7 +8839,7 @@
       </w:pPr>
     </w:lvl>
   </w:abstractNum>
-  <w:abstractNum w:abstractNumId="14" w15:restartNumberingAfterBreak="0">
+  <w:abstractNum w:abstractNumId="14">
     <w:nsid w:val="60D639A5"/>
     <w:multiLevelType w:val="hybridMultilevel"/>
     <w:tmpl w:val="47AAA6BE"/>
@@ -10151,7 +8952,7 @@
       </w:rPr>
     </w:lvl>
   </w:abstractNum>
-  <w:abstractNum w:abstractNumId="15" w15:restartNumberingAfterBreak="0">
+  <w:abstractNum w:abstractNumId="15">
     <w:nsid w:val="60E4564D"/>
     <w:multiLevelType w:val="hybridMultilevel"/>
     <w:tmpl w:val="3EFEE5A0"/>
@@ -10264,7 +9065,7 @@
       </w:rPr>
     </w:lvl>
   </w:abstractNum>
-  <w:abstractNum w:abstractNumId="16" w15:restartNumberingAfterBreak="0">
+  <w:abstractNum w:abstractNumId="16">
     <w:nsid w:val="61A0058D"/>
     <w:multiLevelType w:val="hybridMultilevel"/>
     <w:tmpl w:val="3A680C5A"/>
@@ -10377,7 +9178,7 @@
       </w:rPr>
     </w:lvl>
   </w:abstractNum>
-  <w:abstractNum w:abstractNumId="17" w15:restartNumberingAfterBreak="0">
+  <w:abstractNum w:abstractNumId="17">
     <w:nsid w:val="62EB0E5C"/>
     <w:multiLevelType w:val="hybridMultilevel"/>
     <w:tmpl w:val="46A8109C"/>
@@ -10490,7 +9291,7 @@
       </w:rPr>
     </w:lvl>
   </w:abstractNum>
-  <w:abstractNum w:abstractNumId="18" w15:restartNumberingAfterBreak="0">
+  <w:abstractNum w:abstractNumId="18">
     <w:nsid w:val="6B2949B6"/>
     <w:multiLevelType w:val="hybridMultilevel"/>
     <w:tmpl w:val="3B627E68"/>
@@ -10603,7 +9404,7 @@
       </w:rPr>
     </w:lvl>
   </w:abstractNum>
-  <w:abstractNum w:abstractNumId="19" w15:restartNumberingAfterBreak="0">
+  <w:abstractNum w:abstractNumId="19">
     <w:nsid w:val="6E660416"/>
     <w:multiLevelType w:val="hybridMultilevel"/>
     <w:tmpl w:val="EA987EAE"/>
@@ -10716,7 +9517,7 @@
       </w:rPr>
     </w:lvl>
   </w:abstractNum>
-  <w:abstractNum w:abstractNumId="20" w15:restartNumberingAfterBreak="0">
+  <w:abstractNum w:abstractNumId="20">
     <w:nsid w:val="70E72CFF"/>
     <w:multiLevelType w:val="hybridMultilevel"/>
     <w:tmpl w:val="E95E8304"/>
@@ -10829,7 +9630,7 @@
       </w:rPr>
     </w:lvl>
   </w:abstractNum>
-  <w:abstractNum w:abstractNumId="21" w15:restartNumberingAfterBreak="0">
+  <w:abstractNum w:abstractNumId="21">
     <w:nsid w:val="752C7C26"/>
     <w:multiLevelType w:val="hybridMultilevel"/>
     <w:tmpl w:val="292CCC1C"/>
@@ -11029,94 +9830,31 @@
   </w:num>
   <w:num w:numId="21">
     <w:abstractNumId w:val="14"/>
-    <w:lvlOverride w:ilvl="0"/>
-    <w:lvlOverride w:ilvl="1"/>
-    <w:lvlOverride w:ilvl="2"/>
-    <w:lvlOverride w:ilvl="3"/>
-    <w:lvlOverride w:ilvl="4"/>
-    <w:lvlOverride w:ilvl="5"/>
-    <w:lvlOverride w:ilvl="6"/>
-    <w:lvlOverride w:ilvl="7"/>
-    <w:lvlOverride w:ilvl="8"/>
   </w:num>
   <w:num w:numId="22">
     <w:abstractNumId w:val="6"/>
-    <w:lvlOverride w:ilvl="0"/>
-    <w:lvlOverride w:ilvl="1"/>
-    <w:lvlOverride w:ilvl="2"/>
-    <w:lvlOverride w:ilvl="3"/>
-    <w:lvlOverride w:ilvl="4"/>
-    <w:lvlOverride w:ilvl="5"/>
-    <w:lvlOverride w:ilvl="6"/>
-    <w:lvlOverride w:ilvl="7"/>
-    <w:lvlOverride w:ilvl="8"/>
   </w:num>
   <w:num w:numId="23">
     <w:abstractNumId w:val="21"/>
-    <w:lvlOverride w:ilvl="0"/>
-    <w:lvlOverride w:ilvl="1"/>
-    <w:lvlOverride w:ilvl="2"/>
-    <w:lvlOverride w:ilvl="3"/>
-    <w:lvlOverride w:ilvl="4"/>
-    <w:lvlOverride w:ilvl="5"/>
-    <w:lvlOverride w:ilvl="6"/>
-    <w:lvlOverride w:ilvl="7"/>
-    <w:lvlOverride w:ilvl="8"/>
   </w:num>
   <w:num w:numId="24">
     <w:abstractNumId w:val="15"/>
-    <w:lvlOverride w:ilvl="0"/>
-    <w:lvlOverride w:ilvl="1"/>
-    <w:lvlOverride w:ilvl="2"/>
-    <w:lvlOverride w:ilvl="3"/>
-    <w:lvlOverride w:ilvl="4"/>
-    <w:lvlOverride w:ilvl="5"/>
-    <w:lvlOverride w:ilvl="6"/>
-    <w:lvlOverride w:ilvl="7"/>
-    <w:lvlOverride w:ilvl="8"/>
   </w:num>
   <w:num w:numId="25">
     <w:abstractNumId w:val="4"/>
-    <w:lvlOverride w:ilvl="0"/>
-    <w:lvlOverride w:ilvl="1"/>
-    <w:lvlOverride w:ilvl="2"/>
-    <w:lvlOverride w:ilvl="3"/>
-    <w:lvlOverride w:ilvl="4"/>
-    <w:lvlOverride w:ilvl="5"/>
-    <w:lvlOverride w:ilvl="6"/>
-    <w:lvlOverride w:ilvl="7"/>
-    <w:lvlOverride w:ilvl="8"/>
   </w:num>
   <w:num w:numId="26">
     <w:abstractNumId w:val="5"/>
-    <w:lvlOverride w:ilvl="0"/>
-    <w:lvlOverride w:ilvl="1"/>
-    <w:lvlOverride w:ilvl="2"/>
-    <w:lvlOverride w:ilvl="3"/>
-    <w:lvlOverride w:ilvl="4"/>
-    <w:lvlOverride w:ilvl="5"/>
-    <w:lvlOverride w:ilvl="6"/>
-    <w:lvlOverride w:ilvl="7"/>
-    <w:lvlOverride w:ilvl="8"/>
   </w:num>
   <w:num w:numId="27">
     <w:abstractNumId w:val="17"/>
-    <w:lvlOverride w:ilvl="0"/>
-    <w:lvlOverride w:ilvl="1"/>
-    <w:lvlOverride w:ilvl="2"/>
-    <w:lvlOverride w:ilvl="3"/>
-    <w:lvlOverride w:ilvl="4"/>
-    <w:lvlOverride w:ilvl="5"/>
-    <w:lvlOverride w:ilvl="6"/>
-    <w:lvlOverride w:ilvl="7"/>
-    <w:lvlOverride w:ilvl="8"/>
   </w:num>
   <w:numIdMacAtCleanup w:val="9"/>
 </w:numbering>
 </file>
 
 <file path=word/styles.xml><?xml version="1.0" encoding="utf-8"?>
-<w:styles xmlns:mc="http://schemas.openxmlformats.org/markup-compatibility/2006" xmlns:r="http://schemas.openxmlformats.org/officeDocument/2006/relationships" xmlns:w="http://schemas.openxmlformats.org/wordprocessingml/2006/main" xmlns:w14="http://schemas.microsoft.com/office/word/2010/wordml" xmlns:w15="http://schemas.microsoft.com/office/word/2012/wordml" xmlns:w16cid="http://schemas.microsoft.com/office/word/2016/wordml/cid" xmlns:w16se="http://schemas.microsoft.com/office/word/2015/wordml/symex" mc:Ignorable="w14 w15 w16se w16cid">
+<w:styles xmlns:r="http://schemas.openxmlformats.org/officeDocument/2006/relationships" xmlns:w="http://schemas.openxmlformats.org/wordprocessingml/2006/main">
   <w:docDefaults>
     <w:rPrDefault>
       <w:rPr>
@@ -11132,384 +9870,146 @@
       </w:pPr>
     </w:pPrDefault>
   </w:docDefaults>
-  <w:latentStyles w:defLockedState="0" w:defUIPriority="99" w:defSemiHidden="0" w:defUnhideWhenUsed="0" w:defQFormat="0" w:count="375">
-    <w:lsdException w:name="Normal" w:uiPriority="0" w:qFormat="1"/>
-    <w:lsdException w:name="heading 1" w:uiPriority="9" w:qFormat="1"/>
-    <w:lsdException w:name="heading 2" w:semiHidden="1" w:uiPriority="9" w:unhideWhenUsed="1" w:qFormat="1"/>
-    <w:lsdException w:name="heading 3" w:semiHidden="1" w:uiPriority="9" w:unhideWhenUsed="1" w:qFormat="1"/>
-    <w:lsdException w:name="heading 4" w:semiHidden="1" w:uiPriority="9" w:unhideWhenUsed="1" w:qFormat="1"/>
-    <w:lsdException w:name="heading 5" w:semiHidden="1" w:uiPriority="9" w:unhideWhenUsed="1" w:qFormat="1"/>
-    <w:lsdException w:name="heading 6" w:semiHidden="1" w:uiPriority="9" w:unhideWhenUsed="1" w:qFormat="1"/>
-    <w:lsdException w:name="heading 7" w:semiHidden="1" w:uiPriority="9" w:unhideWhenUsed="1" w:qFormat="1"/>
-    <w:lsdException w:name="heading 8" w:semiHidden="1" w:uiPriority="9" w:unhideWhenUsed="1" w:qFormat="1"/>
-    <w:lsdException w:name="heading 9" w:semiHidden="1" w:uiPriority="9" w:unhideWhenUsed="1" w:qFormat="1"/>
-    <w:lsdException w:name="index 1" w:semiHidden="1" w:unhideWhenUsed="1"/>
-    <w:lsdException w:name="index 2" w:semiHidden="1" w:unhideWhenUsed="1"/>
-    <w:lsdException w:name="index 3" w:semiHidden="1" w:unhideWhenUsed="1"/>
-    <w:lsdException w:name="index 4" w:semiHidden="1" w:unhideWhenUsed="1"/>
-    <w:lsdException w:name="index 5" w:semiHidden="1" w:unhideWhenUsed="1"/>
-    <w:lsdException w:name="index 6" w:semiHidden="1" w:unhideWhenUsed="1"/>
-    <w:lsdException w:name="index 7" w:semiHidden="1" w:unhideWhenUsed="1"/>
-    <w:lsdException w:name="index 8" w:semiHidden="1" w:unhideWhenUsed="1"/>
-    <w:lsdException w:name="index 9" w:semiHidden="1" w:unhideWhenUsed="1"/>
-    <w:lsdException w:name="toc 1" w:semiHidden="1" w:uiPriority="39" w:unhideWhenUsed="1"/>
-    <w:lsdException w:name="toc 2" w:semiHidden="1" w:uiPriority="39" w:unhideWhenUsed="1"/>
-    <w:lsdException w:name="toc 3" w:semiHidden="1" w:uiPriority="39" w:unhideWhenUsed="1"/>
-    <w:lsdException w:name="toc 4" w:semiHidden="1" w:uiPriority="39" w:unhideWhenUsed="1"/>
-    <w:lsdException w:name="toc 5" w:semiHidden="1" w:uiPriority="39" w:unhideWhenUsed="1"/>
-    <w:lsdException w:name="toc 6" w:semiHidden="1" w:uiPriority="39" w:unhideWhenUsed="1"/>
-    <w:lsdException w:name="toc 7" w:semiHidden="1" w:uiPriority="39" w:unhideWhenUsed="1"/>
-    <w:lsdException w:name="toc 8" w:semiHidden="1" w:uiPriority="39" w:unhideWhenUsed="1"/>
-    <w:lsdException w:name="toc 9" w:semiHidden="1" w:uiPriority="39" w:unhideWhenUsed="1"/>
-    <w:lsdException w:name="Normal Indent" w:semiHidden="1" w:unhideWhenUsed="1"/>
-    <w:lsdException w:name="footnote text" w:semiHidden="1" w:unhideWhenUsed="1"/>
-    <w:lsdException w:name="annotation text" w:semiHidden="1" w:unhideWhenUsed="1"/>
-    <w:lsdException w:name="header" w:semiHidden="1" w:unhideWhenUsed="1"/>
-    <w:lsdException w:name="footer" w:semiHidden="1" w:unhideWhenUsed="1"/>
-    <w:lsdException w:name="index heading" w:semiHidden="1" w:unhideWhenUsed="1"/>
-    <w:lsdException w:name="caption" w:semiHidden="1" w:uiPriority="35" w:unhideWhenUsed="1" w:qFormat="1"/>
-    <w:lsdException w:name="table of figures" w:semiHidden="1" w:unhideWhenUsed="1"/>
-    <w:lsdException w:name="envelope address" w:semiHidden="1" w:unhideWhenUsed="1"/>
-    <w:lsdException w:name="envelope return" w:semiHidden="1" w:unhideWhenUsed="1"/>
-    <w:lsdException w:name="footnote reference" w:semiHidden="1" w:unhideWhenUsed="1"/>
-    <w:lsdException w:name="annotation reference" w:semiHidden="1" w:unhideWhenUsed="1"/>
-    <w:lsdException w:name="line number" w:semiHidden="1" w:unhideWhenUsed="1"/>
-    <w:lsdException w:name="page number" w:semiHidden="1" w:unhideWhenUsed="1"/>
-    <w:lsdException w:name="endnote reference" w:semiHidden="1" w:unhideWhenUsed="1"/>
-    <w:lsdException w:name="endnote text" w:semiHidden="1" w:unhideWhenUsed="1"/>
-    <w:lsdException w:name="table of authorities" w:semiHidden="1" w:unhideWhenUsed="1"/>
-    <w:lsdException w:name="macro" w:semiHidden="1" w:unhideWhenUsed="1"/>
-    <w:lsdException w:name="toa heading" w:semiHidden="1" w:unhideWhenUsed="1"/>
-    <w:lsdException w:name="List" w:semiHidden="1" w:unhideWhenUsed="1"/>
-    <w:lsdException w:name="List Bullet" w:semiHidden="1" w:unhideWhenUsed="1"/>
-    <w:lsdException w:name="List Number" w:semiHidden="1" w:unhideWhenUsed="1"/>
-    <w:lsdException w:name="List 2" w:semiHidden="1" w:unhideWhenUsed="1"/>
-    <w:lsdException w:name="List 3" w:semiHidden="1" w:unhideWhenUsed="1"/>
-    <w:lsdException w:name="List 4" w:semiHidden="1" w:unhideWhenUsed="1"/>
-    <w:lsdException w:name="List 5" w:semiHidden="1" w:unhideWhenUsed="1"/>
-    <w:lsdException w:name="List Bullet 2" w:semiHidden="1" w:unhideWhenUsed="1"/>
-    <w:lsdException w:name="List Bullet 3" w:semiHidden="1" w:unhideWhenUsed="1"/>
-    <w:lsdException w:name="List Bullet 4" w:semiHidden="1" w:unhideWhenUsed="1"/>
-    <w:lsdException w:name="List Bullet 5" w:semiHidden="1" w:unhideWhenUsed="1"/>
-    <w:lsdException w:name="List Number 2" w:semiHidden="1" w:unhideWhenUsed="1"/>
-    <w:lsdException w:name="List Number 3" w:semiHidden="1" w:unhideWhenUsed="1"/>
-    <w:lsdException w:name="List Number 4" w:semiHidden="1" w:unhideWhenUsed="1"/>
-    <w:lsdException w:name="List Number 5" w:semiHidden="1" w:unhideWhenUsed="1"/>
-    <w:lsdException w:name="Title" w:uiPriority="10"/>
-    <w:lsdException w:name="Closing" w:semiHidden="1" w:unhideWhenUsed="1"/>
-    <w:lsdException w:name="Signature" w:semiHidden="1" w:unhideWhenUsed="1"/>
-    <w:lsdException w:name="Default Paragraph Font" w:semiHidden="1" w:uiPriority="1" w:unhideWhenUsed="1"/>
-    <w:lsdException w:name="Body Text" w:semiHidden="1" w:unhideWhenUsed="1"/>
-    <w:lsdException w:name="Body Text Indent" w:semiHidden="1" w:unhideWhenUsed="1"/>
-    <w:lsdException w:name="List Continue" w:semiHidden="1" w:unhideWhenUsed="1"/>
-    <w:lsdException w:name="List Continue 2" w:semiHidden="1" w:unhideWhenUsed="1"/>
-    <w:lsdException w:name="List Continue 3" w:semiHidden="1" w:unhideWhenUsed="1"/>
-    <w:lsdException w:name="List Continue 4" w:semiHidden="1" w:unhideWhenUsed="1"/>
-    <w:lsdException w:name="List Continue 5" w:semiHidden="1" w:unhideWhenUsed="1"/>
-    <w:lsdException w:name="Message Header" w:semiHidden="1" w:unhideWhenUsed="1"/>
-    <w:lsdException w:name="Subtitle" w:uiPriority="11"/>
-    <w:lsdException w:name="Salutation" w:semiHidden="1" w:unhideWhenUsed="1"/>
-    <w:lsdException w:name="Date" w:semiHidden="1" w:unhideWhenUsed="1"/>
-    <w:lsdException w:name="Body Text First Indent" w:semiHidden="1" w:unhideWhenUsed="1"/>
-    <w:lsdException w:name="Body Text First Indent 2" w:semiHidden="1" w:unhideWhenUsed="1"/>
-    <w:lsdException w:name="Note Heading" w:semiHidden="1" w:unhideWhenUsed="1"/>
-    <w:lsdException w:name="Body Text 2" w:semiHidden="1" w:unhideWhenUsed="1"/>
-    <w:lsdException w:name="Body Text 3" w:semiHidden="1" w:unhideWhenUsed="1"/>
-    <w:lsdException w:name="Body Text Indent 2" w:semiHidden="1" w:unhideWhenUsed="1"/>
-    <w:lsdException w:name="Body Text Indent 3" w:semiHidden="1" w:unhideWhenUsed="1"/>
-    <w:lsdException w:name="Block Text" w:semiHidden="1" w:unhideWhenUsed="1"/>
-    <w:lsdException w:name="Hyperlink" w:semiHidden="1" w:unhideWhenUsed="1"/>
-    <w:lsdException w:name="FollowedHyperlink" w:semiHidden="1" w:unhideWhenUsed="1"/>
-    <w:lsdException w:name="Strong" w:uiPriority="0"/>
-    <w:lsdException w:name="Emphasis" w:uiPriority="20"/>
-    <w:lsdException w:name="Document Map" w:semiHidden="1" w:unhideWhenUsed="1"/>
-    <w:lsdException w:name="Plain Text" w:semiHidden="1" w:unhideWhenUsed="1"/>
-    <w:lsdException w:name="E-mail Signature" w:semiHidden="1" w:unhideWhenUsed="1"/>
-    <w:lsdException w:name="HTML Top of Form" w:semiHidden="1" w:unhideWhenUsed="1"/>
-    <w:lsdException w:name="HTML Bottom of Form" w:semiHidden="1" w:unhideWhenUsed="1"/>
-    <w:lsdException w:name="Normal (Web)" w:semiHidden="1" w:unhideWhenUsed="1"/>
-    <w:lsdException w:name="HTML Acronym" w:semiHidden="1" w:unhideWhenUsed="1"/>
-    <w:lsdException w:name="HTML Address" w:semiHidden="1" w:unhideWhenUsed="1"/>
-    <w:lsdException w:name="HTML Cite" w:semiHidden="1" w:unhideWhenUsed="1"/>
-    <w:lsdException w:name="HTML Code" w:semiHidden="1" w:unhideWhenUsed="1"/>
-    <w:lsdException w:name="HTML Definition" w:semiHidden="1" w:unhideWhenUsed="1"/>
-    <w:lsdException w:name="HTML Keyboard" w:semiHidden="1" w:unhideWhenUsed="1"/>
-    <w:lsdException w:name="HTML Preformatted" w:semiHidden="1" w:unhideWhenUsed="1"/>
-    <w:lsdException w:name="HTML Sample" w:semiHidden="1" w:unhideWhenUsed="1"/>
-    <w:lsdException w:name="HTML Typewriter" w:semiHidden="1" w:unhideWhenUsed="1"/>
-    <w:lsdException w:name="HTML Variable" w:semiHidden="1" w:unhideWhenUsed="1"/>
-    <w:lsdException w:name="Normal Table" w:semiHidden="1" w:unhideWhenUsed="1"/>
-    <w:lsdException w:name="annotation subject" w:semiHidden="1" w:unhideWhenUsed="1"/>
-    <w:lsdException w:name="No List" w:semiHidden="1" w:unhideWhenUsed="1"/>
-    <w:lsdException w:name="Outline List 1" w:semiHidden="1" w:unhideWhenUsed="1"/>
-    <w:lsdException w:name="Outline List 2" w:semiHidden="1" w:unhideWhenUsed="1"/>
-    <w:lsdException w:name="Outline List 3" w:semiHidden="1" w:unhideWhenUsed="1"/>
-    <w:lsdException w:name="Table Simple 1" w:semiHidden="1" w:unhideWhenUsed="1"/>
-    <w:lsdException w:name="Table Simple 2" w:semiHidden="1" w:unhideWhenUsed="1"/>
-    <w:lsdException w:name="Table Simple 3" w:semiHidden="1" w:unhideWhenUsed="1"/>
-    <w:lsdException w:name="Table Classic 1" w:semiHidden="1" w:unhideWhenUsed="1"/>
-    <w:lsdException w:name="Table Classic 2" w:semiHidden="1" w:unhideWhenUsed="1"/>
-    <w:lsdException w:name="Table Classic 3" w:semiHidden="1" w:unhideWhenUsed="1"/>
-    <w:lsdException w:name="Table Classic 4" w:semiHidden="1" w:unhideWhenUsed="1"/>
-    <w:lsdException w:name="Table Colorful 1" w:semiHidden="1" w:unhideWhenUsed="1"/>
-    <w:lsdException w:name="Table Colorful 2" w:semiHidden="1" w:unhideWhenUsed="1"/>
-    <w:lsdException w:name="Table Colorful 3" w:semiHidden="1" w:unhideWhenUsed="1"/>
-    <w:lsdException w:name="Table Columns 1" w:semiHidden="1" w:unhideWhenUsed="1"/>
-    <w:lsdException w:name="Table Columns 2" w:semiHidden="1" w:unhideWhenUsed="1"/>
-    <w:lsdException w:name="Table Columns 3" w:semiHidden="1" w:unhideWhenUsed="1"/>
-    <w:lsdException w:name="Table Columns 4" w:semiHidden="1" w:unhideWhenUsed="1"/>
-    <w:lsdException w:name="Table Columns 5" w:semiHidden="1" w:unhideWhenUsed="1"/>
-    <w:lsdException w:name="Table Grid 1" w:semiHidden="1" w:unhideWhenUsed="1"/>
-    <w:lsdException w:name="Table Grid 2" w:semiHidden="1" w:unhideWhenUsed="1"/>
-    <w:lsdException w:name="Table Grid 3" w:semiHidden="1" w:unhideWhenUsed="1"/>
-    <w:lsdException w:name="Table Grid 4" w:semiHidden="1" w:unhideWhenUsed="1"/>
-    <w:lsdException w:name="Table Grid 5" w:semiHidden="1" w:unhideWhenUsed="1"/>
-    <w:lsdException w:name="Table Grid 6" w:semiHidden="1" w:unhideWhenUsed="1"/>
-    <w:lsdException w:name="Table Grid 7" w:semiHidden="1" w:unhideWhenUsed="1"/>
-    <w:lsdException w:name="Table Grid 8" w:semiHidden="1" w:unhideWhenUsed="1"/>
-    <w:lsdException w:name="Table List 1" w:semiHidden="1" w:unhideWhenUsed="1"/>
-    <w:lsdException w:name="Table List 2" w:semiHidden="1" w:unhideWhenUsed="1"/>
-    <w:lsdException w:name="Table List 3" w:semiHidden="1" w:unhideWhenUsed="1"/>
-    <w:lsdException w:name="Table List 4" w:semiHidden="1" w:unhideWhenUsed="1"/>
-    <w:lsdException w:name="Table List 5" w:semiHidden="1" w:unhideWhenUsed="1"/>
-    <w:lsdException w:name="Table List 6" w:semiHidden="1" w:unhideWhenUsed="1"/>
-    <w:lsdException w:name="Table List 7" w:semiHidden="1" w:unhideWhenUsed="1"/>
-    <w:lsdException w:name="Table List 8" w:semiHidden="1" w:unhideWhenUsed="1"/>
-    <w:lsdException w:name="Table 3D effects 1" w:semiHidden="1" w:unhideWhenUsed="1"/>
-    <w:lsdException w:name="Table 3D effects 2" w:semiHidden="1" w:unhideWhenUsed="1"/>
-    <w:lsdException w:name="Table 3D effects 3" w:semiHidden="1" w:unhideWhenUsed="1"/>
-    <w:lsdException w:name="Table Contemporary" w:semiHidden="1" w:unhideWhenUsed="1"/>
-    <w:lsdException w:name="Table Elegant" w:semiHidden="1" w:unhideWhenUsed="1"/>
-    <w:lsdException w:name="Table Professional" w:semiHidden="1" w:unhideWhenUsed="1"/>
-    <w:lsdException w:name="Table Subtle 1" w:semiHidden="1" w:unhideWhenUsed="1"/>
-    <w:lsdException w:name="Table Subtle 2" w:semiHidden="1" w:unhideWhenUsed="1"/>
-    <w:lsdException w:name="Table Web 1" w:semiHidden="1" w:unhideWhenUsed="1"/>
-    <w:lsdException w:name="Table Web 2" w:semiHidden="1" w:unhideWhenUsed="1"/>
-    <w:lsdException w:name="Table Web 3" w:semiHidden="1" w:unhideWhenUsed="1"/>
-    <w:lsdException w:name="Balloon Text" w:semiHidden="1" w:unhideWhenUsed="1"/>
-    <w:lsdException w:name="Table Grid" w:uiPriority="59"/>
-    <w:lsdException w:name="Table Theme" w:semiHidden="1" w:unhideWhenUsed="1"/>
-    <w:lsdException w:name="Placeholder Text" w:semiHidden="1"/>
-    <w:lsdException w:name="No Spacing" w:uiPriority="1"/>
-    <w:lsdException w:name="Light Shading" w:uiPriority="60"/>
-    <w:lsdException w:name="Light List" w:uiPriority="61"/>
-    <w:lsdException w:name="Light Grid" w:uiPriority="62"/>
-    <w:lsdException w:name="Medium Shading 1" w:uiPriority="63"/>
-    <w:lsdException w:name="Medium Shading 2" w:uiPriority="64"/>
-    <w:lsdException w:name="Medium List 1" w:uiPriority="65"/>
-    <w:lsdException w:name="Medium List 2" w:uiPriority="66"/>
-    <w:lsdException w:name="Medium Grid 1" w:uiPriority="67"/>
-    <w:lsdException w:name="Medium Grid 2" w:uiPriority="68"/>
-    <w:lsdException w:name="Medium Grid 3" w:uiPriority="69"/>
-    <w:lsdException w:name="Dark List" w:uiPriority="70"/>
-    <w:lsdException w:name="Colorful Shading" w:uiPriority="71"/>
-    <w:lsdException w:name="Colorful List" w:uiPriority="72"/>
-    <w:lsdException w:name="Colorful Grid" w:uiPriority="73"/>
-    <w:lsdException w:name="Light Shading Accent 1" w:uiPriority="60"/>
-    <w:lsdException w:name="Light List Accent 1" w:uiPriority="61"/>
-    <w:lsdException w:name="Light Grid Accent 1" w:uiPriority="62"/>
-    <w:lsdException w:name="Medium Shading 1 Accent 1" w:uiPriority="63"/>
-    <w:lsdException w:name="Medium Shading 2 Accent 1" w:uiPriority="64"/>
-    <w:lsdException w:name="Medium List 1 Accent 1" w:uiPriority="65"/>
-    <w:lsdException w:name="Revision" w:semiHidden="1"/>
-    <w:lsdException w:name="List Paragraph" w:uiPriority="34" w:qFormat="1"/>
-    <w:lsdException w:name="Quote" w:uiPriority="29"/>
-    <w:lsdException w:name="Intense Quote" w:uiPriority="30"/>
-    <w:lsdException w:name="Medium List 2 Accent 1" w:uiPriority="66"/>
-    <w:lsdException w:name="Medium Grid 1 Accent 1" w:uiPriority="67"/>
-    <w:lsdException w:name="Medium Grid 2 Accent 1" w:uiPriority="68"/>
-    <w:lsdException w:name="Medium Grid 3 Accent 1" w:uiPriority="69"/>
-    <w:lsdException w:name="Dark List Accent 1" w:uiPriority="70"/>
-    <w:lsdException w:name="Colorful Shading Accent 1" w:uiPriority="71"/>
-    <w:lsdException w:name="Colorful List Accent 1" w:uiPriority="72"/>
-    <w:lsdException w:name="Colorful Grid Accent 1" w:uiPriority="73"/>
-    <w:lsdException w:name="Light Shading Accent 2" w:uiPriority="60"/>
-    <w:lsdException w:name="Light List Accent 2" w:uiPriority="61"/>
-    <w:lsdException w:name="Light Grid Accent 2" w:uiPriority="62"/>
-    <w:lsdException w:name="Medium Shading 1 Accent 2" w:uiPriority="63"/>
-    <w:lsdException w:name="Medium Shading 2 Accent 2" w:uiPriority="64"/>
-    <w:lsdException w:name="Medium List 1 Accent 2" w:uiPriority="65"/>
-    <w:lsdException w:name="Medium List 2 Accent 2" w:uiPriority="66"/>
-    <w:lsdException w:name="Medium Grid 1 Accent 2" w:uiPriority="67"/>
-    <w:lsdException w:name="Medium Grid 2 Accent 2" w:uiPriority="68"/>
-    <w:lsdException w:name="Medium Grid 3 Accent 2" w:uiPriority="69"/>
-    <w:lsdException w:name="Dark List Accent 2" w:uiPriority="70"/>
-    <w:lsdException w:name="Colorful Shading Accent 2" w:uiPriority="71"/>
-    <w:lsdException w:name="Colorful List Accent 2" w:uiPriority="72"/>
-    <w:lsdException w:name="Colorful Grid Accent 2" w:uiPriority="73"/>
-    <w:lsdException w:name="Light Shading Accent 3" w:uiPriority="60"/>
-    <w:lsdException w:name="Light List Accent 3" w:uiPriority="61"/>
-    <w:lsdException w:name="Light Grid Accent 3" w:uiPriority="62"/>
-    <w:lsdException w:name="Medium Shading 1 Accent 3" w:uiPriority="63"/>
-    <w:lsdException w:name="Medium Shading 2 Accent 3" w:uiPriority="64"/>
-    <w:lsdException w:name="Medium List 1 Accent 3" w:uiPriority="65"/>
-    <w:lsdException w:name="Medium List 2 Accent 3" w:uiPriority="66"/>
-    <w:lsdException w:name="Medium Grid 1 Accent 3" w:uiPriority="67"/>
-    <w:lsdException w:name="Medium Grid 2 Accent 3" w:uiPriority="68"/>
-    <w:lsdException w:name="Medium Grid 3 Accent 3" w:uiPriority="69"/>
-    <w:lsdException w:name="Dark List Accent 3" w:uiPriority="70"/>
-    <w:lsdException w:name="Colorful Shading Accent 3" w:uiPriority="71"/>
-    <w:lsdException w:name="Colorful List Accent 3" w:uiPriority="72"/>
-    <w:lsdException w:name="Colorful Grid Accent 3" w:uiPriority="73"/>
-    <w:lsdException w:name="Light Shading Accent 4" w:uiPriority="60"/>
-    <w:lsdException w:name="Light List Accent 4" w:uiPriority="61"/>
-    <w:lsdException w:name="Light Grid Accent 4" w:uiPriority="62"/>
-    <w:lsdException w:name="Medium Shading 1 Accent 4" w:uiPriority="63"/>
-    <w:lsdException w:name="Medium Shading 2 Accent 4" w:uiPriority="64"/>
-    <w:lsdException w:name="Medium List 1 Accent 4" w:uiPriority="65"/>
-    <w:lsdException w:name="Medium List 2 Accent 4" w:uiPriority="66"/>
-    <w:lsdException w:name="Medium Grid 1 Accent 4" w:uiPriority="67"/>
-    <w:lsdException w:name="Medium Grid 2 Accent 4" w:uiPriority="68"/>
-    <w:lsdException w:name="Medium Grid 3 Accent 4" w:uiPriority="69"/>
-    <w:lsdException w:name="Dark List Accent 4" w:uiPriority="70"/>
-    <w:lsdException w:name="Colorful Shading Accent 4" w:uiPriority="71"/>
-    <w:lsdException w:name="Colorful List Accent 4" w:uiPriority="72"/>
-    <w:lsdException w:name="Colorful Grid Accent 4" w:uiPriority="73"/>
-    <w:lsdException w:name="Light Shading Accent 5" w:uiPriority="60"/>
-    <w:lsdException w:name="Light List Accent 5" w:uiPriority="61"/>
-    <w:lsdException w:name="Light Grid Accent 5" w:uiPriority="62"/>
-    <w:lsdException w:name="Medium Shading 1 Accent 5" w:uiPriority="63"/>
-    <w:lsdException w:name="Medium Shading 2 Accent 5" w:uiPriority="64"/>
-    <w:lsdException w:name="Medium List 1 Accent 5" w:uiPriority="65"/>
-    <w:lsdException w:name="Medium List 2 Accent 5" w:uiPriority="66"/>
-    <w:lsdException w:name="Medium Grid 1 Accent 5" w:uiPriority="67"/>
-    <w:lsdException w:name="Medium Grid 2 Accent 5" w:uiPriority="68"/>
-    <w:lsdException w:name="Medium Grid 3 Accent 5" w:uiPriority="69"/>
-    <w:lsdException w:name="Dark List Accent 5" w:uiPriority="70"/>
-    <w:lsdException w:name="Colorful Shading Accent 5" w:uiPriority="71"/>
-    <w:lsdException w:name="Colorful List Accent 5" w:uiPriority="72"/>
-    <w:lsdException w:name="Colorful Grid Accent 5" w:uiPriority="73"/>
-    <w:lsdException w:name="Light Shading Accent 6" w:uiPriority="60"/>
-    <w:lsdException w:name="Light List Accent 6" w:uiPriority="61"/>
-    <w:lsdException w:name="Light Grid Accent 6" w:uiPriority="62"/>
-    <w:lsdException w:name="Medium Shading 1 Accent 6" w:uiPriority="63"/>
-    <w:lsdException w:name="Medium Shading 2 Accent 6" w:uiPriority="64"/>
-    <w:lsdException w:name="Medium List 1 Accent 6" w:uiPriority="65"/>
-    <w:lsdException w:name="Medium List 2 Accent 6" w:uiPriority="66"/>
-    <w:lsdException w:name="Medium Grid 1 Accent 6" w:uiPriority="67"/>
-    <w:lsdException w:name="Medium Grid 2 Accent 6" w:uiPriority="68"/>
-    <w:lsdException w:name="Medium Grid 3 Accent 6" w:uiPriority="69"/>
-    <w:lsdException w:name="Dark List Accent 6" w:uiPriority="70"/>
-    <w:lsdException w:name="Colorful Shading Accent 6" w:uiPriority="71"/>
-    <w:lsdException w:name="Colorful List Accent 6" w:uiPriority="72"/>
-    <w:lsdException w:name="Colorful Grid Accent 6" w:uiPriority="73"/>
-    <w:lsdException w:name="Subtle Emphasis" w:uiPriority="19"/>
-    <w:lsdException w:name="Intense Emphasis" w:uiPriority="21"/>
-    <w:lsdException w:name="Subtle Reference" w:uiPriority="31"/>
-    <w:lsdException w:name="Intense Reference" w:uiPriority="32"/>
-    <w:lsdException w:name="Book Title" w:uiPriority="33"/>
-    <w:lsdException w:name="Bibliography" w:semiHidden="1" w:uiPriority="37" w:unhideWhenUsed="1"/>
-    <w:lsdException w:name="TOC Heading" w:semiHidden="1" w:uiPriority="39" w:unhideWhenUsed="1" w:qFormat="1"/>
-    <w:lsdException w:name="Plain Table 1" w:uiPriority="41"/>
-    <w:lsdException w:name="Plain Table 2" w:uiPriority="42"/>
-    <w:lsdException w:name="Plain Table 3" w:uiPriority="43"/>
-    <w:lsdException w:name="Plain Table 4" w:uiPriority="44"/>
-    <w:lsdException w:name="Plain Table 5" w:uiPriority="45"/>
-    <w:lsdException w:name="Grid Table Light" w:uiPriority="40"/>
-    <w:lsdException w:name="Grid Table 1 Light" w:uiPriority="46"/>
-    <w:lsdException w:name="Grid Table 2" w:uiPriority="47"/>
-    <w:lsdException w:name="Grid Table 3" w:uiPriority="48"/>
-    <w:lsdException w:name="Grid Table 4" w:uiPriority="49"/>
-    <w:lsdException w:name="Grid Table 5 Dark" w:uiPriority="50"/>
-    <w:lsdException w:name="Grid Table 6 Colorful" w:uiPriority="51"/>
-    <w:lsdException w:name="Grid Table 7 Colorful" w:uiPriority="52"/>
-    <w:lsdException w:name="Grid Table 1 Light Accent 1" w:uiPriority="46"/>
-    <w:lsdException w:name="Grid Table 2 Accent 1" w:uiPriority="47"/>
-    <w:lsdException w:name="Grid Table 3 Accent 1" w:uiPriority="48"/>
-    <w:lsdException w:name="Grid Table 4 Accent 1" w:uiPriority="49"/>
-    <w:lsdException w:name="Grid Table 5 Dark Accent 1" w:uiPriority="50"/>
-    <w:lsdException w:name="Grid Table 6 Colorful Accent 1" w:uiPriority="51"/>
-    <w:lsdException w:name="Grid Table 7 Colorful Accent 1" w:uiPriority="52"/>
-    <w:lsdException w:name="Grid Table 1 Light Accent 2" w:uiPriority="46"/>
-    <w:lsdException w:name="Grid Table 2 Accent 2" w:uiPriority="47"/>
-    <w:lsdException w:name="Grid Table 3 Accent 2" w:uiPriority="48"/>
-    <w:lsdException w:name="Grid Table 4 Accent 2" w:uiPriority="49"/>
-    <w:lsdException w:name="Grid Table 5 Dark Accent 2" w:uiPriority="50"/>
-    <w:lsdException w:name="Grid Table 6 Colorful Accent 2" w:uiPriority="51"/>
-    <w:lsdException w:name="Grid Table 7 Colorful Accent 2" w:uiPriority="52"/>
-    <w:lsdException w:name="Grid Table 1 Light Accent 3" w:uiPriority="46"/>
-    <w:lsdException w:name="Grid Table 2 Accent 3" w:uiPriority="47"/>
-    <w:lsdException w:name="Grid Table 3 Accent 3" w:uiPriority="48"/>
-    <w:lsdException w:name="Grid Table 4 Accent 3" w:uiPriority="49"/>
-    <w:lsdException w:name="Grid Table 5 Dark Accent 3" w:uiPriority="50"/>
-    <w:lsdException w:name="Grid Table 6 Colorful Accent 3" w:uiPriority="51"/>
-    <w:lsdException w:name="Grid Table 7 Colorful Accent 3" w:uiPriority="52"/>
-    <w:lsdException w:name="Grid Table 1 Light Accent 4" w:uiPriority="46"/>
-    <w:lsdException w:name="Grid Table 2 Accent 4" w:uiPriority="47"/>
-    <w:lsdException w:name="Grid Table 3 Accent 4" w:uiPriority="48"/>
-    <w:lsdException w:name="Grid Table 4 Accent 4" w:uiPriority="49"/>
-    <w:lsdException w:name="Grid Table 5 Dark Accent 4" w:uiPriority="50"/>
-    <w:lsdException w:name="Grid Table 6 Colorful Accent 4" w:uiPriority="51"/>
-    <w:lsdException w:name="Grid Table 7 Colorful Accent 4" w:uiPriority="52"/>
-    <w:lsdException w:name="Grid Table 1 Light Accent 5" w:uiPriority="46"/>
-    <w:lsdException w:name="Grid Table 2 Accent 5" w:uiPriority="47"/>
-    <w:lsdException w:name="Grid Table 3 Accent 5" w:uiPriority="48"/>
-    <w:lsdException w:name="Grid Table 4 Accent 5" w:uiPriority="49"/>
-    <w:lsdException w:name="Grid Table 5 Dark Accent 5" w:uiPriority="50"/>
-    <w:lsdException w:name="Grid Table 6 Colorful Accent 5" w:uiPriority="51"/>
-    <w:lsdException w:name="Grid Table 7 Colorful Accent 5" w:uiPriority="52"/>
-    <w:lsdException w:name="Grid Table 1 Light Accent 6" w:uiPriority="46"/>
-    <w:lsdException w:name="Grid Table 2 Accent 6" w:uiPriority="47"/>
-    <w:lsdException w:name="Grid Table 3 Accent 6" w:uiPriority="48"/>
-    <w:lsdException w:name="Grid Table 4 Accent 6" w:uiPriority="49"/>
-    <w:lsdException w:name="Grid Table 5 Dark Accent 6" w:uiPriority="50"/>
-    <w:lsdException w:name="Grid Table 6 Colorful Accent 6" w:uiPriority="51"/>
-    <w:lsdException w:name="Grid Table 7 Colorful Accent 6" w:uiPriority="52"/>
-    <w:lsdException w:name="List Table 1 Light" w:uiPriority="46"/>
-    <w:lsdException w:name="List Table 2" w:uiPriority="47"/>
-    <w:lsdException w:name="List Table 3" w:uiPriority="48"/>
-    <w:lsdException w:name="List Table 4" w:uiPriority="49"/>
-    <w:lsdException w:name="List Table 5 Dark" w:uiPriority="50"/>
-    <w:lsdException w:name="List Table 6 Colorful" w:uiPriority="51"/>
-    <w:lsdException w:name="List Table 7 Colorful" w:uiPriority="52"/>
-    <w:lsdException w:name="List Table 1 Light Accent 1" w:uiPriority="46"/>
-    <w:lsdException w:name="List Table 2 Accent 1" w:uiPriority="47"/>
-    <w:lsdException w:name="List Table 3 Accent 1" w:uiPriority="48"/>
-    <w:lsdException w:name="List Table 4 Accent 1" w:uiPriority="49"/>
-    <w:lsdException w:name="List Table 5 Dark Accent 1" w:uiPriority="50"/>
-    <w:lsdException w:name="List Table 6 Colorful Accent 1" w:uiPriority="51"/>
-    <w:lsdException w:name="List Table 7 Colorful Accent 1" w:uiPriority="52"/>
-    <w:lsdException w:name="List Table 1 Light Accent 2" w:uiPriority="46"/>
-    <w:lsdException w:name="List Table 2 Accent 2" w:uiPriority="47"/>
-    <w:lsdException w:name="List Table 3 Accent 2" w:uiPriority="48"/>
-    <w:lsdException w:name="List Table 4 Accent 2" w:uiPriority="49"/>
-    <w:lsdException w:name="List Table 5 Dark Accent 2" w:uiPriority="50"/>
-    <w:lsdException w:name="List Table 6 Colorful Accent 2" w:uiPriority="51"/>
-    <w:lsdException w:name="List Table 7 Colorful Accent 2" w:uiPriority="52"/>
-    <w:lsdException w:name="List Table 1 Light Accent 3" w:uiPriority="46"/>
-    <w:lsdException w:name="List Table 2 Accent 3" w:uiPriority="47"/>
-    <w:lsdException w:name="List Table 3 Accent 3" w:uiPriority="48"/>
-    <w:lsdException w:name="List Table 4 Accent 3" w:uiPriority="49"/>
-    <w:lsdException w:name="List Table 5 Dark Accent 3" w:uiPriority="50"/>
-    <w:lsdException w:name="List Table 6 Colorful Accent 3" w:uiPriority="51"/>
-    <w:lsdException w:name="List Table 7 Colorful Accent 3" w:uiPriority="52"/>
-    <w:lsdException w:name="List Table 1 Light Accent 4" w:uiPriority="46"/>
-    <w:lsdException w:name="List Table 2 Accent 4" w:uiPriority="47"/>
-    <w:lsdException w:name="List Table 3 Accent 4" w:uiPriority="48"/>
-    <w:lsdException w:name="List Table 4 Accent 4" w:uiPriority="49"/>
-    <w:lsdException w:name="List Table 5 Dark Accent 4" w:uiPriority="50"/>
-    <w:lsdException w:name="List Table 6 Colorful Accent 4" w:uiPriority="51"/>
-    <w:lsdException w:name="List Table 7 Colorful Accent 4" w:uiPriority="52"/>
-    <w:lsdException w:name="List Table 1 Light Accent 5" w:uiPriority="46"/>
-    <w:lsdException w:name="List Table 2 Accent 5" w:uiPriority="47"/>
-    <w:lsdException w:name="List Table 3 Accent 5" w:uiPriority="48"/>
-    <w:lsdException w:name="List Table 4 Accent 5" w:uiPriority="49"/>
-    <w:lsdException w:name="List Table 5 Dark Accent 5" w:uiPriority="50"/>
-    <w:lsdException w:name="List Table 6 Colorful Accent 5" w:uiPriority="51"/>
-    <w:lsdException w:name="List Table 7 Colorful Accent 5" w:uiPriority="52"/>
-    <w:lsdException w:name="List Table 1 Light Accent 6" w:uiPriority="46"/>
-    <w:lsdException w:name="List Table 2 Accent 6" w:uiPriority="47"/>
-    <w:lsdException w:name="List Table 3 Accent 6" w:uiPriority="48"/>
-    <w:lsdException w:name="List Table 4 Accent 6" w:uiPriority="49"/>
-    <w:lsdException w:name="List Table 5 Dark Accent 6" w:uiPriority="50"/>
-    <w:lsdException w:name="List Table 6 Colorful Accent 6" w:uiPriority="51"/>
-    <w:lsdException w:name="List Table 7 Colorful Accent 6" w:uiPriority="52"/>
-    <w:lsdException w:name="Mention" w:semiHidden="1" w:unhideWhenUsed="1"/>
-    <w:lsdException w:name="Smart Hyperlink" w:semiHidden="1" w:unhideWhenUsed="1"/>
-    <w:lsdException w:name="Hashtag" w:semiHidden="1" w:unhideWhenUsed="1"/>
-    <w:lsdException w:name="Unresolved Mention" w:semiHidden="1" w:unhideWhenUsed="1"/>
+  <w:latentStyles w:defLockedState="0" w:defUIPriority="99" w:defSemiHidden="1" w:defUnhideWhenUsed="1" w:defQFormat="0" w:count="267">
+    <w:lsdException w:name="Normal" w:semiHidden="0" w:uiPriority="0" w:unhideWhenUsed="0" w:qFormat="1"/>
+    <w:lsdException w:name="heading 1" w:semiHidden="0" w:uiPriority="9" w:unhideWhenUsed="0" w:qFormat="1"/>
+    <w:lsdException w:name="heading 2" w:uiPriority="9" w:qFormat="1"/>
+    <w:lsdException w:name="heading 3" w:uiPriority="9" w:qFormat="1"/>
+    <w:lsdException w:name="heading 4" w:uiPriority="9" w:qFormat="1"/>
+    <w:lsdException w:name="heading 5" w:uiPriority="9" w:qFormat="1"/>
+    <w:lsdException w:name="heading 6" w:uiPriority="9" w:qFormat="1"/>
+    <w:lsdException w:name="heading 7" w:uiPriority="9" w:qFormat="1"/>
+    <w:lsdException w:name="heading 8" w:uiPriority="9" w:qFormat="1"/>
+    <w:lsdException w:name="heading 9" w:uiPriority="9" w:qFormat="1"/>
+    <w:lsdException w:name="toc 1" w:uiPriority="39"/>
+    <w:lsdException w:name="toc 2" w:uiPriority="39"/>
+    <w:lsdException w:name="toc 3" w:uiPriority="39"/>
+    <w:lsdException w:name="toc 4" w:uiPriority="39"/>
+    <w:lsdException w:name="toc 5" w:uiPriority="39"/>
+    <w:lsdException w:name="toc 6" w:uiPriority="39"/>
+    <w:lsdException w:name="toc 7" w:uiPriority="39"/>
+    <w:lsdException w:name="toc 8" w:uiPriority="39"/>
+    <w:lsdException w:name="toc 9" w:uiPriority="39"/>
+    <w:lsdException w:name="caption" w:uiPriority="35" w:qFormat="1"/>
+    <w:lsdException w:name="Title" w:semiHidden="0" w:uiPriority="10" w:unhideWhenUsed="0"/>
+    <w:lsdException w:name="Default Paragraph Font" w:uiPriority="1"/>
+    <w:lsdException w:name="Subtitle" w:semiHidden="0" w:uiPriority="11" w:unhideWhenUsed="0"/>
+    <w:lsdException w:name="Strong" w:semiHidden="0" w:uiPriority="0" w:unhideWhenUsed="0"/>
+    <w:lsdException w:name="Emphasis" w:semiHidden="0" w:uiPriority="20" w:unhideWhenUsed="0"/>
+    <w:lsdException w:name="Table Grid" w:semiHidden="0" w:uiPriority="59" w:unhideWhenUsed="0"/>
+    <w:lsdException w:name="Placeholder Text" w:unhideWhenUsed="0"/>
+    <w:lsdException w:name="No Spacing" w:semiHidden="0" w:uiPriority="1" w:unhideWhenUsed="0"/>
+    <w:lsdException w:name="Light Shading" w:semiHidden="0" w:uiPriority="60" w:unhideWhenUsed="0"/>
+    <w:lsdException w:name="Light List" w:semiHidden="0" w:uiPriority="61" w:unhideWhenUsed="0"/>
+    <w:lsdException w:name="Light Grid" w:semiHidden="0" w:uiPriority="62" w:unhideWhenUsed="0"/>
+    <w:lsdException w:name="Medium Shading 1" w:semiHidden="0" w:uiPriority="63" w:unhideWhenUsed="0"/>
+    <w:lsdException w:name="Medium Shading 2" w:semiHidden="0" w:uiPriority="64" w:unhideWhenUsed="0"/>
+    <w:lsdException w:name="Medium List 1" w:semiHidden="0" w:uiPriority="65" w:unhideWhenUsed="0"/>
+    <w:lsdException w:name="Medium List 2" w:semiHidden="0" w:uiPriority="66" w:unhideWhenUsed="0"/>
+    <w:lsdException w:name="Medium Grid 1" w:semiHidden="0" w:uiPriority="67" w:unhideWhenUsed="0"/>
+    <w:lsdException w:name="Medium Grid 2" w:semiHidden="0" w:uiPriority="68" w:unhideWhenUsed="0"/>
+    <w:lsdException w:name="Medium Grid 3" w:semiHidden="0" w:uiPriority="69" w:unhideWhenUsed="0"/>
+    <w:lsdException w:name="Dark List" w:semiHidden="0" w:uiPriority="70" w:unhideWhenUsed="0"/>
+    <w:lsdException w:name="Colorful Shading" w:semiHidden="0" w:uiPriority="71" w:unhideWhenUsed="0"/>
+    <w:lsdException w:name="Colorful List" w:semiHidden="0" w:uiPriority="72" w:unhideWhenUsed="0"/>
+    <w:lsdException w:name="Colorful Grid" w:semiHidden="0" w:uiPriority="73" w:unhideWhenUsed="0"/>
+    <w:lsdException w:name="Light Shading Accent 1" w:semiHidden="0" w:uiPriority="60" w:unhideWhenUsed="0"/>
+    <w:lsdException w:name="Light List Accent 1" w:semiHidden="0" w:uiPriority="61" w:unhideWhenUsed="0"/>
+    <w:lsdException w:name="Light Grid Accent 1" w:semiHidden="0" w:uiPriority="62" w:unhideWhenUsed="0"/>
+    <w:lsdException w:name="Medium Shading 1 Accent 1" w:semiHidden="0" w:uiPriority="63" w:unhideWhenUsed="0"/>
+    <w:lsdException w:name="Medium Shading 2 Accent 1" w:semiHidden="0" w:uiPriority="64" w:unhideWhenUsed="0"/>
+    <w:lsdException w:name="Medium List 1 Accent 1" w:semiHidden="0" w:uiPriority="65" w:unhideWhenUsed="0"/>
+    <w:lsdException w:name="Revision" w:unhideWhenUsed="0"/>
+    <w:lsdException w:name="List Paragraph" w:semiHidden="0" w:uiPriority="34" w:unhideWhenUsed="0" w:qFormat="1"/>
+    <w:lsdException w:name="Quote" w:semiHidden="0" w:uiPriority="29" w:unhideWhenUsed="0"/>
+    <w:lsdException w:name="Intense Quote" w:semiHidden="0" w:uiPriority="30" w:unhideWhenUsed="0"/>
+    <w:lsdException w:name="Medium List 2 Accent 1" w:semiHidden="0" w:uiPriority="66" w:unhideWhenUsed="0"/>
+    <w:lsdException w:name="Medium Grid 1 Accent 1" w:semiHidden="0" w:uiPriority="67" w:unhideWhenUsed="0"/>
+    <w:lsdException w:name="Medium Grid 2 Accent 1" w:semiHidden="0" w:uiPriority="68" w:unhideWhenUsed="0"/>
+    <w:lsdException w:name="Medium Grid 3 Accent 1" w:semiHidden="0" w:uiPriority="69" w:unhideWhenUsed="0"/>
+    <w:lsdException w:name="Dark List Accent 1" w:semiHidden="0" w:uiPriority="70" w:unhideWhenUsed="0"/>
+    <w:lsdException w:name="Colorful Shading Accent 1" w:semiHidden="0" w:uiPriority="71" w:unhideWhenUsed="0"/>
+    <w:lsdException w:name="Colorful List Accent 1" w:semiHidden="0" w:uiPriority="72" w:unhideWhenUsed="0"/>
+    <w:lsdException w:name="Colorful Grid Accent 1" w:semiHidden="0" w:uiPriority="73" w:unhideWhenUsed="0"/>
+    <w:lsdException w:name="Light Shading Accent 2" w:semiHidden="0" w:uiPriority="60" w:unhideWhenUsed="0"/>
+    <w:lsdException w:name="Light List Accent 2" w:semiHidden="0" w:uiPriority="61" w:unhideWhenUsed="0"/>
+    <w:lsdException w:name="Light Grid Accent 2" w:semiHidden="0" w:uiPriority="62" w:unhideWhenUsed="0"/>
+    <w:lsdException w:name="Medium Shading 1 Accent 2" w:semiHidden="0" w:uiPriority="63" w:unhideWhenUsed="0"/>
+    <w:lsdException w:name="Medium Shading 2 Accent 2" w:semiHidden="0" w:uiPriority="64" w:unhideWhenUsed="0"/>
+    <w:lsdException w:name="Medium List 1 Accent 2" w:semiHidden="0" w:uiPriority="65" w:unhideWhenUsed="0"/>
+    <w:lsdException w:name="Medium List 2 Accent 2" w:semiHidden="0" w:uiPriority="66" w:unhideWhenUsed="0"/>
+    <w:lsdException w:name="Medium Grid 1 Accent 2" w:semiHidden="0" w:uiPriority="67" w:unhideWhenUsed="0"/>
+    <w:lsdException w:name="Medium Grid 2 Accent 2" w:semiHidden="0" w:uiPriority="68" w:unhideWhenUsed="0"/>
+    <w:lsdException w:name="Medium Grid 3 Accent 2" w:semiHidden="0" w:uiPriority="69" w:unhideWhenUsed="0"/>
+    <w:lsdException w:name="Dark List Accent 2" w:semiHidden="0" w:uiPriority="70" w:unhideWhenUsed="0"/>
+    <w:lsdException w:name="Colorful Shading Accent 2" w:semiHidden="0" w:uiPriority="71" w:unhideWhenUsed="0"/>
+    <w:lsdException w:name="Colorful List Accent 2" w:semiHidden="0" w:uiPriority="72" w:unhideWhenUsed="0"/>
+    <w:lsdException w:name="Colorful Grid Accent 2" w:semiHidden="0" w:uiPriority="73" w:unhideWhenUsed="0"/>
+    <w:lsdException w:name="Light Shading Accent 3" w:semiHidden="0" w:uiPriority="60" w:unhideWhenUsed="0"/>
+    <w:lsdException w:name="Light List Accent 3" w:semiHidden="0" w:uiPriority="61" w:unhideWhenUsed="0"/>
+    <w:lsdException w:name="Light Grid Accent 3" w:semiHidden="0" w:uiPriority="62" w:unhideWhenUsed="0"/>
+    <w:lsdException w:name="Medium Shading 1 Accent 3" w:semiHidden="0" w:uiPriority="63" w:unhideWhenUsed="0"/>
+    <w:lsdException w:name="Medium Shading 2 Accent 3" w:semiHidden="0" w:uiPriority="64" w:unhideWhenUsed="0"/>
+    <w:lsdException w:name="Medium List 1 Accent 3" w:semiHidden="0" w:uiPriority="65" w:unhideWhenUsed="0"/>
+    <w:lsdException w:name="Medium List 2 Accent 3" w:semiHidden="0" w:uiPriority="66" w:unhideWhenUsed="0"/>
+    <w:lsdException w:name="Medium Grid 1 Accent 3" w:semiHidden="0" w:uiPriority="67" w:unhideWhenUsed="0"/>
+    <w:lsdException w:name="Medium Grid 2 Accent 3" w:semiHidden="0" w:uiPriority="68" w:unhideWhenUsed="0"/>
+    <w:lsdException w:name="Medium Grid 3 Accent 3" w:semiHidden="0" w:uiPriority="69" w:unhideWhenUsed="0"/>
+    <w:lsdException w:name="Dark List Accent 3" w:semiHidden="0" w:uiPriority="70" w:unhideWhenUsed="0"/>
+    <w:lsdException w:name="Colorful Shading Accent 3" w:semiHidden="0" w:uiPriority="71" w:unhideWhenUsed="0"/>
+    <w:lsdException w:name="Colorful List Accent 3" w:semiHidden="0" w:uiPriority="72" w:unhideWhenUsed="0"/>
+    <w:lsdException w:name="Colorful Grid Accent 3" w:semiHidden="0" w:uiPriority="73" w:unhideWhenUsed="0"/>
+    <w:lsdException w:name="Light Shading Accent 4" w:semiHidden="0" w:uiPriority="60" w:unhideWhenUsed="0"/>
+    <w:lsdException w:name="Light List Accent 4" w:semiHidden="0" w:uiPriority="61" w:unhideWhenUsed="0"/>
+    <w:lsdException w:name="Light Grid Accent 4" w:semiHidden="0" w:uiPriority="62" w:unhideWhenUsed="0"/>
+    <w:lsdException w:name="Medium Shading 1 Accent 4" w:semiHidden="0" w:uiPriority="63" w:unhideWhenUsed="0"/>
+    <w:lsdException w:name="Medium Shading 2 Accent 4" w:semiHidden="0" w:uiPriority="64" w:unhideWhenUsed="0"/>
+    <w:lsdException w:name="Medium List 1 Accent 4" w:semiHidden="0" w:uiPriority="65" w:unhideWhenUsed="0"/>
+    <w:lsdException w:name="Medium List 2 Accent 4" w:semiHidden="0" w:uiPriority="66" w:unhideWhenUsed="0"/>
+    <w:lsdException w:name="Medium Grid 1 Accent 4" w:semiHidden="0" w:uiPriority="67" w:unhideWhenUsed="0"/>
+    <w:lsdException w:name="Medium Grid 2 Accent 4" w:semiHidden="0" w:uiPriority="68" w:unhideWhenUsed="0"/>
+    <w:lsdException w:name="Medium Grid 3 Accent 4" w:semiHidden="0" w:uiPriority="69" w:unhideWhenUsed="0"/>
+    <w:lsdException w:name="Dark List Accent 4" w:semiHidden="0" w:uiPriority="70" w:unhideWhenUsed="0"/>
+    <w:lsdException w:name="Colorful Shading Accent 4" w:semiHidden="0" w:uiPriority="71" w:unhideWhenUsed="0"/>
+    <w:lsdException w:name="Colorful List Accent 4" w:semiHidden="0" w:uiPriority="72" w:unhideWhenUsed="0"/>
+    <w:lsdException w:name="Colorful Grid Accent 4" w:semiHidden="0" w:uiPriority="73" w:unhideWhenUsed="0"/>
+    <w:lsdException w:name="Light Shading Accent 5" w:semiHidden="0" w:uiPriority="60" w:unhideWhenUsed="0"/>
+    <w:lsdException w:name="Light List Accent 5" w:semiHidden="0" w:uiPriority="61" w:unhideWhenUsed="0"/>
+    <w:lsdException w:name="Light Grid Accent 5" w:semiHidden="0" w:uiPriority="62" w:unhideWhenUsed="0"/>
+    <w:lsdException w:name="Medium Shading 1 Accent 5" w:semiHidden="0" w:uiPriority="63" w:unhideWhenUsed="0"/>
+    <w:lsdException w:name="Medium Shading 2 Accent 5" w:semiHidden="0" w:uiPriority="64" w:unhideWhenUsed="0"/>
+    <w:lsdException w:name="Medium List 1 Accent 5" w:semiHidden="0" w:uiPriority="65" w:unhideWhenUsed="0"/>
+    <w:lsdException w:name="Medium List 2 Accent 5" w:semiHidden="0" w:uiPriority="66" w:unhideWhenUsed="0"/>
+    <w:lsdException w:name="Medium Grid 1 Accent 5" w:semiHidden="0" w:uiPriority="67" w:unhideWhenUsed="0"/>
+    <w:lsdException w:name="Medium Grid 2 Accent 5" w:semiHidden="0" w:uiPriority="68" w:unhideWhenUsed="0"/>
+    <w:lsdException w:name="Medium Grid 3 Accent 5" w:semiHidden="0" w:uiPriority="69" w:unhideWhenUsed="0"/>
+    <w:lsdException w:name="Dark List Accent 5" w:semiHidden="0" w:uiPriority="70" w:unhideWhenUsed="0"/>
+    <w:lsdException w:name="Colorful Shading Accent 5" w:semiHidden="0" w:uiPriority="71" w:unhideWhenUsed="0"/>
+    <w:lsdException w:name="Colorful List Accent 5" w:semiHidden="0" w:uiPriority="72" w:unhideWhenUsed="0"/>
+    <w:lsdException w:name="Colorful Grid Accent 5" w:semiHidden="0" w:uiPriority="73" w:unhideWhenUsed="0"/>
+    <w:lsdException w:name="Light Shading Accent 6" w:semiHidden="0" w:uiPriority="60" w:unhideWhenUsed="0"/>
+    <w:lsdException w:name="Light List Accent 6" w:semiHidden="0" w:uiPriority="61" w:unhideWhenUsed="0"/>
+    <w:lsdException w:name="Light Grid Accent 6" w:semiHidden="0" w:uiPriority="62" w:unhideWhenUsed="0"/>
+    <w:lsdException w:name="Medium Shading 1 Accent 6" w:semiHidden="0" w:uiPriority="63" w:unhideWhenUsed="0"/>
+    <w:lsdException w:name="Medium Shading 2 Accent 6" w:semiHidden="0" w:uiPriority="64" w:unhideWhenUsed="0"/>
+    <w:lsdException w:name="Medium List 1 Accent 6" w:semiHidden="0" w:uiPriority="65" w:unhideWhenUsed="0"/>
+    <w:lsdException w:name="Medium List 2 Accent 6" w:semiHidden="0" w:uiPriority="66" w:unhideWhenUsed="0"/>
+    <w:lsdException w:name="Medium Grid 1 Accent 6" w:semiHidden="0" w:uiPriority="67" w:unhideWhenUsed="0"/>
+    <w:lsdException w:name="Medium Grid 2 Accent 6" w:semiHidden="0" w:uiPriority="68" w:unhideWhenUsed="0"/>
+    <w:lsdException w:name="Medium Grid 3 Accent 6" w:semiHidden="0" w:uiPriority="69" w:unhideWhenUsed="0"/>
+    <w:lsdException w:name="Dark List Accent 6" w:semiHidden="0" w:uiPriority="70" w:unhideWhenUsed="0"/>
+    <w:lsdException w:name="Colorful Shading Accent 6" w:semiHidden="0" w:uiPriority="71" w:unhideWhenUsed="0"/>
+    <w:lsdException w:name="Colorful List Accent 6" w:semiHidden="0" w:uiPriority="72" w:unhideWhenUsed="0"/>
+    <w:lsdException w:name="Colorful Grid Accent 6" w:semiHidden="0" w:uiPriority="73" w:unhideWhenUsed="0"/>
+    <w:lsdException w:name="Subtle Emphasis" w:semiHidden="0" w:uiPriority="19" w:unhideWhenUsed="0"/>
+    <w:lsdException w:name="Intense Emphasis" w:semiHidden="0" w:uiPriority="21" w:unhideWhenUsed="0"/>
+    <w:lsdException w:name="Subtle Reference" w:semiHidden="0" w:uiPriority="31" w:unhideWhenUsed="0"/>
+    <w:lsdException w:name="Intense Reference" w:semiHidden="0" w:uiPriority="32" w:unhideWhenUsed="0"/>
+    <w:lsdException w:name="Book Title" w:semiHidden="0" w:uiPriority="33" w:unhideWhenUsed="0"/>
+    <w:lsdException w:name="Bibliography" w:uiPriority="37"/>
+    <w:lsdException w:name="TOC Heading" w:uiPriority="39" w:qFormat="1"/>
   </w:latentStyles>
-  <w:style w:type="paragraph" w:default="1" w:styleId="Normal">
+  <w:style w:type="paragraph" w:default="1" w:styleId="a">
     <w:name w:val="Normal"/>
     <w:qFormat/>
     <w:rsid w:val="008063E1"/>
@@ -11517,11 +10017,11 @@
       <w:spacing w:before="80" w:after="120"/>
     </w:pPr>
   </w:style>
-  <w:style w:type="paragraph" w:styleId="Heading1">
+  <w:style w:type="paragraph" w:styleId="1">
     <w:name w:val="heading 1"/>
-    <w:basedOn w:val="Normal"/>
-    <w:next w:val="Normal"/>
-    <w:link w:val="Heading1Char"/>
+    <w:basedOn w:val="a"/>
+    <w:next w:val="a"/>
+    <w:link w:val="10"/>
     <w:uiPriority w:val="9"/>
     <w:qFormat/>
     <w:rsid w:val="009254B7"/>
@@ -11539,11 +10039,11 @@
       <w:szCs w:val="32"/>
     </w:rPr>
   </w:style>
-  <w:style w:type="paragraph" w:styleId="Heading2">
+  <w:style w:type="paragraph" w:styleId="2">
     <w:name w:val="heading 2"/>
-    <w:basedOn w:val="Normal"/>
-    <w:next w:val="Normal"/>
-    <w:link w:val="Heading2Char"/>
+    <w:basedOn w:val="a"/>
+    <w:next w:val="a"/>
+    <w:link w:val="20"/>
     <w:uiPriority w:val="9"/>
     <w:qFormat/>
     <w:rsid w:val="009B5539"/>
@@ -11562,11 +10062,11 @@
       <w:szCs w:val="36"/>
     </w:rPr>
   </w:style>
-  <w:style w:type="paragraph" w:styleId="Heading3">
+  <w:style w:type="paragraph" w:styleId="3">
     <w:name w:val="heading 3"/>
-    <w:basedOn w:val="Normal"/>
-    <w:next w:val="Normal"/>
-    <w:link w:val="Heading3Char"/>
+    <w:basedOn w:val="a"/>
+    <w:next w:val="a"/>
+    <w:link w:val="30"/>
     <w:uiPriority w:val="9"/>
     <w:unhideWhenUsed/>
     <w:qFormat/>
@@ -11585,11 +10085,11 @@
       <w:szCs w:val="32"/>
     </w:rPr>
   </w:style>
-  <w:style w:type="paragraph" w:styleId="Heading4">
+  <w:style w:type="paragraph" w:styleId="4">
     <w:name w:val="heading 4"/>
-    <w:basedOn w:val="Normal"/>
-    <w:next w:val="Normal"/>
-    <w:link w:val="Heading4Char"/>
+    <w:basedOn w:val="a"/>
+    <w:next w:val="a"/>
+    <w:link w:val="40"/>
     <w:uiPriority w:val="9"/>
     <w:unhideWhenUsed/>
     <w:qFormat/>
@@ -11608,11 +10108,11 @@
       <w:sz w:val="28"/>
     </w:rPr>
   </w:style>
-  <w:style w:type="paragraph" w:styleId="Heading5">
+  <w:style w:type="paragraph" w:styleId="5">
     <w:name w:val="heading 5"/>
-    <w:basedOn w:val="Normal"/>
-    <w:next w:val="Normal"/>
-    <w:link w:val="Heading5Char"/>
+    <w:basedOn w:val="a"/>
+    <w:next w:val="a"/>
+    <w:link w:val="50"/>
     <w:uiPriority w:val="9"/>
     <w:semiHidden/>
     <w:unhideWhenUsed/>
@@ -11630,17 +10130,18 @@
       <w:color w:val="B2500E"/>
     </w:rPr>
   </w:style>
-  <w:style w:type="character" w:default="1" w:styleId="DefaultParagraphFont">
+  <w:style w:type="character" w:default="1" w:styleId="a0">
     <w:name w:val="Default Paragraph Font"/>
     <w:uiPriority w:val="1"/>
     <w:semiHidden/>
     <w:unhideWhenUsed/>
   </w:style>
-  <w:style w:type="table" w:default="1" w:styleId="TableNormal">
+  <w:style w:type="table" w:default="1" w:styleId="a1">
     <w:name w:val="Normal Table"/>
     <w:uiPriority w:val="99"/>
     <w:semiHidden/>
     <w:unhideWhenUsed/>
+    <w:qFormat/>
     <w:tblPr>
       <w:tblInd w:w="0" w:type="dxa"/>
       <w:tblCellMar>
@@ -11651,16 +10152,16 @@
       </w:tblCellMar>
     </w:tblPr>
   </w:style>
-  <w:style w:type="numbering" w:default="1" w:styleId="NoList">
+  <w:style w:type="numbering" w:default="1" w:styleId="a2">
     <w:name w:val="No List"/>
     <w:uiPriority w:val="99"/>
     <w:semiHidden/>
     <w:unhideWhenUsed/>
   </w:style>
-  <w:style w:type="paragraph" w:styleId="Header">
+  <w:style w:type="paragraph" w:styleId="a3">
     <w:name w:val="header"/>
-    <w:basedOn w:val="Normal"/>
-    <w:link w:val="HeaderChar"/>
+    <w:basedOn w:val="a"/>
+    <w:link w:val="a4"/>
     <w:uiPriority w:val="99"/>
     <w:unhideWhenUsed/>
     <w:rsid w:val="008068A2"/>
@@ -11672,17 +10173,17 @@
       <w:spacing w:after="0" w:line="240" w:lineRule="auto"/>
     </w:pPr>
   </w:style>
-  <w:style w:type="character" w:customStyle="1" w:styleId="HeaderChar">
-    <w:name w:val="Header Char"/>
-    <w:basedOn w:val="DefaultParagraphFont"/>
-    <w:link w:val="Header"/>
+  <w:style w:type="character" w:customStyle="1" w:styleId="a4">
+    <w:name w:val="Горен колонтитул Знак"/>
+    <w:basedOn w:val="a0"/>
+    <w:link w:val="a3"/>
     <w:uiPriority w:val="99"/>
     <w:rsid w:val="008068A2"/>
   </w:style>
-  <w:style w:type="paragraph" w:styleId="Footer">
+  <w:style w:type="paragraph" w:styleId="a5">
     <w:name w:val="footer"/>
-    <w:basedOn w:val="Normal"/>
-    <w:link w:val="FooterChar"/>
+    <w:basedOn w:val="a"/>
+    <w:link w:val="a6"/>
     <w:uiPriority w:val="99"/>
     <w:unhideWhenUsed/>
     <w:rsid w:val="008068A2"/>
@@ -11694,17 +10195,17 @@
       <w:spacing w:after="0" w:line="240" w:lineRule="auto"/>
     </w:pPr>
   </w:style>
-  <w:style w:type="character" w:customStyle="1" w:styleId="FooterChar">
-    <w:name w:val="Footer Char"/>
-    <w:basedOn w:val="DefaultParagraphFont"/>
-    <w:link w:val="Footer"/>
+  <w:style w:type="character" w:customStyle="1" w:styleId="a6">
+    <w:name w:val="Долен колонтитул Знак"/>
+    <w:basedOn w:val="a0"/>
+    <w:link w:val="a5"/>
     <w:uiPriority w:val="99"/>
     <w:rsid w:val="008068A2"/>
   </w:style>
-  <w:style w:type="paragraph" w:styleId="BalloonText">
+  <w:style w:type="paragraph" w:styleId="a7">
     <w:name w:val="Balloon Text"/>
-    <w:basedOn w:val="Normal"/>
-    <w:link w:val="BalloonTextChar"/>
+    <w:basedOn w:val="a"/>
+    <w:link w:val="a8"/>
     <w:uiPriority w:val="99"/>
     <w:semiHidden/>
     <w:unhideWhenUsed/>
@@ -11718,10 +10219,10 @@
       <w:szCs w:val="16"/>
     </w:rPr>
   </w:style>
-  <w:style w:type="character" w:customStyle="1" w:styleId="BalloonTextChar">
-    <w:name w:val="Balloon Text Char"/>
-    <w:basedOn w:val="DefaultParagraphFont"/>
-    <w:link w:val="BalloonText"/>
+  <w:style w:type="character" w:customStyle="1" w:styleId="a8">
+    <w:name w:val="Изнесен текст Знак"/>
+    <w:basedOn w:val="a0"/>
+    <w:link w:val="a7"/>
     <w:uiPriority w:val="99"/>
     <w:semiHidden/>
     <w:rsid w:val="00564D7B"/>
@@ -11731,9 +10232,9 @@
       <w:szCs w:val="16"/>
     </w:rPr>
   </w:style>
-  <w:style w:type="character" w:styleId="Hyperlink">
+  <w:style w:type="character" w:styleId="a9">
     <w:name w:val="Hyperlink"/>
-    <w:basedOn w:val="DefaultParagraphFont"/>
+    <w:basedOn w:val="a0"/>
     <w:uiPriority w:val="99"/>
     <w:unhideWhenUsed/>
     <w:rsid w:val="0079324A"/>
@@ -11742,10 +10243,10 @@
       <w:u w:val="single"/>
     </w:rPr>
   </w:style>
-  <w:style w:type="character" w:customStyle="1" w:styleId="Heading1Char">
-    <w:name w:val="Heading 1 Char"/>
-    <w:basedOn w:val="DefaultParagraphFont"/>
-    <w:link w:val="Heading1"/>
+  <w:style w:type="character" w:customStyle="1" w:styleId="10">
+    <w:name w:val="Заглавие 1 Знак"/>
+    <w:basedOn w:val="a0"/>
+    <w:link w:val="1"/>
     <w:uiPriority w:val="9"/>
     <w:rsid w:val="009254B7"/>
     <w:rPr>
@@ -11756,10 +10257,10 @@
       <w:szCs w:val="32"/>
     </w:rPr>
   </w:style>
-  <w:style w:type="character" w:customStyle="1" w:styleId="Heading2Char">
-    <w:name w:val="Heading 2 Char"/>
-    <w:basedOn w:val="DefaultParagraphFont"/>
-    <w:link w:val="Heading2"/>
+  <w:style w:type="character" w:customStyle="1" w:styleId="20">
+    <w:name w:val="Заглавие 2 Знак"/>
+    <w:basedOn w:val="a0"/>
+    <w:link w:val="2"/>
     <w:uiPriority w:val="9"/>
     <w:rsid w:val="009B5539"/>
     <w:rPr>
@@ -11771,9 +10272,9 @@
       <w:szCs w:val="36"/>
     </w:rPr>
   </w:style>
-  <w:style w:type="paragraph" w:styleId="NormalWeb">
+  <w:style w:type="paragraph" w:styleId="aa">
     <w:name w:val="Normal (Web)"/>
-    <w:basedOn w:val="Normal"/>
+    <w:basedOn w:val="a"/>
     <w:uiPriority w:val="99"/>
     <w:semiHidden/>
     <w:unhideWhenUsed/>
@@ -11787,19 +10288,19 @@
       <w:szCs w:val="24"/>
     </w:rPr>
   </w:style>
-  <w:style w:type="character" w:styleId="Strong">
+  <w:style w:type="character" w:styleId="ab">
     <w:name w:val="Strong"/>
-    <w:basedOn w:val="DefaultParagraphFont"/>
+    <w:basedOn w:val="a0"/>
     <w:rsid w:val="00524789"/>
     <w:rPr>
       <w:b/>
       <w:bCs/>
     </w:rPr>
   </w:style>
-  <w:style w:type="character" w:customStyle="1" w:styleId="Heading3Char">
-    <w:name w:val="Heading 3 Char"/>
-    <w:basedOn w:val="DefaultParagraphFont"/>
-    <w:link w:val="Heading3"/>
+  <w:style w:type="character" w:customStyle="1" w:styleId="30">
+    <w:name w:val="Заглавие 3 Знак"/>
+    <w:basedOn w:val="a0"/>
+    <w:link w:val="3"/>
     <w:uiPriority w:val="9"/>
     <w:rsid w:val="008C5930"/>
     <w:rPr>
@@ -11810,10 +10311,10 @@
       <w:szCs w:val="32"/>
     </w:rPr>
   </w:style>
-  <w:style w:type="character" w:customStyle="1" w:styleId="Heading4Char">
-    <w:name w:val="Heading 4 Char"/>
-    <w:basedOn w:val="DefaultParagraphFont"/>
-    <w:link w:val="Heading4"/>
+  <w:style w:type="character" w:customStyle="1" w:styleId="40">
+    <w:name w:val="Заглавие 4 Знак"/>
+    <w:basedOn w:val="a0"/>
+    <w:link w:val="4"/>
     <w:uiPriority w:val="9"/>
     <w:rsid w:val="008C5930"/>
     <w:rPr>
@@ -11824,10 +10325,10 @@
       <w:sz w:val="28"/>
     </w:rPr>
   </w:style>
-  <w:style w:type="paragraph" w:styleId="ListParagraph">
+  <w:style w:type="paragraph" w:styleId="ac">
     <w:name w:val="List Paragraph"/>
-    <w:basedOn w:val="Normal"/>
-    <w:link w:val="ListParagraphChar"/>
+    <w:basedOn w:val="a"/>
+    <w:link w:val="ad"/>
     <w:uiPriority w:val="34"/>
     <w:qFormat/>
     <w:rsid w:val="008617B5"/>
@@ -11836,9 +10337,9 @@
       <w:contextualSpacing/>
     </w:pPr>
   </w:style>
-  <w:style w:type="character" w:styleId="FollowedHyperlink">
+  <w:style w:type="character" w:styleId="ae">
     <w:name w:val="FollowedHyperlink"/>
-    <w:basedOn w:val="DefaultParagraphFont"/>
+    <w:basedOn w:val="a0"/>
     <w:uiPriority w:val="99"/>
     <w:semiHidden/>
     <w:unhideWhenUsed/>
@@ -11848,10 +10349,10 @@
       <w:u w:val="single"/>
     </w:rPr>
   </w:style>
-  <w:style w:type="character" w:customStyle="1" w:styleId="Heading5Char">
-    <w:name w:val="Heading 5 Char"/>
-    <w:basedOn w:val="DefaultParagraphFont"/>
-    <w:link w:val="Heading5"/>
+  <w:style w:type="character" w:customStyle="1" w:styleId="50">
+    <w:name w:val="Заглавие 5 Знак"/>
+    <w:basedOn w:val="a0"/>
+    <w:link w:val="5"/>
     <w:uiPriority w:val="9"/>
     <w:semiHidden/>
     <w:rsid w:val="008C5930"/>
@@ -11863,7 +10364,7 @@
   </w:style>
   <w:style w:type="paragraph" w:customStyle="1" w:styleId="Code">
     <w:name w:val="Code"/>
-    <w:basedOn w:val="Normal"/>
+    <w:basedOn w:val="a"/>
     <w:link w:val="CodeChar"/>
     <w:qFormat/>
     <w:rsid w:val="008063E1"/>
@@ -11875,7 +10376,7 @@
   </w:style>
   <w:style w:type="character" w:customStyle="1" w:styleId="CodeChar">
     <w:name w:val="Code Char"/>
-    <w:basedOn w:val="DefaultParagraphFont"/>
+    <w:basedOn w:val="a0"/>
     <w:link w:val="Code"/>
     <w:rsid w:val="008063E1"/>
     <w:rPr>
@@ -11884,15 +10385,16 @@
       <w:noProof/>
     </w:rPr>
   </w:style>
-  <w:style w:type="table" w:styleId="TableGrid">
+  <w:style w:type="table" w:styleId="af">
     <w:name w:val="Table Grid"/>
-    <w:basedOn w:val="TableNormal"/>
+    <w:basedOn w:val="a1"/>
     <w:uiPriority w:val="59"/>
     <w:rsid w:val="00763912"/>
     <w:pPr>
       <w:spacing w:after="0" w:line="240" w:lineRule="auto"/>
     </w:pPr>
     <w:tblPr>
+      <w:tblInd w:w="0" w:type="dxa"/>
       <w:tblBorders>
         <w:top w:val="single" w:sz="4" w:space="0" w:color="auto"/>
         <w:left w:val="single" w:sz="4" w:space="0" w:color="auto"/>
@@ -11901,16 +10403,22 @@
         <w:insideH w:val="single" w:sz="4" w:space="0" w:color="auto"/>
         <w:insideV w:val="single" w:sz="4" w:space="0" w:color="auto"/>
       </w:tblBorders>
+      <w:tblCellMar>
+        <w:top w:w="0" w:type="dxa"/>
+        <w:left w:w="108" w:type="dxa"/>
+        <w:bottom w:w="0" w:type="dxa"/>
+        <w:right w:w="108" w:type="dxa"/>
+      </w:tblCellMar>
     </w:tblPr>
   </w:style>
   <w:style w:type="character" w:customStyle="1" w:styleId="tgc">
     <w:name w:val="_tgc"/>
-    <w:basedOn w:val="DefaultParagraphFont"/>
+    <w:basedOn w:val="a0"/>
     <w:rsid w:val="00D8395C"/>
   </w:style>
   <w:style w:type="paragraph" w:customStyle="1" w:styleId="Index">
     <w:name w:val="Index"/>
-    <w:basedOn w:val="Normal"/>
+    <w:basedOn w:val="a"/>
     <w:rsid w:val="005054C7"/>
     <w:pPr>
       <w:suppressLineNumbers/>
@@ -11920,17 +10428,17 @@
       <w:rFonts w:cs="FreeSans"/>
     </w:rPr>
   </w:style>
-  <w:style w:type="character" w:customStyle="1" w:styleId="ListParagraphChar">
-    <w:name w:val="List Paragraph Char"/>
-    <w:basedOn w:val="DefaultParagraphFont"/>
-    <w:link w:val="ListParagraph"/>
+  <w:style w:type="character" w:customStyle="1" w:styleId="ad">
+    <w:name w:val="Списък на абзаци Знак"/>
+    <w:basedOn w:val="a0"/>
+    <w:link w:val="ac"/>
     <w:uiPriority w:val="34"/>
     <w:qFormat/>
     <w:rsid w:val="005054C7"/>
   </w:style>
   <w:style w:type="character" w:customStyle="1" w:styleId="InternetLink">
     <w:name w:val="Internet Link"/>
-    <w:basedOn w:val="DefaultParagraphFont"/>
+    <w:basedOn w:val="a0"/>
     <w:uiPriority w:val="99"/>
     <w:unhideWhenUsed/>
     <w:rsid w:val="005054C7"/>
@@ -11939,9 +10447,9 @@
       <w:u w:val="single"/>
     </w:rPr>
   </w:style>
-  <w:style w:type="character" w:styleId="UnresolvedMention">
+  <w:style w:type="character" w:customStyle="1" w:styleId="UnresolvedMention">
     <w:name w:val="Unresolved Mention"/>
-    <w:basedOn w:val="DefaultParagraphFont"/>
+    <w:basedOn w:val="a0"/>
     <w:uiPriority w:val="99"/>
     <w:semiHidden/>
     <w:unhideWhenUsed/>

</xml_diff>